<commit_message>
Adding 23 products data (images & details in docx file)
</commit_message>
<xml_diff>
--- a/images/electronics/laptops/lenovo/all lenovo.docx
+++ b/images/electronics/laptops/lenovo/all lenovo.docx
@@ -72,7 +72,43 @@
                 <w:sz w:val="26"/>
                 <w:szCs w:val="26"/>
               </w:rPr>
-              <w:t>Lenovo Ideapad 3 14 FHD(1920 x 1080) Laptop, Intel Core i5-1135G7 Quad-core (2.4GHz), HDMI, Camera, Windows 11 Home, 20GB RAM, 1TB SSD, Intel Iris Xe Graphics, Platinum Grey, EAT 64GB SD Card</w:t>
+              <w:t xml:space="preserve">Lenovo </w:t>
+            </w:r>
+            <w:proofErr w:type="spellStart"/>
+            <w:r>
+              <w:rPr>
+                <w:rFonts w:ascii="Leelawadee" w:hAnsi="Leelawadee" w:cs="Leelawadee"/>
+                <w:sz w:val="26"/>
+                <w:szCs w:val="26"/>
+              </w:rPr>
+              <w:t>Ideapad</w:t>
+            </w:r>
+            <w:proofErr w:type="spellEnd"/>
+            <w:r>
+              <w:rPr>
+                <w:rFonts w:ascii="Leelawadee" w:hAnsi="Leelawadee" w:cs="Leelawadee"/>
+                <w:sz w:val="26"/>
+                <w:szCs w:val="26"/>
+              </w:rPr>
+              <w:t xml:space="preserve"> 3 14 FHD(1920 x 1080) Laptop, Intel Core i5-1135G7 Quad-core (2.4GHz), HDMI, Camera, Windows 11 Home, 20GB RAM, 1TB SSD, Intel Iris </w:t>
+            </w:r>
+            <w:proofErr w:type="spellStart"/>
+            <w:r>
+              <w:rPr>
+                <w:rFonts w:ascii="Leelawadee" w:hAnsi="Leelawadee" w:cs="Leelawadee"/>
+                <w:sz w:val="26"/>
+                <w:szCs w:val="26"/>
+              </w:rPr>
+              <w:t>Xe</w:t>
+            </w:r>
+            <w:proofErr w:type="spellEnd"/>
+            <w:r>
+              <w:rPr>
+                <w:rFonts w:ascii="Leelawadee" w:hAnsi="Leelawadee" w:cs="Leelawadee"/>
+                <w:sz w:val="26"/>
+                <w:szCs w:val="26"/>
+              </w:rPr>
+              <w:t xml:space="preserve"> Graphics, Platinum Grey, EAT 64GB SD Card</w:t>
             </w:r>
           </w:p>
         </w:tc>
@@ -251,7 +287,25 @@
                 <w:sz w:val="26"/>
                 <w:szCs w:val="26"/>
               </w:rPr>
-              <w:t>Special Feature: Anti Glare Coating</w:t>
+              <w:t xml:space="preserve">Special Feature: </w:t>
+            </w:r>
+            <w:proofErr w:type="spellStart"/>
+            <w:r>
+              <w:rPr>
+                <w:rFonts w:ascii="Leelawadee" w:hAnsi="Leelawadee" w:cs="Leelawadee"/>
+                <w:sz w:val="26"/>
+                <w:szCs w:val="26"/>
+              </w:rPr>
+              <w:t>Anti Glare</w:t>
+            </w:r>
+            <w:proofErr w:type="spellEnd"/>
+            <w:r>
+              <w:rPr>
+                <w:rFonts w:ascii="Leelawadee" w:hAnsi="Leelawadee" w:cs="Leelawadee"/>
+                <w:sz w:val="26"/>
+                <w:szCs w:val="26"/>
+              </w:rPr>
+              <w:t xml:space="preserve"> Coating</w:t>
             </w:r>
           </w:p>
           <w:p>
@@ -361,43 +415,133 @@
                 <w:sz w:val="26"/>
                 <w:szCs w:val="26"/>
               </w:rPr>
-              <w:t>Upgraded Seal is just opened for upgrade only, we can provide 1-years warraty on Upgraded RAM/SSD as a seller and original 1-Year Manufacture warranty on remaining components. Engineered for long-lasting performance, this Windows notebook is powered by 11th Gen Intel Core i5-1135G7 mobile processor, (4C / 8T, 2.4 / 4.2GHz, 8MB) and delivers features that you can depend on, with Intel Iris Xe Graphics.</w:t>
-            </w:r>
-          </w:p>
-          <w:p>
-            <w:pPr>
-              <w:spacing w:line="276" w:lineRule="auto"/>
-              <w:rPr>
-                <w:rFonts w:ascii="Leelawadee" w:hAnsi="Leelawadee" w:cs="Leelawadee"/>
-                <w:sz w:val="26"/>
-                <w:szCs w:val="26"/>
-              </w:rPr>
-            </w:pPr>
-            <w:r>
-              <w:rPr>
-                <w:rFonts w:ascii="Leelawadee" w:hAnsi="Leelawadee" w:cs="Leelawadee"/>
-                <w:sz w:val="26"/>
-                <w:szCs w:val="26"/>
-              </w:rPr>
-              <w:t>20GB DDR4 RAM (4GB Soldered DDR4-2666 + 12GB SO-DIMM DDR4-2666), 1TB SSD M.2 2242 PCIe 3.0x4 NVMe.</w:t>
-            </w:r>
-          </w:p>
-          <w:p>
-            <w:pPr>
-              <w:spacing w:line="276" w:lineRule="auto"/>
-              <w:rPr>
-                <w:rFonts w:ascii="Leelawadee" w:hAnsi="Leelawadee" w:cs="Leelawadee"/>
-                <w:sz w:val="26"/>
-                <w:szCs w:val="26"/>
-              </w:rPr>
-            </w:pPr>
-            <w:r>
-              <w:rPr>
-                <w:rFonts w:ascii="Leelawadee" w:hAnsi="Leelawadee" w:cs="Leelawadee"/>
-                <w:sz w:val="26"/>
-                <w:szCs w:val="26"/>
-              </w:rPr>
-              <w:t xml:space="preserve">The IdeaPad 3 </w:t>
+              <w:t xml:space="preserve">Upgraded Seal is just opened for upgrade only, we can provide 1-years </w:t>
+            </w:r>
+            <w:proofErr w:type="spellStart"/>
+            <w:r>
+              <w:rPr>
+                <w:rFonts w:ascii="Leelawadee" w:hAnsi="Leelawadee" w:cs="Leelawadee"/>
+                <w:sz w:val="26"/>
+                <w:szCs w:val="26"/>
+              </w:rPr>
+              <w:t>warraty</w:t>
+            </w:r>
+            <w:proofErr w:type="spellEnd"/>
+            <w:r>
+              <w:rPr>
+                <w:rFonts w:ascii="Leelawadee" w:hAnsi="Leelawadee" w:cs="Leelawadee"/>
+                <w:sz w:val="26"/>
+                <w:szCs w:val="26"/>
+              </w:rPr>
+              <w:t xml:space="preserve"> on Upgraded RAM/SSD as a seller and original 1-Year Manufacture warranty on remaining components. Engineered for long-lasting performance, this Windows notebook is powered by 11th Gen Intel Core i5-1135G7 mobile processor, (4C / 8T, 2.4 / 4.2GHz, 8MB) and delivers features that you can depend on, with Intel Iris </w:t>
+            </w:r>
+            <w:proofErr w:type="spellStart"/>
+            <w:r>
+              <w:rPr>
+                <w:rFonts w:ascii="Leelawadee" w:hAnsi="Leelawadee" w:cs="Leelawadee"/>
+                <w:sz w:val="26"/>
+                <w:szCs w:val="26"/>
+              </w:rPr>
+              <w:t>Xe</w:t>
+            </w:r>
+            <w:proofErr w:type="spellEnd"/>
+            <w:r>
+              <w:rPr>
+                <w:rFonts w:ascii="Leelawadee" w:hAnsi="Leelawadee" w:cs="Leelawadee"/>
+                <w:sz w:val="26"/>
+                <w:szCs w:val="26"/>
+              </w:rPr>
+              <w:t xml:space="preserve"> Graphics.</w:t>
+            </w:r>
+          </w:p>
+          <w:p>
+            <w:pPr>
+              <w:spacing w:line="276" w:lineRule="auto"/>
+              <w:rPr>
+                <w:rFonts w:ascii="Leelawadee" w:hAnsi="Leelawadee" w:cs="Leelawadee"/>
+                <w:sz w:val="26"/>
+                <w:szCs w:val="26"/>
+              </w:rPr>
+            </w:pPr>
+            <w:r>
+              <w:rPr>
+                <w:rFonts w:ascii="Leelawadee" w:hAnsi="Leelawadee" w:cs="Leelawadee"/>
+                <w:sz w:val="26"/>
+                <w:szCs w:val="26"/>
+              </w:rPr>
+              <w:t xml:space="preserve">20GB DDR4 RAM (4GB Soldered DDR4-2666 + 12GB SO-DIMM DDR4-2666), 1TB SSD M.2 2242 </w:t>
+            </w:r>
+            <w:proofErr w:type="spellStart"/>
+            <w:r>
+              <w:rPr>
+                <w:rFonts w:ascii="Leelawadee" w:hAnsi="Leelawadee" w:cs="Leelawadee"/>
+                <w:sz w:val="26"/>
+                <w:szCs w:val="26"/>
+              </w:rPr>
+              <w:t>PCIe</w:t>
+            </w:r>
+            <w:proofErr w:type="spellEnd"/>
+            <w:r>
+              <w:rPr>
+                <w:rFonts w:ascii="Leelawadee" w:hAnsi="Leelawadee" w:cs="Leelawadee"/>
+                <w:sz w:val="26"/>
+                <w:szCs w:val="26"/>
+              </w:rPr>
+              <w:t xml:space="preserve"> 3.0x4 </w:t>
+            </w:r>
+            <w:proofErr w:type="spellStart"/>
+            <w:r>
+              <w:rPr>
+                <w:rFonts w:ascii="Leelawadee" w:hAnsi="Leelawadee" w:cs="Leelawadee"/>
+                <w:sz w:val="26"/>
+                <w:szCs w:val="26"/>
+              </w:rPr>
+              <w:t>NVMe</w:t>
+            </w:r>
+            <w:proofErr w:type="spellEnd"/>
+            <w:r>
+              <w:rPr>
+                <w:rFonts w:ascii="Leelawadee" w:hAnsi="Leelawadee" w:cs="Leelawadee"/>
+                <w:sz w:val="26"/>
+                <w:szCs w:val="26"/>
+              </w:rPr>
+              <w:t>.</w:t>
+            </w:r>
+          </w:p>
+          <w:p>
+            <w:pPr>
+              <w:spacing w:line="276" w:lineRule="auto"/>
+              <w:rPr>
+                <w:rFonts w:ascii="Leelawadee" w:hAnsi="Leelawadee" w:cs="Leelawadee"/>
+                <w:sz w:val="26"/>
+                <w:szCs w:val="26"/>
+              </w:rPr>
+            </w:pPr>
+            <w:r>
+              <w:rPr>
+                <w:rFonts w:ascii="Leelawadee" w:hAnsi="Leelawadee" w:cs="Leelawadee"/>
+                <w:sz w:val="26"/>
+                <w:szCs w:val="26"/>
+              </w:rPr>
+              <w:t xml:space="preserve">The </w:t>
+            </w:r>
+            <w:proofErr w:type="spellStart"/>
+            <w:r>
+              <w:rPr>
+                <w:rFonts w:ascii="Leelawadee" w:hAnsi="Leelawadee" w:cs="Leelawadee"/>
+                <w:sz w:val="26"/>
+                <w:szCs w:val="26"/>
+              </w:rPr>
+              <w:t>IdeaPad</w:t>
+            </w:r>
+            <w:proofErr w:type="spellEnd"/>
+            <w:r>
+              <w:rPr>
+                <w:rFonts w:ascii="Leelawadee" w:hAnsi="Leelawadee" w:cs="Leelawadee"/>
+                <w:sz w:val="26"/>
+                <w:szCs w:val="26"/>
+              </w:rPr>
+              <w:t xml:space="preserve"> 3 </w:t>
             </w:r>
             <w:proofErr w:type="gramStart"/>
             <w:r>
@@ -530,7 +674,41 @@
                 <w:sz w:val="26"/>
                 <w:szCs w:val="26"/>
               </w:rPr>
-              <w:t xml:space="preserve">Lenovo IdeaPad 3 Laptop, Student and Business, 15.6” </w:t>
+              <w:t xml:space="preserve">Lenovo </w:t>
+            </w:r>
+            <w:proofErr w:type="spellStart"/>
+            <w:r>
+              <w:rPr>
+                <w:rFonts w:ascii="Leelawadee" w:hAnsi="Leelawadee" w:cs="Leelawadee"/>
+                <w:sz w:val="26"/>
+                <w:szCs w:val="26"/>
+              </w:rPr>
+              <w:t>IdeaPad</w:t>
+            </w:r>
+            <w:proofErr w:type="spellEnd"/>
+            <w:r>
+              <w:rPr>
+                <w:rFonts w:ascii="Leelawadee" w:hAnsi="Leelawadee" w:cs="Leelawadee"/>
+                <w:sz w:val="26"/>
+                <w:szCs w:val="26"/>
+              </w:rPr>
+              <w:t xml:space="preserve"> 3 Lap</w:t>
+            </w:r>
+            <w:r>
+              <w:rPr>
+                <w:rFonts w:ascii="Leelawadee" w:hAnsi="Leelawadee" w:cs="Leelawadee"/>
+                <w:sz w:val="26"/>
+                <w:szCs w:val="26"/>
+              </w:rPr>
+              <w:t>top, Student and Business, 15.6</w:t>
+            </w:r>
+            <w:r>
+              <w:rPr>
+                <w:rFonts w:ascii="Leelawadee" w:hAnsi="Leelawadee" w:cs="Leelawadee"/>
+                <w:sz w:val="26"/>
+                <w:szCs w:val="26"/>
+              </w:rPr>
+              <w:t xml:space="preserve"> </w:t>
             </w:r>
             <w:r>
               <w:rPr>
@@ -585,7 +763,25 @@
                 <w:szCs w:val="26"/>
               </w:rPr>
               <w:lastRenderedPageBreak/>
-              <w:t>Model Name: IdeaPad 3 15ITL6</w:t>
+              <w:t xml:space="preserve">Model Name: </w:t>
+            </w:r>
+            <w:proofErr w:type="spellStart"/>
+            <w:r>
+              <w:rPr>
+                <w:rFonts w:ascii="Leelawadee" w:hAnsi="Leelawadee" w:cs="Leelawadee"/>
+                <w:sz w:val="26"/>
+                <w:szCs w:val="26"/>
+              </w:rPr>
+              <w:t>IdeaPad</w:t>
+            </w:r>
+            <w:proofErr w:type="spellEnd"/>
+            <w:r>
+              <w:rPr>
+                <w:rFonts w:ascii="Leelawadee" w:hAnsi="Leelawadee" w:cs="Leelawadee"/>
+                <w:sz w:val="26"/>
+                <w:szCs w:val="26"/>
+              </w:rPr>
+              <w:t xml:space="preserve"> 3 15ITL6</w:t>
             </w:r>
           </w:p>
           <w:p>
@@ -879,7 +1075,61 @@
                 <w:sz w:val="26"/>
                 <w:szCs w:val="26"/>
               </w:rPr>
-              <w:t>20GB high-bandwidth DDR4 RAM to smoothly run multiple applications and browser tabs all at once; 512GB PCIe NVMe M.2 Solid State Drive allows to fast bootup and data transfer</w:t>
+              <w:t xml:space="preserve">20GB high-bandwidth DDR4 RAM to smoothly run multiple applications and browser tabs all at once; 512GB </w:t>
+            </w:r>
+            <w:proofErr w:type="spellStart"/>
+            <w:r>
+              <w:rPr>
+                <w:rFonts w:ascii="Leelawadee" w:hAnsi="Leelawadee" w:cs="Leelawadee"/>
+                <w:sz w:val="26"/>
+                <w:szCs w:val="26"/>
+              </w:rPr>
+              <w:t>PCIe</w:t>
+            </w:r>
+            <w:proofErr w:type="spellEnd"/>
+            <w:r>
+              <w:rPr>
+                <w:rFonts w:ascii="Leelawadee" w:hAnsi="Leelawadee" w:cs="Leelawadee"/>
+                <w:sz w:val="26"/>
+                <w:szCs w:val="26"/>
+              </w:rPr>
+              <w:t xml:space="preserve"> </w:t>
+            </w:r>
+            <w:proofErr w:type="spellStart"/>
+            <w:r>
+              <w:rPr>
+                <w:rFonts w:ascii="Leelawadee" w:hAnsi="Leelawadee" w:cs="Leelawadee"/>
+                <w:sz w:val="26"/>
+                <w:szCs w:val="26"/>
+              </w:rPr>
+              <w:t>NVMe</w:t>
+            </w:r>
+            <w:proofErr w:type="spellEnd"/>
+            <w:r>
+              <w:rPr>
+                <w:rFonts w:ascii="Leelawadee" w:hAnsi="Leelawadee" w:cs="Leelawadee"/>
+                <w:sz w:val="26"/>
+                <w:szCs w:val="26"/>
+              </w:rPr>
+              <w:t xml:space="preserve"> M.2 Solid State Drive allows to fast </w:t>
+            </w:r>
+            <w:proofErr w:type="spellStart"/>
+            <w:r>
+              <w:rPr>
+                <w:rFonts w:ascii="Leelawadee" w:hAnsi="Leelawadee" w:cs="Leelawadee"/>
+                <w:sz w:val="26"/>
+                <w:szCs w:val="26"/>
+              </w:rPr>
+              <w:t>bootup</w:t>
+            </w:r>
+            <w:proofErr w:type="spellEnd"/>
+            <w:r>
+              <w:rPr>
+                <w:rFonts w:ascii="Leelawadee" w:hAnsi="Leelawadee" w:cs="Leelawadee"/>
+                <w:sz w:val="26"/>
+                <w:szCs w:val="26"/>
+              </w:rPr>
+              <w:t xml:space="preserve"> and data transfer</w:t>
             </w:r>
           </w:p>
           <w:p>
@@ -1113,7 +1363,25 @@
                 <w:sz w:val="26"/>
                 <w:szCs w:val="26"/>
               </w:rPr>
-              <w:t>Lenovo 15.6 Touchscreen Laptop, Intel Core i5-1135G7 Processor, 20GB RAM, 1TB SSD, IdeaPad 3, 15.6 inch FHD Display, Wi-Fi 6 &amp; Bluetooth 5, Long Battery Life, Windows 11, 1 Year Microsoft 365</w:t>
+              <w:t xml:space="preserve">Lenovo 15.6 Touchscreen Laptop, Intel Core i5-1135G7 Processor, 20GB RAM, 1TB SSD, </w:t>
+            </w:r>
+            <w:proofErr w:type="spellStart"/>
+            <w:r>
+              <w:rPr>
+                <w:rFonts w:ascii="Leelawadee" w:hAnsi="Leelawadee" w:cs="Leelawadee"/>
+                <w:sz w:val="26"/>
+                <w:szCs w:val="26"/>
+              </w:rPr>
+              <w:t>IdeaPad</w:t>
+            </w:r>
+            <w:proofErr w:type="spellEnd"/>
+            <w:r>
+              <w:rPr>
+                <w:rFonts w:ascii="Leelawadee" w:hAnsi="Leelawadee" w:cs="Leelawadee"/>
+                <w:sz w:val="26"/>
+                <w:szCs w:val="26"/>
+              </w:rPr>
+              <w:t xml:space="preserve"> 3, 15.6 inch FHD Display, Wi-Fi 6 &amp; Bluetooth 5, Long Battery Life, Windows 11, 1 Year Microsoft 365</w:t>
             </w:r>
           </w:p>
         </w:tc>
@@ -1275,7 +1543,25 @@
                 <w:sz w:val="26"/>
                 <w:szCs w:val="26"/>
               </w:rPr>
-              <w:t>Graphics Coprocessor: Intel Iris Xe Graphics</w:t>
+              <w:t xml:space="preserve">Graphics Coprocessor: Intel Iris </w:t>
+            </w:r>
+            <w:proofErr w:type="spellStart"/>
+            <w:r>
+              <w:rPr>
+                <w:rFonts w:ascii="Leelawadee" w:hAnsi="Leelawadee" w:cs="Leelawadee"/>
+                <w:sz w:val="26"/>
+                <w:szCs w:val="26"/>
+              </w:rPr>
+              <w:t>Xe</w:t>
+            </w:r>
+            <w:proofErr w:type="spellEnd"/>
+            <w:r>
+              <w:rPr>
+                <w:rFonts w:ascii="Leelawadee" w:hAnsi="Leelawadee" w:cs="Leelawadee"/>
+                <w:sz w:val="26"/>
+                <w:szCs w:val="26"/>
+              </w:rPr>
+              <w:t xml:space="preserve"> Graphics</w:t>
             </w:r>
           </w:p>
           <w:p>
@@ -1399,6 +1685,7 @@
               </w:rPr>
               <w:t>【</w:t>
             </w:r>
+            <w:proofErr w:type="spellStart"/>
             <w:r>
               <w:rPr>
                 <w:rFonts w:ascii="Leelawadee" w:hAnsi="Leelawadee" w:cs="Leelawadee"/>
@@ -1421,7 +1708,16 @@
                 <w:sz w:val="26"/>
                 <w:szCs w:val="26"/>
               </w:rPr>
-              <w:t>Intel Core i5-1135G7 Processor 2.4 GHz (4 cores, up to 4.2 GHz). With Turbo Boost Technology, get up to 4.1GHz for your high-demand applications</w:t>
+              <w:t>Intel</w:t>
+            </w:r>
+            <w:proofErr w:type="spellEnd"/>
+            <w:r>
+              <w:rPr>
+                <w:rFonts w:ascii="Leelawadee" w:hAnsi="Leelawadee" w:cs="Leelawadee"/>
+                <w:sz w:val="26"/>
+                <w:szCs w:val="26"/>
+              </w:rPr>
+              <w:t xml:space="preserve"> Core i5-1135G7 Processor 2.4 GHz (4 cores, up to 4.2 GHz). With Turbo Boost Technology, get up to 4.1GHz for your high-demand applications</w:t>
             </w:r>
           </w:p>
           <w:p>
@@ -1447,7 +1743,16 @@
                 <w:sz w:val="26"/>
                 <w:szCs w:val="26"/>
               </w:rPr>
-              <w:t>Memory and Storage</w:t>
+              <w:t xml:space="preserve">Memory and </w:t>
+            </w:r>
+            <w:proofErr w:type="spellStart"/>
+            <w:r>
+              <w:rPr>
+                <w:rFonts w:ascii="Leelawadee" w:hAnsi="Leelawadee" w:cs="Leelawadee"/>
+                <w:sz w:val="26"/>
+                <w:szCs w:val="26"/>
+              </w:rPr>
+              <w:t>Storage</w:t>
             </w:r>
             <w:r>
               <w:rPr>
@@ -1463,7 +1768,70 @@
                 <w:sz w:val="26"/>
                 <w:szCs w:val="26"/>
               </w:rPr>
-              <w:t>RAM is 20GB high-bandwidth RAM to smoothly run multiple applications and browser tabs all at once; Hard Drive is 1TB PCIe NVMe M.2 Solid State Drive to allow faster bootup and data transfer.</w:t>
+              <w:t>RAM</w:t>
+            </w:r>
+            <w:proofErr w:type="spellEnd"/>
+            <w:r>
+              <w:rPr>
+                <w:rFonts w:ascii="Leelawadee" w:hAnsi="Leelawadee" w:cs="Leelawadee"/>
+                <w:sz w:val="26"/>
+                <w:szCs w:val="26"/>
+              </w:rPr>
+              <w:t xml:space="preserve"> is 20GB high-bandwidth RAM to smoothly run multiple applications and browser tabs all at once; Hard Drive is 1TB </w:t>
+            </w:r>
+            <w:proofErr w:type="spellStart"/>
+            <w:r>
+              <w:rPr>
+                <w:rFonts w:ascii="Leelawadee" w:hAnsi="Leelawadee" w:cs="Leelawadee"/>
+                <w:sz w:val="26"/>
+                <w:szCs w:val="26"/>
+              </w:rPr>
+              <w:t>PCIe</w:t>
+            </w:r>
+            <w:proofErr w:type="spellEnd"/>
+            <w:r>
+              <w:rPr>
+                <w:rFonts w:ascii="Leelawadee" w:hAnsi="Leelawadee" w:cs="Leelawadee"/>
+                <w:sz w:val="26"/>
+                <w:szCs w:val="26"/>
+              </w:rPr>
+              <w:t xml:space="preserve"> </w:t>
+            </w:r>
+            <w:proofErr w:type="spellStart"/>
+            <w:r>
+              <w:rPr>
+                <w:rFonts w:ascii="Leelawadee" w:hAnsi="Leelawadee" w:cs="Leelawadee"/>
+                <w:sz w:val="26"/>
+                <w:szCs w:val="26"/>
+              </w:rPr>
+              <w:t>NVMe</w:t>
+            </w:r>
+            <w:proofErr w:type="spellEnd"/>
+            <w:r>
+              <w:rPr>
+                <w:rFonts w:ascii="Leelawadee" w:hAnsi="Leelawadee" w:cs="Leelawadee"/>
+                <w:sz w:val="26"/>
+                <w:szCs w:val="26"/>
+              </w:rPr>
+              <w:t xml:space="preserve"> M.2 Solid State Drive to allow faster </w:t>
+            </w:r>
+            <w:proofErr w:type="spellStart"/>
+            <w:r>
+              <w:rPr>
+                <w:rFonts w:ascii="Leelawadee" w:hAnsi="Leelawadee" w:cs="Leelawadee"/>
+                <w:sz w:val="26"/>
+                <w:szCs w:val="26"/>
+              </w:rPr>
+              <w:t>bootup</w:t>
+            </w:r>
+            <w:proofErr w:type="spellEnd"/>
+            <w:r>
+              <w:rPr>
+                <w:rFonts w:ascii="Leelawadee" w:hAnsi="Leelawadee" w:cs="Leelawadee"/>
+                <w:sz w:val="26"/>
+                <w:szCs w:val="26"/>
+              </w:rPr>
+              <w:t xml:space="preserve"> and data transfer.</w:t>
             </w:r>
           </w:p>
           <w:p>
@@ -1635,8 +2003,18 @@
                 <w:sz w:val="26"/>
                 <w:szCs w:val="26"/>
               </w:rPr>
-              <w:t>System ram type : ddr4 sdram</w:t>
-            </w:r>
+              <w:t xml:space="preserve">System ram type : ddr4 </w:t>
+            </w:r>
+            <w:proofErr w:type="spellStart"/>
+            <w:r>
+              <w:rPr>
+                <w:rFonts w:ascii="Leelawadee" w:hAnsi="Leelawadee" w:cs="Leelawadee"/>
+                <w:sz w:val="26"/>
+                <w:szCs w:val="26"/>
+              </w:rPr>
+              <w:t>sdram</w:t>
+            </w:r>
+            <w:proofErr w:type="spellEnd"/>
           </w:p>
         </w:tc>
       </w:tr>
@@ -1697,7 +2075,25 @@
                 <w:sz w:val="26"/>
                 <w:szCs w:val="26"/>
               </w:rPr>
-              <w:t>Lenovo - 2022 - IdeaPad 3i - Everyday Laptop Computer - Intel Core i5 12th Gen - 14.0" FHD Display - 8GB Memory - 256GB Storage - Windows 11 Home</w:t>
+              <w:t xml:space="preserve">Lenovo - 2022 - </w:t>
+            </w:r>
+            <w:proofErr w:type="spellStart"/>
+            <w:r>
+              <w:rPr>
+                <w:rFonts w:ascii="Leelawadee" w:hAnsi="Leelawadee" w:cs="Leelawadee"/>
+                <w:sz w:val="26"/>
+                <w:szCs w:val="26"/>
+              </w:rPr>
+              <w:t>IdeaPad</w:t>
+            </w:r>
+            <w:proofErr w:type="spellEnd"/>
+            <w:r>
+              <w:rPr>
+                <w:rFonts w:ascii="Leelawadee" w:hAnsi="Leelawadee" w:cs="Leelawadee"/>
+                <w:sz w:val="26"/>
+                <w:szCs w:val="26"/>
+              </w:rPr>
+              <w:t xml:space="preserve"> 3i - Everyday Laptop Computer - Intel Core i5 12th Gen - 14.0" FHD Display - 8GB Memory - 256GB Storage - Windows 11 Home</w:t>
             </w:r>
           </w:p>
         </w:tc>
@@ -1979,7 +2375,25 @@
                 <w:sz w:val="26"/>
                 <w:szCs w:val="26"/>
               </w:rPr>
-              <w:t>The Lenovo IdeaPad 3i laptop is built with powerful 12th generation Intel Core i5-1235U processors, 8GB memory, and 256GB storage</w:t>
+              <w:t xml:space="preserve">The Lenovo </w:t>
+            </w:r>
+            <w:proofErr w:type="spellStart"/>
+            <w:r>
+              <w:rPr>
+                <w:rFonts w:ascii="Leelawadee" w:hAnsi="Leelawadee" w:cs="Leelawadee"/>
+                <w:sz w:val="26"/>
+                <w:szCs w:val="26"/>
+              </w:rPr>
+              <w:t>IdeaPad</w:t>
+            </w:r>
+            <w:proofErr w:type="spellEnd"/>
+            <w:r>
+              <w:rPr>
+                <w:rFonts w:ascii="Leelawadee" w:hAnsi="Leelawadee" w:cs="Leelawadee"/>
+                <w:sz w:val="26"/>
+                <w:szCs w:val="26"/>
+              </w:rPr>
+              <w:t xml:space="preserve"> 3i laptop is built with powerful 12th generation Intel Core i5-1235U processors, 8GB memory, and 256GB storage</w:t>
             </w:r>
           </w:p>
           <w:p>
@@ -2033,25 +2447,53 @@
                 <w:sz w:val="26"/>
                 <w:szCs w:val="26"/>
               </w:rPr>
-              <w:t>Travel light and work, create, and study anywhere with this easy-to-pack PC; it's 0.78" slim and weighs only 3.30 lbs</w:t>
-            </w:r>
-          </w:p>
-          <w:p>
-            <w:pPr>
-              <w:spacing w:line="276" w:lineRule="auto"/>
-              <w:rPr>
-                <w:rFonts w:ascii="Leelawadee" w:hAnsi="Leelawadee" w:cs="Leelawadee"/>
-                <w:sz w:val="26"/>
-                <w:szCs w:val="26"/>
-              </w:rPr>
-            </w:pPr>
-            <w:r>
-              <w:rPr>
-                <w:rFonts w:ascii="Leelawadee" w:hAnsi="Leelawadee" w:cs="Leelawadee"/>
-                <w:sz w:val="26"/>
-                <w:szCs w:val="26"/>
-              </w:rPr>
-              <w:t>Stay connected with WiFi and Bluetooth, plus one full-function USB-C port, two USB-A ports, HDMI, and an audio jack, includes Free 3-month Xbox Game Pass</w:t>
+              <w:t xml:space="preserve">Travel light and work, create, and study anywhere with this easy-to-pack PC; it's 0.78" slim and weighs only 3.30 </w:t>
+            </w:r>
+            <w:proofErr w:type="spellStart"/>
+            <w:r>
+              <w:rPr>
+                <w:rFonts w:ascii="Leelawadee" w:hAnsi="Leelawadee" w:cs="Leelawadee"/>
+                <w:sz w:val="26"/>
+                <w:szCs w:val="26"/>
+              </w:rPr>
+              <w:t>lbs</w:t>
+            </w:r>
+            <w:proofErr w:type="spellEnd"/>
+          </w:p>
+          <w:p>
+            <w:pPr>
+              <w:spacing w:line="276" w:lineRule="auto"/>
+              <w:rPr>
+                <w:rFonts w:ascii="Leelawadee" w:hAnsi="Leelawadee" w:cs="Leelawadee"/>
+                <w:sz w:val="26"/>
+                <w:szCs w:val="26"/>
+              </w:rPr>
+            </w:pPr>
+            <w:r>
+              <w:rPr>
+                <w:rFonts w:ascii="Leelawadee" w:hAnsi="Leelawadee" w:cs="Leelawadee"/>
+                <w:sz w:val="26"/>
+                <w:szCs w:val="26"/>
+              </w:rPr>
+              <w:t xml:space="preserve">Stay connected with </w:t>
+            </w:r>
+            <w:proofErr w:type="spellStart"/>
+            <w:r>
+              <w:rPr>
+                <w:rFonts w:ascii="Leelawadee" w:hAnsi="Leelawadee" w:cs="Leelawadee"/>
+                <w:sz w:val="26"/>
+                <w:szCs w:val="26"/>
+              </w:rPr>
+              <w:t>WiFi</w:t>
+            </w:r>
+            <w:proofErr w:type="spellEnd"/>
+            <w:r>
+              <w:rPr>
+                <w:rFonts w:ascii="Leelawadee" w:hAnsi="Leelawadee" w:cs="Leelawadee"/>
+                <w:sz w:val="26"/>
+                <w:szCs w:val="26"/>
+              </w:rPr>
+              <w:t xml:space="preserve"> and Bluetooth, plus one full-function USB-C port, two USB-A ports, HDMI, and an audio jack, includes Free 3-month Xbox Game Pass</w:t>
             </w:r>
           </w:p>
         </w:tc>
@@ -2236,7 +2678,25 @@
                 <w:sz w:val="26"/>
                 <w:szCs w:val="26"/>
               </w:rPr>
-              <w:t>Lenovo ThinkPad X13 Gen 2 Business Laptop, 13.3 WUXGA (1920x1200) Display, Intel Core i5-1135G7, 8GB RAM, 1TB SSD, Backlit Keyboard, Fingerprint, WiFi 6, IR Webcam, Windows 11 Pro, GM Accessories</w:t>
+              <w:t xml:space="preserve">Lenovo ThinkPad X13 Gen 2 Business Laptop, 13.3 WUXGA (1920x1200) Display, Intel Core i5-1135G7, 8GB RAM, 1TB SSD, Backlit Keyboard, Fingerprint, </w:t>
+            </w:r>
+            <w:proofErr w:type="spellStart"/>
+            <w:r>
+              <w:rPr>
+                <w:rFonts w:ascii="Leelawadee" w:hAnsi="Leelawadee" w:cs="Leelawadee"/>
+                <w:sz w:val="26"/>
+                <w:szCs w:val="26"/>
+              </w:rPr>
+              <w:t>WiFi</w:t>
+            </w:r>
+            <w:proofErr w:type="spellEnd"/>
+            <w:r>
+              <w:rPr>
+                <w:rFonts w:ascii="Leelawadee" w:hAnsi="Leelawadee" w:cs="Leelawadee"/>
+                <w:sz w:val="26"/>
+                <w:szCs w:val="26"/>
+              </w:rPr>
+              <w:t xml:space="preserve"> 6, IR Webcam, Windows 11 Pro, GM Accessories</w:t>
             </w:r>
           </w:p>
         </w:tc>
@@ -2280,8 +2740,18 @@
                 <w:sz w:val="26"/>
                 <w:szCs w:val="26"/>
               </w:rPr>
-              <w:t>Model Name: Thinkpad</w:t>
-            </w:r>
+              <w:t xml:space="preserve">Model Name: </w:t>
+            </w:r>
+            <w:proofErr w:type="spellStart"/>
+            <w:r>
+              <w:rPr>
+                <w:rFonts w:ascii="Leelawadee" w:hAnsi="Leelawadee" w:cs="Leelawadee"/>
+                <w:sz w:val="26"/>
+                <w:szCs w:val="26"/>
+              </w:rPr>
+              <w:t>Thinkpad</w:t>
+            </w:r>
+            <w:proofErr w:type="spellEnd"/>
           </w:p>
           <w:p>
             <w:pPr>
@@ -2522,6 +2992,7 @@
               </w:rPr>
               <w:t>【</w:t>
             </w:r>
+            <w:proofErr w:type="spellStart"/>
             <w:r>
               <w:rPr>
                 <w:rFonts w:ascii="Leelawadee" w:hAnsi="Leelawadee" w:cs="Leelawadee"/>
@@ -2544,7 +3015,16 @@
                 <w:sz w:val="26"/>
                 <w:szCs w:val="26"/>
               </w:rPr>
-              <w:t>Intel Core i5-1135G7 EVO Processor (4 Cores, 8 Threads, 8MB Intel Smart Cache, Base Frequency at 2.4 GHz, Up to 4.2 GHz with Intel Turbo Boost Technology)</w:t>
+              <w:t>Intel</w:t>
+            </w:r>
+            <w:proofErr w:type="spellEnd"/>
+            <w:r>
+              <w:rPr>
+                <w:rFonts w:ascii="Leelawadee" w:hAnsi="Leelawadee" w:cs="Leelawadee"/>
+                <w:sz w:val="26"/>
+                <w:szCs w:val="26"/>
+              </w:rPr>
+              <w:t xml:space="preserve"> Core i5-1135G7 EVO Processor (4 Cores, 8 Threads, 8MB Intel Smart Cache, Base Frequency at 2.4 GHz, Up to 4.2 GHz with Intel Turbo Boost Technology)</w:t>
             </w:r>
           </w:p>
           <w:p>
@@ -2586,7 +3066,43 @@
                 <w:sz w:val="26"/>
                 <w:szCs w:val="26"/>
               </w:rPr>
-              <w:t>13.3" WUXGA (1920x1200) IPS 300nits Anti-glare, 16:10 dispaly; Integrated Intel Iris Xe Graphics functions as UHD Graphics FHD 1080p IR Hybrid with Privacy Shutter</w:t>
+              <w:t xml:space="preserve">13.3" WUXGA (1920x1200) IPS 300nits Anti-glare, 16:10 </w:t>
+            </w:r>
+            <w:proofErr w:type="spellStart"/>
+            <w:r>
+              <w:rPr>
+                <w:rFonts w:ascii="Leelawadee" w:hAnsi="Leelawadee" w:cs="Leelawadee"/>
+                <w:sz w:val="26"/>
+                <w:szCs w:val="26"/>
+              </w:rPr>
+              <w:t>dispaly</w:t>
+            </w:r>
+            <w:proofErr w:type="spellEnd"/>
+            <w:r>
+              <w:rPr>
+                <w:rFonts w:ascii="Leelawadee" w:hAnsi="Leelawadee" w:cs="Leelawadee"/>
+                <w:sz w:val="26"/>
+                <w:szCs w:val="26"/>
+              </w:rPr>
+              <w:t xml:space="preserve">; Integrated Intel Iris </w:t>
+            </w:r>
+            <w:proofErr w:type="spellStart"/>
+            <w:r>
+              <w:rPr>
+                <w:rFonts w:ascii="Leelawadee" w:hAnsi="Leelawadee" w:cs="Leelawadee"/>
+                <w:sz w:val="26"/>
+                <w:szCs w:val="26"/>
+              </w:rPr>
+              <w:t>Xe</w:t>
+            </w:r>
+            <w:proofErr w:type="spellEnd"/>
+            <w:r>
+              <w:rPr>
+                <w:rFonts w:ascii="Leelawadee" w:hAnsi="Leelawadee" w:cs="Leelawadee"/>
+                <w:sz w:val="26"/>
+                <w:szCs w:val="26"/>
+              </w:rPr>
+              <w:t xml:space="preserve"> Graphics functions as UHD Graphics FHD 1080p IR Hybrid with Privacy Shutter</w:t>
             </w:r>
           </w:p>
           <w:p>
@@ -2654,7 +3170,16 @@
                 <w:sz w:val="26"/>
                 <w:szCs w:val="26"/>
               </w:rPr>
-              <w:t>Ultimate Mobility</w:t>
+              <w:t xml:space="preserve">Ultimate </w:t>
+            </w:r>
+            <w:proofErr w:type="spellStart"/>
+            <w:r>
+              <w:rPr>
+                <w:rFonts w:ascii="Leelawadee" w:hAnsi="Leelawadee" w:cs="Leelawadee"/>
+                <w:sz w:val="26"/>
+                <w:szCs w:val="26"/>
+              </w:rPr>
+              <w:t>Mobility</w:t>
             </w:r>
             <w:r>
               <w:rPr>
@@ -2670,7 +3195,16 @@
                 <w:sz w:val="26"/>
                 <w:szCs w:val="26"/>
               </w:rPr>
-              <w:t>Starting at 1.27kg / 2.78lbs and 18mm / 0.7", the X13 Gen 2 PC is easy to take anywhere, whether it be a different room while working from home or some other remote location. Stay connected with ease featuring all-day battery life, and rapid-charging technology in case you need a quick boost.</w:t>
+              <w:t>Starting</w:t>
+            </w:r>
+            <w:proofErr w:type="spellEnd"/>
+            <w:r>
+              <w:rPr>
+                <w:rFonts w:ascii="Leelawadee" w:hAnsi="Leelawadee" w:cs="Leelawadee"/>
+                <w:sz w:val="26"/>
+                <w:szCs w:val="26"/>
+              </w:rPr>
+              <w:t xml:space="preserve"> at 1.27kg / 2.78lbs and 18mm / 0.7", the X13 Gen 2 PC is easy to take anywhere, whether it be a different room while working from home or some other remote location. Stay connected with ease featuring all-day battery life, and rapid-charging technology in case you need a quick boost.</w:t>
             </w:r>
           </w:p>
           <w:p>
@@ -2696,7 +3230,16 @@
                 <w:sz w:val="26"/>
                 <w:szCs w:val="26"/>
               </w:rPr>
-              <w:t>Windows 11 Pro</w:t>
+              <w:t xml:space="preserve">Windows 11 </w:t>
+            </w:r>
+            <w:proofErr w:type="spellStart"/>
+            <w:r>
+              <w:rPr>
+                <w:rFonts w:ascii="Leelawadee" w:hAnsi="Leelawadee" w:cs="Leelawadee"/>
+                <w:sz w:val="26"/>
+                <w:szCs w:val="26"/>
+              </w:rPr>
+              <w:t>Pro</w:t>
             </w:r>
             <w:r>
               <w:rPr>
@@ -2712,8 +3255,27 @@
                 <w:sz w:val="26"/>
                 <w:szCs w:val="26"/>
               </w:rPr>
-              <w:t>Ideal for School Education, Designers, Professionals, Small Business, Programmers, Casual Gaming, Streaming, Online Class, Remote Learning, Zoom Meeting, Video Conference, etcs</w:t>
-            </w:r>
+              <w:t>Ideal</w:t>
+            </w:r>
+            <w:proofErr w:type="spellEnd"/>
+            <w:r>
+              <w:rPr>
+                <w:rFonts w:ascii="Leelawadee" w:hAnsi="Leelawadee" w:cs="Leelawadee"/>
+                <w:sz w:val="26"/>
+                <w:szCs w:val="26"/>
+              </w:rPr>
+              <w:t xml:space="preserve"> for School Education, Designers, Professionals, Small Business, Programmers, Casual Gaming, Streaming, Online Class, Remote Learning, Zoom Meeting, Video Conference, </w:t>
+            </w:r>
+            <w:proofErr w:type="spellStart"/>
+            <w:r>
+              <w:rPr>
+                <w:rFonts w:ascii="Leelawadee" w:hAnsi="Leelawadee" w:cs="Leelawadee"/>
+                <w:sz w:val="26"/>
+                <w:szCs w:val="26"/>
+              </w:rPr>
+              <w:t>etcs</w:t>
+            </w:r>
+            <w:proofErr w:type="spellEnd"/>
           </w:p>
         </w:tc>
       </w:tr>
@@ -2774,7 +3336,61 @@
                 <w:sz w:val="26"/>
                 <w:szCs w:val="26"/>
               </w:rPr>
-              <w:t>Lenovo IdeaPad 3 Laptop, 14 FHD Display, Intel Core i7-1165G7, Intel Iris Xe Graphics, Fingerprint Reader, Long Battery Life, Wi-Fi 6, Dolby Audio, Windows 11 (20GB RAM | 1TB PCIe SSD)</w:t>
+              <w:t xml:space="preserve">Lenovo </w:t>
+            </w:r>
+            <w:proofErr w:type="spellStart"/>
+            <w:r>
+              <w:rPr>
+                <w:rFonts w:ascii="Leelawadee" w:hAnsi="Leelawadee" w:cs="Leelawadee"/>
+                <w:sz w:val="26"/>
+                <w:szCs w:val="26"/>
+              </w:rPr>
+              <w:t>IdeaPad</w:t>
+            </w:r>
+            <w:proofErr w:type="spellEnd"/>
+            <w:r>
+              <w:rPr>
+                <w:rFonts w:ascii="Leelawadee" w:hAnsi="Leelawadee" w:cs="Leelawadee"/>
+                <w:sz w:val="26"/>
+                <w:szCs w:val="26"/>
+              </w:rPr>
+              <w:t xml:space="preserve"> 3 Laptop, 14 FHD Display, Intel Core i7-1165G7, Intel Iris </w:t>
+            </w:r>
+            <w:proofErr w:type="spellStart"/>
+            <w:r>
+              <w:rPr>
+                <w:rFonts w:ascii="Leelawadee" w:hAnsi="Leelawadee" w:cs="Leelawadee"/>
+                <w:sz w:val="26"/>
+                <w:szCs w:val="26"/>
+              </w:rPr>
+              <w:t>Xe</w:t>
+            </w:r>
+            <w:proofErr w:type="spellEnd"/>
+            <w:r>
+              <w:rPr>
+                <w:rFonts w:ascii="Leelawadee" w:hAnsi="Leelawadee" w:cs="Leelawadee"/>
+                <w:sz w:val="26"/>
+                <w:szCs w:val="26"/>
+              </w:rPr>
+              <w:t xml:space="preserve"> Graphics, Fingerprint Reader, Long Battery Life, Wi-Fi 6, Dolby Audio, Windows 11 (20GB RAM | 1TB </w:t>
+            </w:r>
+            <w:proofErr w:type="spellStart"/>
+            <w:r>
+              <w:rPr>
+                <w:rFonts w:ascii="Leelawadee" w:hAnsi="Leelawadee" w:cs="Leelawadee"/>
+                <w:sz w:val="26"/>
+                <w:szCs w:val="26"/>
+              </w:rPr>
+              <w:t>PCIe</w:t>
+            </w:r>
+            <w:proofErr w:type="spellEnd"/>
+            <w:r>
+              <w:rPr>
+                <w:rFonts w:ascii="Leelawadee" w:hAnsi="Leelawadee" w:cs="Leelawadee"/>
+                <w:sz w:val="26"/>
+                <w:szCs w:val="26"/>
+              </w:rPr>
+              <w:t xml:space="preserve"> SSD)</w:t>
             </w:r>
           </w:p>
         </w:tc>
@@ -2818,7 +3434,25 @@
                 <w:sz w:val="26"/>
                 <w:szCs w:val="26"/>
               </w:rPr>
-              <w:t>Model Name: IdeaPad 3</w:t>
+              <w:t xml:space="preserve">Model Name: </w:t>
+            </w:r>
+            <w:proofErr w:type="spellStart"/>
+            <w:r>
+              <w:rPr>
+                <w:rFonts w:ascii="Leelawadee" w:hAnsi="Leelawadee" w:cs="Leelawadee"/>
+                <w:sz w:val="26"/>
+                <w:szCs w:val="26"/>
+              </w:rPr>
+              <w:t>IdeaPad</w:t>
+            </w:r>
+            <w:proofErr w:type="spellEnd"/>
+            <w:r>
+              <w:rPr>
+                <w:rFonts w:ascii="Leelawadee" w:hAnsi="Leelawadee" w:cs="Leelawadee"/>
+                <w:sz w:val="26"/>
+                <w:szCs w:val="26"/>
+              </w:rPr>
+              <w:t xml:space="preserve"> 3</w:t>
             </w:r>
           </w:p>
           <w:p>
@@ -2972,7 +3606,25 @@
                 <w:sz w:val="26"/>
                 <w:szCs w:val="26"/>
               </w:rPr>
-              <w:t>Graphics Coprocessor: Intel Iris Xe Graphics</w:t>
+              <w:t xml:space="preserve">Graphics Coprocessor: Intel Iris </w:t>
+            </w:r>
+            <w:proofErr w:type="spellStart"/>
+            <w:r>
+              <w:rPr>
+                <w:rFonts w:ascii="Leelawadee" w:hAnsi="Leelawadee" w:cs="Leelawadee"/>
+                <w:sz w:val="26"/>
+                <w:szCs w:val="26"/>
+              </w:rPr>
+              <w:t>Xe</w:t>
+            </w:r>
+            <w:proofErr w:type="spellEnd"/>
+            <w:r>
+              <w:rPr>
+                <w:rFonts w:ascii="Leelawadee" w:hAnsi="Leelawadee" w:cs="Leelawadee"/>
+                <w:sz w:val="26"/>
+                <w:szCs w:val="26"/>
+              </w:rPr>
+              <w:t xml:space="preserve"> Graphics</w:t>
             </w:r>
           </w:p>
         </w:tc>
@@ -3066,7 +3718,16 @@
                 <w:sz w:val="26"/>
                 <w:szCs w:val="26"/>
               </w:rPr>
-              <w:t>Premium RAM</w:t>
+              <w:t xml:space="preserve">Premium </w:t>
+            </w:r>
+            <w:proofErr w:type="spellStart"/>
+            <w:r>
+              <w:rPr>
+                <w:rFonts w:ascii="Leelawadee" w:hAnsi="Leelawadee" w:cs="Leelawadee"/>
+                <w:sz w:val="26"/>
+                <w:szCs w:val="26"/>
+              </w:rPr>
+              <w:t>RAM</w:t>
             </w:r>
             <w:r>
               <w:rPr>
@@ -3082,7 +3743,16 @@
                 <w:sz w:val="26"/>
                 <w:szCs w:val="26"/>
               </w:rPr>
-              <w:t>Experience improved multitasking with higher bandwidth thanks to 4GB soldered DDR4 + 16GB DDR4 RAM (Model#: 7EH99AA#ABB)</w:t>
+              <w:t>Experience</w:t>
+            </w:r>
+            <w:proofErr w:type="spellEnd"/>
+            <w:r>
+              <w:rPr>
+                <w:rFonts w:ascii="Leelawadee" w:hAnsi="Leelawadee" w:cs="Leelawadee"/>
+                <w:sz w:val="26"/>
+                <w:szCs w:val="26"/>
+              </w:rPr>
+              <w:t xml:space="preserve"> improved multitasking with higher bandwidth thanks to 4GB soldered DDR4 + 16GB DDR4 RAM (Model#: 7EH99AA#ABB)</w:t>
             </w:r>
           </w:p>
           <w:p>
@@ -3102,6 +3772,7 @@
               </w:rPr>
               <w:t>【</w:t>
             </w:r>
+            <w:proofErr w:type="spellStart"/>
             <w:r>
               <w:rPr>
                 <w:rFonts w:ascii="Leelawadee" w:hAnsi="Leelawadee" w:cs="Leelawadee"/>
@@ -3124,7 +3795,52 @@
                 <w:sz w:val="26"/>
                 <w:szCs w:val="26"/>
               </w:rPr>
-              <w:t>Enjoy up to 15x faster performance than a traditional hard drive with 1TB PCIe NVMe M.2 SSD storage</w:t>
+              <w:t>Enjoy</w:t>
+            </w:r>
+            <w:proofErr w:type="spellEnd"/>
+            <w:r>
+              <w:rPr>
+                <w:rFonts w:ascii="Leelawadee" w:hAnsi="Leelawadee" w:cs="Leelawadee"/>
+                <w:sz w:val="26"/>
+                <w:szCs w:val="26"/>
+              </w:rPr>
+              <w:t xml:space="preserve"> up to 15x faster performance than a traditional hard drive with 1TB </w:t>
+            </w:r>
+            <w:proofErr w:type="spellStart"/>
+            <w:r>
+              <w:rPr>
+                <w:rFonts w:ascii="Leelawadee" w:hAnsi="Leelawadee" w:cs="Leelawadee"/>
+                <w:sz w:val="26"/>
+                <w:szCs w:val="26"/>
+              </w:rPr>
+              <w:t>PCIe</w:t>
+            </w:r>
+            <w:proofErr w:type="spellEnd"/>
+            <w:r>
+              <w:rPr>
+                <w:rFonts w:ascii="Leelawadee" w:hAnsi="Leelawadee" w:cs="Leelawadee"/>
+                <w:sz w:val="26"/>
+                <w:szCs w:val="26"/>
+              </w:rPr>
+              <w:t xml:space="preserve"> </w:t>
+            </w:r>
+            <w:proofErr w:type="spellStart"/>
+            <w:r>
+              <w:rPr>
+                <w:rFonts w:ascii="Leelawadee" w:hAnsi="Leelawadee" w:cs="Leelawadee"/>
+                <w:sz w:val="26"/>
+                <w:szCs w:val="26"/>
+              </w:rPr>
+              <w:t>NVMe</w:t>
+            </w:r>
+            <w:proofErr w:type="spellEnd"/>
+            <w:r>
+              <w:rPr>
+                <w:rFonts w:ascii="Leelawadee" w:hAnsi="Leelawadee" w:cs="Leelawadee"/>
+                <w:sz w:val="26"/>
+                <w:szCs w:val="26"/>
+              </w:rPr>
+              <w:t xml:space="preserve"> M.2 SSD storage</w:t>
             </w:r>
           </w:p>
           <w:p>
@@ -3234,7 +3950,16 @@
                 <w:sz w:val="26"/>
                 <w:szCs w:val="26"/>
               </w:rPr>
-              <w:t>Operating System</w:t>
+              <w:t xml:space="preserve">Operating </w:t>
+            </w:r>
+            <w:proofErr w:type="spellStart"/>
+            <w:r>
+              <w:rPr>
+                <w:rFonts w:ascii="Leelawadee" w:hAnsi="Leelawadee" w:cs="Leelawadee"/>
+                <w:sz w:val="26"/>
+                <w:szCs w:val="26"/>
+              </w:rPr>
+              <w:t>System</w:t>
             </w:r>
             <w:r>
               <w:rPr>
@@ -3250,7 +3975,16 @@
                 <w:sz w:val="26"/>
                 <w:szCs w:val="26"/>
               </w:rPr>
-              <w:t>Windows 11 Home, 64-bit, English</w:t>
+              <w:t>Windows</w:t>
+            </w:r>
+            <w:proofErr w:type="spellEnd"/>
+            <w:r>
+              <w:rPr>
+                <w:rFonts w:ascii="Leelawadee" w:hAnsi="Leelawadee" w:cs="Leelawadee"/>
+                <w:sz w:val="26"/>
+                <w:szCs w:val="26"/>
+              </w:rPr>
+              <w:t xml:space="preserve"> 11 Home, 64-bit, English</w:t>
             </w:r>
           </w:p>
         </w:tc>
@@ -3306,7 +4040,25 @@
                 <w:sz w:val="26"/>
                 <w:szCs w:val="26"/>
               </w:rPr>
-              <w:t>Lenovo ThinkPad P14s Gen 3 Mobile Workstation, 14" FHD+ Touchscreen, Intel i7-1260P, 48GB RAM, 2TB SSD, IR Camera, HDMI, Backlit Keyboard, Fingerprint Reader, Wi-Fi 6, Winodws 11 Pro</w:t>
+              <w:t xml:space="preserve">Lenovo ThinkPad P14s Gen 3 Mobile Workstation, 14" FHD+ Touchscreen, Intel i7-1260P, 48GB RAM, 2TB SSD, IR Camera, HDMI, Backlit Keyboard, Fingerprint Reader, Wi-Fi 6, </w:t>
+            </w:r>
+            <w:proofErr w:type="spellStart"/>
+            <w:r>
+              <w:rPr>
+                <w:rFonts w:ascii="Leelawadee" w:hAnsi="Leelawadee" w:cs="Leelawadee"/>
+                <w:sz w:val="26"/>
+                <w:szCs w:val="26"/>
+              </w:rPr>
+              <w:t>Winodws</w:t>
+            </w:r>
+            <w:proofErr w:type="spellEnd"/>
+            <w:r>
+              <w:rPr>
+                <w:rFonts w:ascii="Leelawadee" w:hAnsi="Leelawadee" w:cs="Leelawadee"/>
+                <w:sz w:val="26"/>
+                <w:szCs w:val="26"/>
+              </w:rPr>
+              <w:t xml:space="preserve"> 11 Pro</w:t>
             </w:r>
           </w:p>
         </w:tc>
@@ -3616,7 +4368,61 @@
                 <w:sz w:val="26"/>
                 <w:szCs w:val="26"/>
               </w:rPr>
-              <w:t>48GB high-bandwidth RAM to smoothly run multiple applications and browser tabs all at once; 2TB PCIe NVMe M.2 Solid State Drive allows to fast bootup and data transfer.</w:t>
+              <w:t xml:space="preserve">48GB high-bandwidth RAM to smoothly run multiple applications and browser tabs all at once; 2TB </w:t>
+            </w:r>
+            <w:proofErr w:type="spellStart"/>
+            <w:r>
+              <w:rPr>
+                <w:rFonts w:ascii="Leelawadee" w:hAnsi="Leelawadee" w:cs="Leelawadee"/>
+                <w:sz w:val="26"/>
+                <w:szCs w:val="26"/>
+              </w:rPr>
+              <w:t>PCIe</w:t>
+            </w:r>
+            <w:proofErr w:type="spellEnd"/>
+            <w:r>
+              <w:rPr>
+                <w:rFonts w:ascii="Leelawadee" w:hAnsi="Leelawadee" w:cs="Leelawadee"/>
+                <w:sz w:val="26"/>
+                <w:szCs w:val="26"/>
+              </w:rPr>
+              <w:t xml:space="preserve"> </w:t>
+            </w:r>
+            <w:proofErr w:type="spellStart"/>
+            <w:r>
+              <w:rPr>
+                <w:rFonts w:ascii="Leelawadee" w:hAnsi="Leelawadee" w:cs="Leelawadee"/>
+                <w:sz w:val="26"/>
+                <w:szCs w:val="26"/>
+              </w:rPr>
+              <w:t>NVMe</w:t>
+            </w:r>
+            <w:proofErr w:type="spellEnd"/>
+            <w:r>
+              <w:rPr>
+                <w:rFonts w:ascii="Leelawadee" w:hAnsi="Leelawadee" w:cs="Leelawadee"/>
+                <w:sz w:val="26"/>
+                <w:szCs w:val="26"/>
+              </w:rPr>
+              <w:t xml:space="preserve"> M.2 Solid State Drive allows to fast </w:t>
+            </w:r>
+            <w:proofErr w:type="spellStart"/>
+            <w:r>
+              <w:rPr>
+                <w:rFonts w:ascii="Leelawadee" w:hAnsi="Leelawadee" w:cs="Leelawadee"/>
+                <w:sz w:val="26"/>
+                <w:szCs w:val="26"/>
+              </w:rPr>
+              <w:t>bootup</w:t>
+            </w:r>
+            <w:proofErr w:type="spellEnd"/>
+            <w:r>
+              <w:rPr>
+                <w:rFonts w:ascii="Leelawadee" w:hAnsi="Leelawadee" w:cs="Leelawadee"/>
+                <w:sz w:val="26"/>
+                <w:szCs w:val="26"/>
+              </w:rPr>
+              <w:t xml:space="preserve"> and data transfer.</w:t>
             </w:r>
           </w:p>
           <w:p>
@@ -3777,7 +4583,16 @@
                 <w:sz w:val="26"/>
                 <w:szCs w:val="26"/>
               </w:rPr>
-              <w:t>Operating System</w:t>
+              <w:t xml:space="preserve">Operating </w:t>
+            </w:r>
+            <w:proofErr w:type="spellStart"/>
+            <w:r>
+              <w:rPr>
+                <w:rFonts w:ascii="Leelawadee" w:hAnsi="Leelawadee" w:cs="Leelawadee"/>
+                <w:sz w:val="26"/>
+                <w:szCs w:val="26"/>
+              </w:rPr>
+              <w:t>System</w:t>
             </w:r>
             <w:r>
               <w:rPr>
@@ -3793,7 +4608,16 @@
                 <w:sz w:val="26"/>
                 <w:szCs w:val="26"/>
               </w:rPr>
-              <w:t>Windows 11 Pro</w:t>
+              <w:t>Windows</w:t>
+            </w:r>
+            <w:proofErr w:type="spellEnd"/>
+            <w:r>
+              <w:rPr>
+                <w:rFonts w:ascii="Leelawadee" w:hAnsi="Leelawadee" w:cs="Leelawadee"/>
+                <w:sz w:val="26"/>
+                <w:szCs w:val="26"/>
+              </w:rPr>
+              <w:t xml:space="preserve"> 11 Pro</w:t>
             </w:r>
           </w:p>
         </w:tc>
@@ -3855,7 +4679,61 @@
                 <w:sz w:val="26"/>
                 <w:szCs w:val="26"/>
               </w:rPr>
-              <w:t>Lenovo IdeaPad Laptop, 15.6 FHD Display, AMD Ryzen 7 4700U 8-Core Processor (Beats i7-11375H), 20GB RAM, 512GB PCIe SSD, AMD Radeon Graphics, Long Battery Life, Webcam, WiFi, HDMI, Bluetooth, Win 10</w:t>
+              <w:t xml:space="preserve">Lenovo </w:t>
+            </w:r>
+            <w:proofErr w:type="spellStart"/>
+            <w:r>
+              <w:rPr>
+                <w:rFonts w:ascii="Leelawadee" w:hAnsi="Leelawadee" w:cs="Leelawadee"/>
+                <w:sz w:val="26"/>
+                <w:szCs w:val="26"/>
+              </w:rPr>
+              <w:t>IdeaPad</w:t>
+            </w:r>
+            <w:proofErr w:type="spellEnd"/>
+            <w:r>
+              <w:rPr>
+                <w:rFonts w:ascii="Leelawadee" w:hAnsi="Leelawadee" w:cs="Leelawadee"/>
+                <w:sz w:val="26"/>
+                <w:szCs w:val="26"/>
+              </w:rPr>
+              <w:t xml:space="preserve"> Laptop, 15.6 FHD Display, AMD Ryzen 7 4700U 8-Core Processor (Beats i7-11375H), 20GB RAM, 512GB </w:t>
+            </w:r>
+            <w:proofErr w:type="spellStart"/>
+            <w:r>
+              <w:rPr>
+                <w:rFonts w:ascii="Leelawadee" w:hAnsi="Leelawadee" w:cs="Leelawadee"/>
+                <w:sz w:val="26"/>
+                <w:szCs w:val="26"/>
+              </w:rPr>
+              <w:t>PCIe</w:t>
+            </w:r>
+            <w:proofErr w:type="spellEnd"/>
+            <w:r>
+              <w:rPr>
+                <w:rFonts w:ascii="Leelawadee" w:hAnsi="Leelawadee" w:cs="Leelawadee"/>
+                <w:sz w:val="26"/>
+                <w:szCs w:val="26"/>
+              </w:rPr>
+              <w:t xml:space="preserve"> SSD, AMD Radeon Graphics, Long Battery Life, Webcam, </w:t>
+            </w:r>
+            <w:proofErr w:type="spellStart"/>
+            <w:r>
+              <w:rPr>
+                <w:rFonts w:ascii="Leelawadee" w:hAnsi="Leelawadee" w:cs="Leelawadee"/>
+                <w:sz w:val="26"/>
+                <w:szCs w:val="26"/>
+              </w:rPr>
+              <w:t>WiFi</w:t>
+            </w:r>
+            <w:proofErr w:type="spellEnd"/>
+            <w:r>
+              <w:rPr>
+                <w:rFonts w:ascii="Leelawadee" w:hAnsi="Leelawadee" w:cs="Leelawadee"/>
+                <w:sz w:val="26"/>
+                <w:szCs w:val="26"/>
+              </w:rPr>
+              <w:t>, HDMI, Bluetooth, Win 10</w:t>
             </w:r>
           </w:p>
         </w:tc>
@@ -3899,8 +4777,18 @@
                 <w:sz w:val="26"/>
                 <w:szCs w:val="26"/>
               </w:rPr>
-              <w:t>Model Name: IdeaPad</w:t>
-            </w:r>
+              <w:t xml:space="preserve">Model Name: </w:t>
+            </w:r>
+            <w:proofErr w:type="spellStart"/>
+            <w:r>
+              <w:rPr>
+                <w:rFonts w:ascii="Leelawadee" w:hAnsi="Leelawadee" w:cs="Leelawadee"/>
+                <w:sz w:val="26"/>
+                <w:szCs w:val="26"/>
+              </w:rPr>
+              <w:t>IdeaPad</w:t>
+            </w:r>
+            <w:proofErr w:type="spellEnd"/>
           </w:p>
           <w:p>
             <w:pPr>
@@ -4133,6 +5021,7 @@
               </w:rPr>
               <w:t>【</w:t>
             </w:r>
+            <w:proofErr w:type="spellStart"/>
             <w:r>
               <w:rPr>
                 <w:rFonts w:ascii="Leelawadee" w:hAnsi="Leelawadee" w:cs="Leelawadee"/>
@@ -4155,7 +5044,70 @@
                 <w:sz w:val="26"/>
                 <w:szCs w:val="26"/>
               </w:rPr>
-              <w:t>RAM is upgraded to 20 GB high-bandwidth RAM to smoothly run multiple applications and browser tabs all at once; Hard Drive is upgraded to 512 GB PCIe NVMe M.2 Solid State Drive to allow faster bootup and data transfer. Original Seal is opened for upgrade ONLY. If the computer has modifications (listed above), then the manufacturer box is opened for it to be tested and inspected and to install the upgrades to achieve the specifications as advertised.</w:t>
+              <w:t>RAM</w:t>
+            </w:r>
+            <w:proofErr w:type="spellEnd"/>
+            <w:r>
+              <w:rPr>
+                <w:rFonts w:ascii="Leelawadee" w:hAnsi="Leelawadee" w:cs="Leelawadee"/>
+                <w:sz w:val="26"/>
+                <w:szCs w:val="26"/>
+              </w:rPr>
+              <w:t xml:space="preserve"> is upgraded to 20 GB high-bandwidth RAM to smoothly run multiple applications and browser tabs all at once; Hard Drive is upgraded to 512 GB </w:t>
+            </w:r>
+            <w:proofErr w:type="spellStart"/>
+            <w:r>
+              <w:rPr>
+                <w:rFonts w:ascii="Leelawadee" w:hAnsi="Leelawadee" w:cs="Leelawadee"/>
+                <w:sz w:val="26"/>
+                <w:szCs w:val="26"/>
+              </w:rPr>
+              <w:t>PCIe</w:t>
+            </w:r>
+            <w:proofErr w:type="spellEnd"/>
+            <w:r>
+              <w:rPr>
+                <w:rFonts w:ascii="Leelawadee" w:hAnsi="Leelawadee" w:cs="Leelawadee"/>
+                <w:sz w:val="26"/>
+                <w:szCs w:val="26"/>
+              </w:rPr>
+              <w:t xml:space="preserve"> </w:t>
+            </w:r>
+            <w:proofErr w:type="spellStart"/>
+            <w:r>
+              <w:rPr>
+                <w:rFonts w:ascii="Leelawadee" w:hAnsi="Leelawadee" w:cs="Leelawadee"/>
+                <w:sz w:val="26"/>
+                <w:szCs w:val="26"/>
+              </w:rPr>
+              <w:t>NVMe</w:t>
+            </w:r>
+            <w:proofErr w:type="spellEnd"/>
+            <w:r>
+              <w:rPr>
+                <w:rFonts w:ascii="Leelawadee" w:hAnsi="Leelawadee" w:cs="Leelawadee"/>
+                <w:sz w:val="26"/>
+                <w:szCs w:val="26"/>
+              </w:rPr>
+              <w:t xml:space="preserve"> M.2 Solid State Drive to allow faster </w:t>
+            </w:r>
+            <w:proofErr w:type="spellStart"/>
+            <w:r>
+              <w:rPr>
+                <w:rFonts w:ascii="Leelawadee" w:hAnsi="Leelawadee" w:cs="Leelawadee"/>
+                <w:sz w:val="26"/>
+                <w:szCs w:val="26"/>
+              </w:rPr>
+              <w:t>bootup</w:t>
+            </w:r>
+            <w:proofErr w:type="spellEnd"/>
+            <w:r>
+              <w:rPr>
+                <w:rFonts w:ascii="Leelawadee" w:hAnsi="Leelawadee" w:cs="Leelawadee"/>
+                <w:sz w:val="26"/>
+                <w:szCs w:val="26"/>
+              </w:rPr>
+              <w:t xml:space="preserve"> and data transfer. Original Seal is opened for upgrade ONLY. If the computer has modifications (listed above), then the manufacturer box is opened for it to be tested and inspected and to install the upgrades to achieve the specifications as advertised.</w:t>
             </w:r>
           </w:p>
           <w:p>
@@ -4175,6 +5127,7 @@
               </w:rPr>
               <w:t>【</w:t>
             </w:r>
+            <w:proofErr w:type="spellStart"/>
             <w:r>
               <w:rPr>
                 <w:rFonts w:ascii="Leelawadee" w:hAnsi="Leelawadee" w:cs="Leelawadee"/>
@@ -4197,7 +5150,16 @@
                 <w:sz w:val="26"/>
                 <w:szCs w:val="26"/>
               </w:rPr>
-              <w:t>AMD Ryzen 7 4700U 2.30GHz 8-Core Processor (12MB Cache, Up to 4.1GHz)</w:t>
+              <w:t>AMD</w:t>
+            </w:r>
+            <w:proofErr w:type="spellEnd"/>
+            <w:r>
+              <w:rPr>
+                <w:rFonts w:ascii="Leelawadee" w:hAnsi="Leelawadee" w:cs="Leelawadee"/>
+                <w:sz w:val="26"/>
+                <w:szCs w:val="26"/>
+              </w:rPr>
+              <w:t xml:space="preserve"> Ryzen 7 4700U 2.30GHz 8-Core Processor (12MB Cache, Up to 4.1GHz)</w:t>
             </w:r>
           </w:p>
           <w:p>
@@ -4283,7 +5245,16 @@
                 <w:sz w:val="26"/>
                 <w:szCs w:val="26"/>
               </w:rPr>
-              <w:t>Operating System</w:t>
+              <w:t xml:space="preserve">Operating </w:t>
+            </w:r>
+            <w:proofErr w:type="spellStart"/>
+            <w:r>
+              <w:rPr>
+                <w:rFonts w:ascii="Leelawadee" w:hAnsi="Leelawadee" w:cs="Leelawadee"/>
+                <w:sz w:val="26"/>
+                <w:szCs w:val="26"/>
+              </w:rPr>
+              <w:t>System</w:t>
             </w:r>
             <w:r>
               <w:rPr>
@@ -4299,7 +5270,16 @@
                 <w:sz w:val="26"/>
                 <w:szCs w:val="26"/>
               </w:rPr>
-              <w:t>Windows 10 Home, 64-bit, English</w:t>
+              <w:t>Windows</w:t>
+            </w:r>
+            <w:proofErr w:type="spellEnd"/>
+            <w:r>
+              <w:rPr>
+                <w:rFonts w:ascii="Leelawadee" w:hAnsi="Leelawadee" w:cs="Leelawadee"/>
+                <w:sz w:val="26"/>
+                <w:szCs w:val="26"/>
+              </w:rPr>
+              <w:t xml:space="preserve"> 10 Home, 64-bit, English</w:t>
             </w:r>
           </w:p>
           <w:p>
@@ -4325,7 +5305,16 @@
                 <w:sz w:val="26"/>
                 <w:szCs w:val="26"/>
               </w:rPr>
-              <w:t>Included in the Package</w:t>
+              <w:t xml:space="preserve">Included in the </w:t>
+            </w:r>
+            <w:proofErr w:type="spellStart"/>
+            <w:r>
+              <w:rPr>
+                <w:rFonts w:ascii="Leelawadee" w:hAnsi="Leelawadee" w:cs="Leelawadee"/>
+                <w:sz w:val="26"/>
+                <w:szCs w:val="26"/>
+              </w:rPr>
+              <w:t>Package</w:t>
             </w:r>
             <w:r>
               <w:rPr>
@@ -4341,8 +5330,27 @@
                 <w:sz w:val="26"/>
                 <w:szCs w:val="26"/>
               </w:rPr>
-              <w:t>Microfiber From Oydisen</w:t>
-            </w:r>
+              <w:t>Microfiber</w:t>
+            </w:r>
+            <w:proofErr w:type="spellEnd"/>
+            <w:r>
+              <w:rPr>
+                <w:rFonts w:ascii="Leelawadee" w:hAnsi="Leelawadee" w:cs="Leelawadee"/>
+                <w:sz w:val="26"/>
+                <w:szCs w:val="26"/>
+              </w:rPr>
+              <w:t xml:space="preserve"> From </w:t>
+            </w:r>
+            <w:proofErr w:type="spellStart"/>
+            <w:r>
+              <w:rPr>
+                <w:rFonts w:ascii="Leelawadee" w:hAnsi="Leelawadee" w:cs="Leelawadee"/>
+                <w:sz w:val="26"/>
+                <w:szCs w:val="26"/>
+              </w:rPr>
+              <w:t>Oydisen</w:t>
+            </w:r>
+            <w:proofErr w:type="spellEnd"/>
           </w:p>
         </w:tc>
       </w:tr>
@@ -4402,7 +5410,25 @@
                 <w:sz w:val="26"/>
                 <w:szCs w:val="26"/>
               </w:rPr>
-              <w:t xml:space="preserve">Lenovo IdeaPad 3 14 FHD Business Laptop Computer </w:t>
+              <w:t xml:space="preserve">Lenovo </w:t>
+            </w:r>
+            <w:proofErr w:type="spellStart"/>
+            <w:r>
+              <w:rPr>
+                <w:rFonts w:ascii="Leelawadee" w:hAnsi="Leelawadee" w:cs="Leelawadee"/>
+                <w:sz w:val="26"/>
+                <w:szCs w:val="26"/>
+              </w:rPr>
+              <w:t>IdeaPad</w:t>
+            </w:r>
+            <w:proofErr w:type="spellEnd"/>
+            <w:r>
+              <w:rPr>
+                <w:rFonts w:ascii="Leelawadee" w:hAnsi="Leelawadee" w:cs="Leelawadee"/>
+                <w:sz w:val="26"/>
+                <w:szCs w:val="26"/>
+              </w:rPr>
+              <w:t xml:space="preserve"> 3 14 FHD Business Laptop Computer </w:t>
             </w:r>
             <w:r>
               <w:rPr>
@@ -4411,7 +5437,43 @@
                 <w:szCs w:val="26"/>
               </w:rPr>
               <w:lastRenderedPageBreak/>
-              <w:t>[Windows 11 Pro], Intel 4-core i7-1165G7, 12GB RAM, 1TB PCIe SSD, Intel Iris Xe Graphics, Fingerprint Reader, Wi-Fi 6, Bluetooth 5.1, HDMI, w/Battery</w:t>
+              <w:t xml:space="preserve">[Windows 11 Pro], Intel 4-core i7-1165G7, 12GB RAM, 1TB </w:t>
+            </w:r>
+            <w:proofErr w:type="spellStart"/>
+            <w:r>
+              <w:rPr>
+                <w:rFonts w:ascii="Leelawadee" w:hAnsi="Leelawadee" w:cs="Leelawadee"/>
+                <w:sz w:val="26"/>
+                <w:szCs w:val="26"/>
+              </w:rPr>
+              <w:t>PCIe</w:t>
+            </w:r>
+            <w:proofErr w:type="spellEnd"/>
+            <w:r>
+              <w:rPr>
+                <w:rFonts w:ascii="Leelawadee" w:hAnsi="Leelawadee" w:cs="Leelawadee"/>
+                <w:sz w:val="26"/>
+                <w:szCs w:val="26"/>
+              </w:rPr>
+              <w:t xml:space="preserve"> SSD, Intel Iris </w:t>
+            </w:r>
+            <w:proofErr w:type="spellStart"/>
+            <w:r>
+              <w:rPr>
+                <w:rFonts w:ascii="Leelawadee" w:hAnsi="Leelawadee" w:cs="Leelawadee"/>
+                <w:sz w:val="26"/>
+                <w:szCs w:val="26"/>
+              </w:rPr>
+              <w:t>Xe</w:t>
+            </w:r>
+            <w:proofErr w:type="spellEnd"/>
+            <w:r>
+              <w:rPr>
+                <w:rFonts w:ascii="Leelawadee" w:hAnsi="Leelawadee" w:cs="Leelawadee"/>
+                <w:sz w:val="26"/>
+                <w:szCs w:val="26"/>
+              </w:rPr>
+              <w:t xml:space="preserve"> Graphics, Fingerprint Reader, Wi-Fi 6, Bluetooth 5.1, HDMI, w/Battery</w:t>
             </w:r>
           </w:p>
         </w:tc>
@@ -4438,7 +5500,23 @@
                 <w:szCs w:val="26"/>
               </w:rPr>
               <w:lastRenderedPageBreak/>
-              <w:t>Brand Lenovo</w:t>
+              <w:t>Brand</w:t>
+            </w:r>
+            <w:r>
+              <w:rPr>
+                <w:rFonts w:ascii="Leelawadee" w:hAnsi="Leelawadee" w:cs="Leelawadee"/>
+                <w:sz w:val="26"/>
+                <w:szCs w:val="26"/>
+              </w:rPr>
+              <w:t>:</w:t>
+            </w:r>
+            <w:r>
+              <w:rPr>
+                <w:rFonts w:ascii="Leelawadee" w:hAnsi="Leelawadee" w:cs="Leelawadee"/>
+                <w:sz w:val="26"/>
+                <w:szCs w:val="26"/>
+              </w:rPr>
+              <w:t xml:space="preserve"> Lenovo</w:t>
             </w:r>
           </w:p>
           <w:p>
@@ -4457,25 +5535,57 @@
                 <w:szCs w:val="26"/>
               </w:rPr>
               <w:lastRenderedPageBreak/>
-              <w:t>Screen Size 14 Inches</w:t>
-            </w:r>
-          </w:p>
-          <w:p>
-            <w:pPr>
-              <w:spacing w:line="276" w:lineRule="auto"/>
-              <w:rPr>
-                <w:rFonts w:ascii="Leelawadee" w:hAnsi="Leelawadee" w:cs="Leelawadee"/>
-                <w:sz w:val="26"/>
-                <w:szCs w:val="26"/>
-              </w:rPr>
-            </w:pPr>
-            <w:r>
-              <w:rPr>
-                <w:rFonts w:ascii="Leelawadee" w:hAnsi="Leelawadee" w:cs="Leelawadee"/>
-                <w:sz w:val="26"/>
-                <w:szCs w:val="26"/>
-              </w:rPr>
-              <w:t>Color Gray</w:t>
+              <w:t>Screen Size</w:t>
+            </w:r>
+            <w:r>
+              <w:rPr>
+                <w:rFonts w:ascii="Leelawadee" w:hAnsi="Leelawadee" w:cs="Leelawadee"/>
+                <w:sz w:val="26"/>
+                <w:szCs w:val="26"/>
+              </w:rPr>
+              <w:t>:</w:t>
+            </w:r>
+            <w:r>
+              <w:rPr>
+                <w:rFonts w:ascii="Leelawadee" w:hAnsi="Leelawadee" w:cs="Leelawadee"/>
+                <w:sz w:val="26"/>
+                <w:szCs w:val="26"/>
+              </w:rPr>
+              <w:t xml:space="preserve"> 14 Inches</w:t>
+            </w:r>
+          </w:p>
+          <w:p>
+            <w:pPr>
+              <w:spacing w:line="276" w:lineRule="auto"/>
+              <w:rPr>
+                <w:rFonts w:ascii="Leelawadee" w:hAnsi="Leelawadee" w:cs="Leelawadee"/>
+                <w:sz w:val="26"/>
+                <w:szCs w:val="26"/>
+              </w:rPr>
+            </w:pPr>
+            <w:r>
+              <w:rPr>
+                <w:rFonts w:ascii="Leelawadee" w:hAnsi="Leelawadee" w:cs="Leelawadee"/>
+                <w:sz w:val="26"/>
+                <w:szCs w:val="26"/>
+              </w:rPr>
+              <w:t>Color</w:t>
+            </w:r>
+            <w:r>
+              <w:rPr>
+                <w:rFonts w:ascii="Leelawadee" w:hAnsi="Leelawadee" w:cs="Leelawadee"/>
+                <w:sz w:val="26"/>
+                <w:szCs w:val="26"/>
+              </w:rPr>
+              <w:t>:</w:t>
+            </w:r>
+            <w:r>
+              <w:rPr>
+                <w:rFonts w:ascii="Leelawadee" w:hAnsi="Leelawadee" w:cs="Leelawadee"/>
+                <w:sz w:val="26"/>
+                <w:szCs w:val="26"/>
+              </w:rPr>
+              <w:t xml:space="preserve"> Gray</w:t>
             </w:r>
           </w:p>
           <w:p>
@@ -4602,7 +5712,25 @@
                 <w:sz w:val="26"/>
                 <w:szCs w:val="26"/>
               </w:rPr>
-              <w:t>Graphics Coprocessor: Intel Iris Xe Graphics</w:t>
+              <w:t xml:space="preserve">Graphics Coprocessor: Intel Iris </w:t>
+            </w:r>
+            <w:proofErr w:type="spellStart"/>
+            <w:r>
+              <w:rPr>
+                <w:rFonts w:ascii="Leelawadee" w:hAnsi="Leelawadee" w:cs="Leelawadee"/>
+                <w:sz w:val="26"/>
+                <w:szCs w:val="26"/>
+              </w:rPr>
+              <w:t>Xe</w:t>
+            </w:r>
+            <w:proofErr w:type="spellEnd"/>
+            <w:r>
+              <w:rPr>
+                <w:rFonts w:ascii="Leelawadee" w:hAnsi="Leelawadee" w:cs="Leelawadee"/>
+                <w:sz w:val="26"/>
+                <w:szCs w:val="26"/>
+              </w:rPr>
+              <w:t xml:space="preserve"> Graphics</w:t>
             </w:r>
           </w:p>
         </w:tc>
@@ -4697,7 +5825,16 @@
                 <w:sz w:val="26"/>
                 <w:szCs w:val="26"/>
               </w:rPr>
-              <w:t>14" FHD (1920 x 1080) Display</w:t>
+              <w:t xml:space="preserve">14" FHD (1920 x 1080) </w:t>
+            </w:r>
+            <w:proofErr w:type="spellStart"/>
+            <w:r>
+              <w:rPr>
+                <w:rFonts w:ascii="Leelawadee" w:hAnsi="Leelawadee" w:cs="Leelawadee"/>
+                <w:sz w:val="26"/>
+                <w:szCs w:val="26"/>
+              </w:rPr>
+              <w:t>Display</w:t>
             </w:r>
             <w:r>
               <w:rPr>
@@ -4713,7 +5850,34 @@
                 <w:sz w:val="26"/>
                 <w:szCs w:val="26"/>
               </w:rPr>
-              <w:t>Get more on your screen See more detail with less clutter, with narrow bezels on all four sides of a FHD IPS display. This commitment to screen real estate gives the IdeaPad 3 one of the highest active area ratios of its class.</w:t>
+              <w:t>Get</w:t>
+            </w:r>
+            <w:proofErr w:type="spellEnd"/>
+            <w:r>
+              <w:rPr>
+                <w:rFonts w:ascii="Leelawadee" w:hAnsi="Leelawadee" w:cs="Leelawadee"/>
+                <w:sz w:val="26"/>
+                <w:szCs w:val="26"/>
+              </w:rPr>
+              <w:t xml:space="preserve"> more on your screen See more detail with less clutter, with narrow bezels on all four sides of a FHD IPS display. This commitment to screen real estate gives the </w:t>
+            </w:r>
+            <w:proofErr w:type="spellStart"/>
+            <w:r>
+              <w:rPr>
+                <w:rFonts w:ascii="Leelawadee" w:hAnsi="Leelawadee" w:cs="Leelawadee"/>
+                <w:sz w:val="26"/>
+                <w:szCs w:val="26"/>
+              </w:rPr>
+              <w:t>IdeaPad</w:t>
+            </w:r>
+            <w:proofErr w:type="spellEnd"/>
+            <w:r>
+              <w:rPr>
+                <w:rFonts w:ascii="Leelawadee" w:hAnsi="Leelawadee" w:cs="Leelawadee"/>
+                <w:sz w:val="26"/>
+                <w:szCs w:val="26"/>
+              </w:rPr>
+              <w:t xml:space="preserve"> 3 one of the highest active area ratios of its class.</w:t>
             </w:r>
           </w:p>
           <w:p>
@@ -4739,7 +5903,16 @@
                 <w:sz w:val="26"/>
                 <w:szCs w:val="26"/>
               </w:rPr>
-              <w:t>Intel Core i7-1165G7 Processor</w:t>
+              <w:t xml:space="preserve">Intel Core i7-1165G7 </w:t>
+            </w:r>
+            <w:proofErr w:type="spellStart"/>
+            <w:r>
+              <w:rPr>
+                <w:rFonts w:ascii="Leelawadee" w:hAnsi="Leelawadee" w:cs="Leelawadee"/>
+                <w:sz w:val="26"/>
+                <w:szCs w:val="26"/>
+              </w:rPr>
+              <w:t>Processor</w:t>
             </w:r>
             <w:r>
               <w:rPr>
@@ -4755,7 +5928,52 @@
                 <w:sz w:val="26"/>
                 <w:szCs w:val="26"/>
               </w:rPr>
-              <w:t>Performance with no limits take on any task with the IdeaPad 3 laptop and enjoy the unmatched speed and intelligence of 11th Gen Intel Core processors, while you take in the views of integrated Intel Iris Xe graphics.</w:t>
+              <w:t>Performance</w:t>
+            </w:r>
+            <w:proofErr w:type="spellEnd"/>
+            <w:r>
+              <w:rPr>
+                <w:rFonts w:ascii="Leelawadee" w:hAnsi="Leelawadee" w:cs="Leelawadee"/>
+                <w:sz w:val="26"/>
+                <w:szCs w:val="26"/>
+              </w:rPr>
+              <w:t xml:space="preserve"> with no limits take on any task with the </w:t>
+            </w:r>
+            <w:proofErr w:type="spellStart"/>
+            <w:r>
+              <w:rPr>
+                <w:rFonts w:ascii="Leelawadee" w:hAnsi="Leelawadee" w:cs="Leelawadee"/>
+                <w:sz w:val="26"/>
+                <w:szCs w:val="26"/>
+              </w:rPr>
+              <w:t>IdeaPad</w:t>
+            </w:r>
+            <w:proofErr w:type="spellEnd"/>
+            <w:r>
+              <w:rPr>
+                <w:rFonts w:ascii="Leelawadee" w:hAnsi="Leelawadee" w:cs="Leelawadee"/>
+                <w:sz w:val="26"/>
+                <w:szCs w:val="26"/>
+              </w:rPr>
+              <w:t xml:space="preserve"> 3 laptop and enjoy the unmatched speed and intelligence of 11th Gen Intel Core processors, while you take in the views of integrated Intel Iris </w:t>
+            </w:r>
+            <w:proofErr w:type="spellStart"/>
+            <w:r>
+              <w:rPr>
+                <w:rFonts w:ascii="Leelawadee" w:hAnsi="Leelawadee" w:cs="Leelawadee"/>
+                <w:sz w:val="26"/>
+                <w:szCs w:val="26"/>
+              </w:rPr>
+              <w:t>Xe</w:t>
+            </w:r>
+            <w:proofErr w:type="spellEnd"/>
+            <w:r>
+              <w:rPr>
+                <w:rFonts w:ascii="Leelawadee" w:hAnsi="Leelawadee" w:cs="Leelawadee"/>
+                <w:sz w:val="26"/>
+                <w:szCs w:val="26"/>
+              </w:rPr>
+              <w:t xml:space="preserve"> graphics.</w:t>
             </w:r>
           </w:p>
           <w:p>
@@ -4781,7 +5999,16 @@
                 <w:sz w:val="26"/>
                 <w:szCs w:val="26"/>
               </w:rPr>
-              <w:t>12GB RAM for Advanced Multitasking</w:t>
+              <w:t xml:space="preserve">12GB RAM for Advanced </w:t>
+            </w:r>
+            <w:proofErr w:type="spellStart"/>
+            <w:r>
+              <w:rPr>
+                <w:rFonts w:ascii="Leelawadee" w:hAnsi="Leelawadee" w:cs="Leelawadee"/>
+                <w:sz w:val="26"/>
+                <w:szCs w:val="26"/>
+              </w:rPr>
+              <w:t>Multitasking</w:t>
             </w:r>
             <w:r>
               <w:rPr>
@@ -4797,7 +6024,16 @@
                 <w:sz w:val="26"/>
                 <w:szCs w:val="26"/>
               </w:rPr>
-              <w:t>Substantial high-bandwidth 12GB RAM to smoothly run your games and photo- and video-editing applications, as well as multiple programs and browser tabs all at once.</w:t>
+              <w:t>Substantial</w:t>
+            </w:r>
+            <w:proofErr w:type="spellEnd"/>
+            <w:r>
+              <w:rPr>
+                <w:rFonts w:ascii="Leelawadee" w:hAnsi="Leelawadee" w:cs="Leelawadee"/>
+                <w:sz w:val="26"/>
+                <w:szCs w:val="26"/>
+              </w:rPr>
+              <w:t xml:space="preserve"> high-bandwidth 12GB RAM to smoothly run your games and photo- and video-editing applications, as well as multiple programs and browser tabs all at once.</w:t>
             </w:r>
           </w:p>
           <w:p>
@@ -4823,7 +6059,34 @@
                 <w:sz w:val="26"/>
                 <w:szCs w:val="26"/>
               </w:rPr>
-              <w:t>1TB NVMe SSD</w:t>
+              <w:t xml:space="preserve">1TB </w:t>
+            </w:r>
+            <w:proofErr w:type="spellStart"/>
+            <w:r>
+              <w:rPr>
+                <w:rFonts w:ascii="Leelawadee" w:hAnsi="Leelawadee" w:cs="Leelawadee"/>
+                <w:sz w:val="26"/>
+                <w:szCs w:val="26"/>
+              </w:rPr>
+              <w:t>NVMe</w:t>
+            </w:r>
+            <w:proofErr w:type="spellEnd"/>
+            <w:r>
+              <w:rPr>
+                <w:rFonts w:ascii="Leelawadee" w:hAnsi="Leelawadee" w:cs="Leelawadee"/>
+                <w:sz w:val="26"/>
+                <w:szCs w:val="26"/>
+              </w:rPr>
+              <w:t xml:space="preserve"> </w:t>
+            </w:r>
+            <w:proofErr w:type="spellStart"/>
+            <w:r>
+              <w:rPr>
+                <w:rFonts w:ascii="Leelawadee" w:hAnsi="Leelawadee" w:cs="Leelawadee"/>
+                <w:sz w:val="26"/>
+                <w:szCs w:val="26"/>
+              </w:rPr>
+              <w:t>SSD</w:t>
             </w:r>
             <w:r>
               <w:rPr>
@@ -4839,7 +6102,34 @@
                 <w:sz w:val="26"/>
                 <w:szCs w:val="26"/>
               </w:rPr>
-              <w:t>Save files fast and store more data. With massive amounts of storage and advanced communication power, NVMe SSDs are great for major gaming applications, multiple servers, daily backups, and more.</w:t>
+              <w:t>Save</w:t>
+            </w:r>
+            <w:proofErr w:type="spellEnd"/>
+            <w:r>
+              <w:rPr>
+                <w:rFonts w:ascii="Leelawadee" w:hAnsi="Leelawadee" w:cs="Leelawadee"/>
+                <w:sz w:val="26"/>
+                <w:szCs w:val="26"/>
+              </w:rPr>
+              <w:t xml:space="preserve"> files fast and store more data. With massive amounts of storage and advanced communication power, </w:t>
+            </w:r>
+            <w:proofErr w:type="spellStart"/>
+            <w:r>
+              <w:rPr>
+                <w:rFonts w:ascii="Leelawadee" w:hAnsi="Leelawadee" w:cs="Leelawadee"/>
+                <w:sz w:val="26"/>
+                <w:szCs w:val="26"/>
+              </w:rPr>
+              <w:t>NVMe</w:t>
+            </w:r>
+            <w:proofErr w:type="spellEnd"/>
+            <w:r>
+              <w:rPr>
+                <w:rFonts w:ascii="Leelawadee" w:hAnsi="Leelawadee" w:cs="Leelawadee"/>
+                <w:sz w:val="26"/>
+                <w:szCs w:val="26"/>
+              </w:rPr>
+              <w:t xml:space="preserve"> SSDs are great for major gaming applications, multiple servers, daily backups, and more.</w:t>
             </w:r>
           </w:p>
           <w:p>
@@ -4865,7 +6155,16 @@
                 <w:sz w:val="26"/>
                 <w:szCs w:val="26"/>
               </w:rPr>
-              <w:t>Windows 11 Pro</w:t>
+              <w:t xml:space="preserve">Windows 11 </w:t>
+            </w:r>
+            <w:proofErr w:type="spellStart"/>
+            <w:r>
+              <w:rPr>
+                <w:rFonts w:ascii="Leelawadee" w:hAnsi="Leelawadee" w:cs="Leelawadee"/>
+                <w:sz w:val="26"/>
+                <w:szCs w:val="26"/>
+              </w:rPr>
+              <w:t>Pro</w:t>
             </w:r>
             <w:r>
               <w:rPr>
@@ -4881,7 +6180,16 @@
                 <w:sz w:val="26"/>
                 <w:szCs w:val="26"/>
               </w:rPr>
-              <w:t>Windows 11 Pro (best version of Windows OS, optimal for Business and Education) can boost productivity with powerful management tools and enhance features you could ask for.</w:t>
+              <w:t>Windows</w:t>
+            </w:r>
+            <w:proofErr w:type="spellEnd"/>
+            <w:r>
+              <w:rPr>
+                <w:rFonts w:ascii="Leelawadee" w:hAnsi="Leelawadee" w:cs="Leelawadee"/>
+                <w:sz w:val="26"/>
+                <w:szCs w:val="26"/>
+              </w:rPr>
+              <w:t xml:space="preserve"> 11 Pro (best version of Windows OS, optimal for Business and Education) can boost productivity with powerful management tools and enhance features you could ask for.</w:t>
             </w:r>
           </w:p>
         </w:tc>
@@ -5224,7 +6532,25 @@
                 <w:sz w:val="26"/>
                 <w:szCs w:val="26"/>
               </w:rPr>
-              <w:t>Processor: 13th Generation Intel Core i7-13700H vPro Processor (14C (6P + 8E) / 20T, P-core 2.4 / 5.0GHz, E-core 1.8 / 3.7GHz, 24MB)</w:t>
+              <w:t xml:space="preserve">Processor: 13th Generation Intel Core i7-13700H </w:t>
+            </w:r>
+            <w:proofErr w:type="spellStart"/>
+            <w:r>
+              <w:rPr>
+                <w:rFonts w:ascii="Leelawadee" w:hAnsi="Leelawadee" w:cs="Leelawadee"/>
+                <w:sz w:val="26"/>
+                <w:szCs w:val="26"/>
+              </w:rPr>
+              <w:t>vPro</w:t>
+            </w:r>
+            <w:proofErr w:type="spellEnd"/>
+            <w:r>
+              <w:rPr>
+                <w:rFonts w:ascii="Leelawadee" w:hAnsi="Leelawadee" w:cs="Leelawadee"/>
+                <w:sz w:val="26"/>
+                <w:szCs w:val="26"/>
+              </w:rPr>
+              <w:t xml:space="preserve"> Processor (14C (6P + 8E) / 20T, P-core 2.4 / 5.0GHz, E-core 1.8 / 3.7GHz, 24MB)</w:t>
             </w:r>
           </w:p>
           <w:p>
@@ -5312,7 +6638,25 @@
                 <w:sz w:val="26"/>
                 <w:szCs w:val="26"/>
               </w:rPr>
-              <w:t>Hard Drive: 2 TB SSD M.2 2280 PCIe Gen4 Performance TLC Opal; Up to two drives, M.2 2280 SSD up to 4TB, 2TB each</w:t>
+              <w:t xml:space="preserve">Hard Drive: 2 TB SSD M.2 2280 </w:t>
+            </w:r>
+            <w:proofErr w:type="spellStart"/>
+            <w:r>
+              <w:rPr>
+                <w:rFonts w:ascii="Leelawadee" w:hAnsi="Leelawadee" w:cs="Leelawadee"/>
+                <w:sz w:val="26"/>
+                <w:szCs w:val="26"/>
+              </w:rPr>
+              <w:t>PCIe</w:t>
+            </w:r>
+            <w:proofErr w:type="spellEnd"/>
+            <w:r>
+              <w:rPr>
+                <w:rFonts w:ascii="Leelawadee" w:hAnsi="Leelawadee" w:cs="Leelawadee"/>
+                <w:sz w:val="26"/>
+                <w:szCs w:val="26"/>
+              </w:rPr>
+              <w:t xml:space="preserve"> Gen4 Performance TLC Opal; Up to two drives, M.2 2280 SSD up to 4TB, 2TB each</w:t>
             </w:r>
           </w:p>
           <w:p>
@@ -5386,7 +6730,79 @@
                 <w:sz w:val="26"/>
                 <w:szCs w:val="26"/>
               </w:rPr>
-              <w:t>Lenovo IdeaPad 5i 15.6 FHD Touch Screen Laptop, Intel 4Core i7 1165G7 up to 4.7GHz,Iris Xe Graphics, 8GB RAM 512GB PCle SSD, Backlit Keyboard, Fingerprint Reader, WiFi 6, with 4K HDMI Cable</w:t>
+              <w:t xml:space="preserve">Lenovo </w:t>
+            </w:r>
+            <w:proofErr w:type="spellStart"/>
+            <w:r>
+              <w:rPr>
+                <w:rFonts w:ascii="Leelawadee" w:hAnsi="Leelawadee" w:cs="Leelawadee"/>
+                <w:sz w:val="26"/>
+                <w:szCs w:val="26"/>
+              </w:rPr>
+              <w:t>IdeaPad</w:t>
+            </w:r>
+            <w:proofErr w:type="spellEnd"/>
+            <w:r>
+              <w:rPr>
+                <w:rFonts w:ascii="Leelawadee" w:hAnsi="Leelawadee" w:cs="Leelawadee"/>
+                <w:sz w:val="26"/>
+                <w:szCs w:val="26"/>
+              </w:rPr>
+              <w:t xml:space="preserve"> 5i 15.6 FHD Touch Screen Laptop, Intel 4Core i7 1165G7 up to 4.7GHz,Iris </w:t>
+            </w:r>
+            <w:proofErr w:type="spellStart"/>
+            <w:r>
+              <w:rPr>
+                <w:rFonts w:ascii="Leelawadee" w:hAnsi="Leelawadee" w:cs="Leelawadee"/>
+                <w:sz w:val="26"/>
+                <w:szCs w:val="26"/>
+              </w:rPr>
+              <w:t>Xe</w:t>
+            </w:r>
+            <w:proofErr w:type="spellEnd"/>
+            <w:r>
+              <w:rPr>
+                <w:rFonts w:ascii="Leelawadee" w:hAnsi="Leelawadee" w:cs="Leelawadee"/>
+                <w:sz w:val="26"/>
+                <w:szCs w:val="26"/>
+              </w:rPr>
+              <w:t xml:space="preserve"> Graphics, 8GB RAM 512GB </w:t>
+            </w:r>
+            <w:proofErr w:type="spellStart"/>
+            <w:r>
+              <w:rPr>
+                <w:rFonts w:ascii="Leelawadee" w:hAnsi="Leelawadee" w:cs="Leelawadee"/>
+                <w:sz w:val="26"/>
+                <w:szCs w:val="26"/>
+              </w:rPr>
+              <w:t>PCle</w:t>
+            </w:r>
+            <w:proofErr w:type="spellEnd"/>
+            <w:r>
+              <w:rPr>
+                <w:rFonts w:ascii="Leelawadee" w:hAnsi="Leelawadee" w:cs="Leelawadee"/>
+                <w:sz w:val="26"/>
+                <w:szCs w:val="26"/>
+              </w:rPr>
+              <w:t xml:space="preserve"> SSD, Backlit Keyboard, Fingerprint Reader, </w:t>
+            </w:r>
+            <w:proofErr w:type="spellStart"/>
+            <w:r>
+              <w:rPr>
+                <w:rFonts w:ascii="Leelawadee" w:hAnsi="Leelawadee" w:cs="Leelawadee"/>
+                <w:sz w:val="26"/>
+                <w:szCs w:val="26"/>
+              </w:rPr>
+              <w:t>WiFi</w:t>
+            </w:r>
+            <w:proofErr w:type="spellEnd"/>
+            <w:r>
+              <w:rPr>
+                <w:rFonts w:ascii="Leelawadee" w:hAnsi="Leelawadee" w:cs="Leelawadee"/>
+                <w:sz w:val="26"/>
+                <w:szCs w:val="26"/>
+              </w:rPr>
+              <w:t xml:space="preserve"> 6, with 4K HDMI Cable</w:t>
             </w:r>
           </w:p>
         </w:tc>
@@ -5537,6 +6953,7 @@
               </w:rPr>
               <w:t xml:space="preserve">Operating </w:t>
             </w:r>
+            <w:proofErr w:type="spellStart"/>
             <w:proofErr w:type="gramStart"/>
             <w:r>
               <w:rPr>
@@ -5546,6 +6963,7 @@
               </w:rPr>
               <w:t>System:Windows</w:t>
             </w:r>
+            <w:proofErr w:type="spellEnd"/>
             <w:proofErr w:type="gramEnd"/>
             <w:r>
               <w:rPr>
@@ -5574,6 +6992,7 @@
               <w:lastRenderedPageBreak/>
               <w:t xml:space="preserve">Special Feature: Backlit </w:t>
             </w:r>
+            <w:proofErr w:type="spellStart"/>
             <w:proofErr w:type="gramStart"/>
             <w:r>
               <w:rPr>
@@ -5583,6 +7002,7 @@
               </w:rPr>
               <w:t>Keyboard,Fingerprint</w:t>
             </w:r>
+            <w:proofErr w:type="spellEnd"/>
             <w:proofErr w:type="gramEnd"/>
             <w:r>
               <w:rPr>
@@ -5627,7 +7047,25 @@
                 <w:sz w:val="26"/>
                 <w:szCs w:val="26"/>
               </w:rPr>
-              <w:t>Graphics Coprocessor: Intel Iris Xe Graphics</w:t>
+              <w:t xml:space="preserve">Graphics Coprocessor: Intel Iris </w:t>
+            </w:r>
+            <w:proofErr w:type="spellStart"/>
+            <w:r>
+              <w:rPr>
+                <w:rFonts w:ascii="Leelawadee" w:hAnsi="Leelawadee" w:cs="Leelawadee"/>
+                <w:sz w:val="26"/>
+                <w:szCs w:val="26"/>
+              </w:rPr>
+              <w:t>Xe</w:t>
+            </w:r>
+            <w:proofErr w:type="spellEnd"/>
+            <w:r>
+              <w:rPr>
+                <w:rFonts w:ascii="Leelawadee" w:hAnsi="Leelawadee" w:cs="Leelawadee"/>
+                <w:sz w:val="26"/>
+                <w:szCs w:val="26"/>
+              </w:rPr>
+              <w:t xml:space="preserve"> Graphics</w:t>
             </w:r>
           </w:p>
         </w:tc>
@@ -5798,7 +7236,25 @@
                 <w:sz w:val="26"/>
                 <w:szCs w:val="26"/>
               </w:rPr>
-              <w:t>15.6" LED-Backlit IPS Touch Screen FHD (1920 x 1080) Display, IPS 300nits Anti-glare, 45% NTSC, Touchscreen Display boasts impressive color and clarity; All-new Integrated Intel Iris Xe Graphics and integrated graphics to support richer gaming experiences and greater speed for designers and creators.</w:t>
+              <w:t xml:space="preserve">15.6" LED-Backlit IPS Touch Screen FHD (1920 x 1080) Display, IPS 300nits Anti-glare, 45% NTSC, Touchscreen Display boasts impressive color and clarity; All-new Integrated Intel Iris </w:t>
+            </w:r>
+            <w:proofErr w:type="spellStart"/>
+            <w:r>
+              <w:rPr>
+                <w:rFonts w:ascii="Leelawadee" w:hAnsi="Leelawadee" w:cs="Leelawadee"/>
+                <w:sz w:val="26"/>
+                <w:szCs w:val="26"/>
+              </w:rPr>
+              <w:t>Xe</w:t>
+            </w:r>
+            <w:proofErr w:type="spellEnd"/>
+            <w:r>
+              <w:rPr>
+                <w:rFonts w:ascii="Leelawadee" w:hAnsi="Leelawadee" w:cs="Leelawadee"/>
+                <w:sz w:val="26"/>
+                <w:szCs w:val="26"/>
+              </w:rPr>
+              <w:t xml:space="preserve"> Graphics and integrated graphics to support richer gaming experiences and greater speed for designers and creators.</w:t>
             </w:r>
           </w:p>
           <w:p>
@@ -5824,7 +7280,16 @@
                 <w:sz w:val="26"/>
                 <w:szCs w:val="26"/>
               </w:rPr>
-              <w:t>Memory &amp; Storage</w:t>
+              <w:t xml:space="preserve">Memory &amp; </w:t>
+            </w:r>
+            <w:proofErr w:type="spellStart"/>
+            <w:r>
+              <w:rPr>
+                <w:rFonts w:ascii="Leelawadee" w:hAnsi="Leelawadee" w:cs="Leelawadee"/>
+                <w:sz w:val="26"/>
+                <w:szCs w:val="26"/>
+              </w:rPr>
+              <w:t>Storage</w:t>
             </w:r>
             <w:r>
               <w:rPr>
@@ -5840,7 +7305,16 @@
                 <w:sz w:val="26"/>
                 <w:szCs w:val="26"/>
               </w:rPr>
-              <w:t>Substantial high-bandwidth 8GB RAM to smoothly run your games and photo- and video-editing applications, as well as multiple programs and browser tabs all at once. A flash-based 512GB SSD has no moving parts, resulting in faster start-up times and data access, no noise, and reduced heat production and power draw on the battery.</w:t>
+              <w:t>Substantial</w:t>
+            </w:r>
+            <w:proofErr w:type="spellEnd"/>
+            <w:r>
+              <w:rPr>
+                <w:rFonts w:ascii="Leelawadee" w:hAnsi="Leelawadee" w:cs="Leelawadee"/>
+                <w:sz w:val="26"/>
+                <w:szCs w:val="26"/>
+              </w:rPr>
+              <w:t xml:space="preserve"> high-bandwidth 8GB RAM to smoothly run your games and photo- and video-editing applications, as well as multiple programs and browser tabs all at once. A flash-based 512GB SSD has no moving parts, resulting in faster start-up times and data access, no noise, and reduced heat production and power draw on the battery.</w:t>
             </w:r>
           </w:p>
           <w:p>
@@ -5860,6 +7334,7 @@
               </w:rPr>
               <w:t>【</w:t>
             </w:r>
+            <w:proofErr w:type="spellStart"/>
             <w:r>
               <w:rPr>
                 <w:rFonts w:ascii="Leelawadee" w:hAnsi="Leelawadee" w:cs="Leelawadee"/>
@@ -5882,7 +7357,34 @@
                 <w:sz w:val="26"/>
                 <w:szCs w:val="26"/>
               </w:rPr>
-              <w:t>Standard Backlit Keyboard, Fingerprint Reader, Windows 10 Home (64 bit) OSNo Optical Drive; 720p Webcam with Privacy Shutter and 2x, Array Microphone Ideal for Home, Student, Professionals, Small Business, School Education, and Commercial Enterprise, Online Class, Google Classroom, Remote Learning, Zoom Ready</w:t>
+              <w:t>Standard</w:t>
+            </w:r>
+            <w:proofErr w:type="spellEnd"/>
+            <w:r>
+              <w:rPr>
+                <w:rFonts w:ascii="Leelawadee" w:hAnsi="Leelawadee" w:cs="Leelawadee"/>
+                <w:sz w:val="26"/>
+                <w:szCs w:val="26"/>
+              </w:rPr>
+              <w:t xml:space="preserve"> Backlit Keyboard, Fingerprint Reader, Windows 10 Home (64 bit) </w:t>
+            </w:r>
+            <w:proofErr w:type="spellStart"/>
+            <w:r>
+              <w:rPr>
+                <w:rFonts w:ascii="Leelawadee" w:hAnsi="Leelawadee" w:cs="Leelawadee"/>
+                <w:sz w:val="26"/>
+                <w:szCs w:val="26"/>
+              </w:rPr>
+              <w:t>OSNo</w:t>
+            </w:r>
+            <w:proofErr w:type="spellEnd"/>
+            <w:r>
+              <w:rPr>
+                <w:rFonts w:ascii="Leelawadee" w:hAnsi="Leelawadee" w:cs="Leelawadee"/>
+                <w:sz w:val="26"/>
+                <w:szCs w:val="26"/>
+              </w:rPr>
+              <w:t xml:space="preserve"> Optical Drive; 720p Webcam with Privacy Shutter and 2x, Array Microphone Ideal for Home, Student, Professionals, Small Business, School Education, and Commercial Enterprise, Online Class, Google Classroom, Remote Learning, Zoom Ready</w:t>
             </w:r>
           </w:p>
           <w:p>
@@ -5902,6 +7404,7 @@
               </w:rPr>
               <w:t>【</w:t>
             </w:r>
+            <w:proofErr w:type="spellStart"/>
             <w:r>
               <w:rPr>
                 <w:rFonts w:ascii="Leelawadee" w:hAnsi="Leelawadee" w:cs="Leelawadee"/>
@@ -5924,7 +7427,16 @@
                 <w:sz w:val="26"/>
                 <w:szCs w:val="26"/>
               </w:rPr>
-              <w:t>WiFi 6 802.11AX (2 x 2), Bluetooth 5.1; 1 x USB-A 3.2 Gen 1, 1x USB 3.2 Gen 1 (Always On), 1x USB-C 3.2 Gen 1 (support data transfer, Power Delivery 3.0 and DisplayPort 1.2), 1x HDMI 1.4b, 1x Headphone / mic combo; 1x 4-in-1 Card Reader</w:t>
+              <w:t>WiFi</w:t>
+            </w:r>
+            <w:proofErr w:type="spellEnd"/>
+            <w:r>
+              <w:rPr>
+                <w:rFonts w:ascii="Leelawadee" w:hAnsi="Leelawadee" w:cs="Leelawadee"/>
+                <w:sz w:val="26"/>
+                <w:szCs w:val="26"/>
+              </w:rPr>
+              <w:t xml:space="preserve"> 6 802.11AX (2 x 2), Bluetooth 5.1; 1 x USB-A 3.2 Gen 1, 1x USB 3.2 Gen 1 (Always On), 1x USB-C 3.2 Gen 1 (support data transfer, Power Delivery 3.0 and DisplayPort 1.2), 1x HDMI 1.4b, 1x Headphone / mic combo; 1x 4-in-1 Card Reader</w:t>
             </w:r>
           </w:p>
         </w:tc>
@@ -5986,7 +7498,25 @@
                 <w:sz w:val="26"/>
                 <w:szCs w:val="26"/>
               </w:rPr>
-              <w:t>Lenovo ThinkPad L13 Yoga 2-in-1 13.3 FHD Touchscreen Laptop, Intel Core i7-1165G7, 16GB RAM, 512GB SSD, Iris Xe Graphics, Fingerprint Reader, Backlit Keyboard, Win 11 Pro, Black, 32GB USB Card</w:t>
+              <w:t xml:space="preserve">Lenovo ThinkPad L13 Yoga 2-in-1 13.3 FHD Touchscreen Laptop, Intel Core i7-1165G7, 16GB RAM, 512GB SSD, Iris </w:t>
+            </w:r>
+            <w:proofErr w:type="spellStart"/>
+            <w:r>
+              <w:rPr>
+                <w:rFonts w:ascii="Leelawadee" w:hAnsi="Leelawadee" w:cs="Leelawadee"/>
+                <w:sz w:val="26"/>
+                <w:szCs w:val="26"/>
+              </w:rPr>
+              <w:t>Xe</w:t>
+            </w:r>
+            <w:proofErr w:type="spellEnd"/>
+            <w:r>
+              <w:rPr>
+                <w:rFonts w:ascii="Leelawadee" w:hAnsi="Leelawadee" w:cs="Leelawadee"/>
+                <w:sz w:val="26"/>
+                <w:szCs w:val="26"/>
+              </w:rPr>
+              <w:t xml:space="preserve"> Graphics, Fingerprint Reader, Backlit Keyboard, Win 11 Pro, Black, 32GB USB Card</w:t>
             </w:r>
           </w:p>
         </w:tc>
@@ -6270,7 +7800,16 @@
                 <w:sz w:val="26"/>
                 <w:szCs w:val="26"/>
               </w:rPr>
-              <w:t>13.3" FHD Touchscreen Display</w:t>
+              <w:t xml:space="preserve">13.3" FHD Touchscreen </w:t>
+            </w:r>
+            <w:proofErr w:type="spellStart"/>
+            <w:r>
+              <w:rPr>
+                <w:rFonts w:ascii="Leelawadee" w:hAnsi="Leelawadee" w:cs="Leelawadee"/>
+                <w:sz w:val="26"/>
+                <w:szCs w:val="26"/>
+              </w:rPr>
+              <w:t>Display</w:t>
             </w:r>
             <w:r>
               <w:rPr>
@@ -6286,7 +7825,16 @@
                 <w:sz w:val="26"/>
                 <w:szCs w:val="26"/>
               </w:rPr>
-              <w:t>Embark on a visual journey where vibrant colors and high resolution come to life at your fingertips, delivering vivid details whether you are working on a presentation or enjoying your favorite streaming media.</w:t>
+              <w:t>Embark</w:t>
+            </w:r>
+            <w:proofErr w:type="spellEnd"/>
+            <w:r>
+              <w:rPr>
+                <w:rFonts w:ascii="Leelawadee" w:hAnsi="Leelawadee" w:cs="Leelawadee"/>
+                <w:sz w:val="26"/>
+                <w:szCs w:val="26"/>
+              </w:rPr>
+              <w:t xml:space="preserve"> on a visual journey where vibrant colors and high resolution come to life at your fingertips, delivering vivid details whether you are working on a presentation or enjoying your favorite streaming media.</w:t>
             </w:r>
           </w:p>
           <w:p>
@@ -6312,7 +7860,16 @@
                 <w:sz w:val="26"/>
                 <w:szCs w:val="26"/>
               </w:rPr>
-              <w:t>Intel Core i7-1165G7 Processor</w:t>
+              <w:t xml:space="preserve">Intel Core i7-1165G7 </w:t>
+            </w:r>
+            <w:proofErr w:type="spellStart"/>
+            <w:r>
+              <w:rPr>
+                <w:rFonts w:ascii="Leelawadee" w:hAnsi="Leelawadee" w:cs="Leelawadee"/>
+                <w:sz w:val="26"/>
+                <w:szCs w:val="26"/>
+              </w:rPr>
+              <w:t>Processor</w:t>
             </w:r>
             <w:r>
               <w:rPr>
@@ -6328,7 +7885,16 @@
                 <w:sz w:val="26"/>
                 <w:szCs w:val="26"/>
               </w:rPr>
-              <w:t>Embrace highly efficient multitasking, powering through new levels of productivity and unleashing your full potential in a boundless journey.</w:t>
+              <w:t>Embrace</w:t>
+            </w:r>
+            <w:proofErr w:type="spellEnd"/>
+            <w:r>
+              <w:rPr>
+                <w:rFonts w:ascii="Leelawadee" w:hAnsi="Leelawadee" w:cs="Leelawadee"/>
+                <w:sz w:val="26"/>
+                <w:szCs w:val="26"/>
+              </w:rPr>
+              <w:t xml:space="preserve"> highly efficient multitasking, powering through new levels of productivity and unleashing your full potential in a boundless journey.</w:t>
             </w:r>
           </w:p>
           <w:p>
@@ -6354,7 +7920,16 @@
                 <w:sz w:val="26"/>
                 <w:szCs w:val="26"/>
               </w:rPr>
-              <w:t>16GB DDR4 RAM</w:t>
+              <w:t xml:space="preserve">16GB DDR4 </w:t>
+            </w:r>
+            <w:proofErr w:type="spellStart"/>
+            <w:r>
+              <w:rPr>
+                <w:rFonts w:ascii="Leelawadee" w:hAnsi="Leelawadee" w:cs="Leelawadee"/>
+                <w:sz w:val="26"/>
+                <w:szCs w:val="26"/>
+              </w:rPr>
+              <w:t>RAM</w:t>
             </w:r>
             <w:r>
               <w:rPr>
@@ -6370,7 +7945,16 @@
                 <w:sz w:val="26"/>
                 <w:szCs w:val="26"/>
               </w:rPr>
-              <w:t xml:space="preserve">Seamlessly tackle resource-intensive tasks, smoothly run multiple applications simultaneously, and enjoy lightning-fast responsiveness that keeps you in the </w:t>
+              <w:t>Seamlessly</w:t>
+            </w:r>
+            <w:proofErr w:type="spellEnd"/>
+            <w:r>
+              <w:rPr>
+                <w:rFonts w:ascii="Leelawadee" w:hAnsi="Leelawadee" w:cs="Leelawadee"/>
+                <w:sz w:val="26"/>
+                <w:szCs w:val="26"/>
+              </w:rPr>
+              <w:t xml:space="preserve"> tackle resource-intensive tasks, smoothly run multiple applications simultaneously, and enjoy lightning-fast responsiveness that keeps you in the </w:t>
             </w:r>
             <w:proofErr w:type="gramStart"/>
             <w:r>
@@ -6396,7 +7980,34 @@
                 <w:sz w:val="26"/>
                 <w:szCs w:val="26"/>
               </w:rPr>
-              <w:t>512GB PCIe SSD</w:t>
+              <w:t xml:space="preserve">512GB </w:t>
+            </w:r>
+            <w:proofErr w:type="spellStart"/>
+            <w:r>
+              <w:rPr>
+                <w:rFonts w:ascii="Leelawadee" w:hAnsi="Leelawadee" w:cs="Leelawadee"/>
+                <w:sz w:val="26"/>
+                <w:szCs w:val="26"/>
+              </w:rPr>
+              <w:t>PCIe</w:t>
+            </w:r>
+            <w:proofErr w:type="spellEnd"/>
+            <w:r>
+              <w:rPr>
+                <w:rFonts w:ascii="Leelawadee" w:hAnsi="Leelawadee" w:cs="Leelawadee"/>
+                <w:sz w:val="26"/>
+                <w:szCs w:val="26"/>
+              </w:rPr>
+              <w:t xml:space="preserve"> </w:t>
+            </w:r>
+            <w:proofErr w:type="spellStart"/>
+            <w:r>
+              <w:rPr>
+                <w:rFonts w:ascii="Leelawadee" w:hAnsi="Leelawadee" w:cs="Leelawadee"/>
+                <w:sz w:val="26"/>
+                <w:szCs w:val="26"/>
+              </w:rPr>
+              <w:t>SSD</w:t>
             </w:r>
             <w:r>
               <w:rPr>
@@ -6412,7 +8023,16 @@
                 <w:sz w:val="26"/>
                 <w:szCs w:val="26"/>
               </w:rPr>
-              <w:t>Delivers blazing boot-up speed, enhanced storage capabilities, and support for high-definition video playback. Effortlessly store an extensive digital library and access your virtual world with ease.</w:t>
+              <w:t>Delivers</w:t>
+            </w:r>
+            <w:proofErr w:type="spellEnd"/>
+            <w:r>
+              <w:rPr>
+                <w:rFonts w:ascii="Leelawadee" w:hAnsi="Leelawadee" w:cs="Leelawadee"/>
+                <w:sz w:val="26"/>
+                <w:szCs w:val="26"/>
+              </w:rPr>
+              <w:t xml:space="preserve"> blazing boot-up speed, enhanced storage capabilities, and support for high-definition video playback. Effortlessly store an extensive digital library and access your virtual world with ease.</w:t>
             </w:r>
           </w:p>
           <w:p>
@@ -6438,7 +8058,16 @@
                 <w:sz w:val="26"/>
                 <w:szCs w:val="26"/>
               </w:rPr>
-              <w:t>Backlit Keyboard</w:t>
+              <w:t xml:space="preserve">Backlit </w:t>
+            </w:r>
+            <w:proofErr w:type="spellStart"/>
+            <w:r>
+              <w:rPr>
+                <w:rFonts w:ascii="Leelawadee" w:hAnsi="Leelawadee" w:cs="Leelawadee"/>
+                <w:sz w:val="26"/>
+                <w:szCs w:val="26"/>
+              </w:rPr>
+              <w:t>Keyboard</w:t>
             </w:r>
             <w:r>
               <w:rPr>
@@ -6454,7 +8083,16 @@
                 <w:sz w:val="26"/>
                 <w:szCs w:val="26"/>
               </w:rPr>
-              <w:t xml:space="preserve">Enjoy comfortable and accurate typing, even in dim </w:t>
+              <w:t>Enjoy</w:t>
+            </w:r>
+            <w:proofErr w:type="spellEnd"/>
+            <w:r>
+              <w:rPr>
+                <w:rFonts w:ascii="Leelawadee" w:hAnsi="Leelawadee" w:cs="Leelawadee"/>
+                <w:sz w:val="26"/>
+                <w:szCs w:val="26"/>
+              </w:rPr>
+              <w:t xml:space="preserve"> comfortable and accurate typing, even in dim </w:t>
             </w:r>
             <w:proofErr w:type="gramStart"/>
             <w:r>
@@ -6489,7 +8127,34 @@
                 <w:sz w:val="26"/>
                 <w:szCs w:val="26"/>
               </w:rPr>
-              <w:t>Intel Iris Xe Graphics</w:t>
+              <w:t xml:space="preserve">Intel Iris </w:t>
+            </w:r>
+            <w:proofErr w:type="spellStart"/>
+            <w:r>
+              <w:rPr>
+                <w:rFonts w:ascii="Leelawadee" w:hAnsi="Leelawadee" w:cs="Leelawadee"/>
+                <w:sz w:val="26"/>
+                <w:szCs w:val="26"/>
+              </w:rPr>
+              <w:t>Xe</w:t>
+            </w:r>
+            <w:proofErr w:type="spellEnd"/>
+            <w:r>
+              <w:rPr>
+                <w:rFonts w:ascii="Leelawadee" w:hAnsi="Leelawadee" w:cs="Leelawadee"/>
+                <w:sz w:val="26"/>
+                <w:szCs w:val="26"/>
+              </w:rPr>
+              <w:t xml:space="preserve"> </w:t>
+            </w:r>
+            <w:proofErr w:type="spellStart"/>
+            <w:r>
+              <w:rPr>
+                <w:rFonts w:ascii="Leelawadee" w:hAnsi="Leelawadee" w:cs="Leelawadee"/>
+                <w:sz w:val="26"/>
+                <w:szCs w:val="26"/>
+              </w:rPr>
+              <w:t>Graphics</w:t>
             </w:r>
             <w:r>
               <w:rPr>
@@ -6505,7 +8170,16 @@
                 <w:sz w:val="26"/>
                 <w:szCs w:val="26"/>
               </w:rPr>
-              <w:t>Enhance your business capabilities with a graphics solution that ensures smooth visuals and efficient data visualization, empowering you to achieve professional success with amplified productivity.</w:t>
+              <w:t>Enhance</w:t>
+            </w:r>
+            <w:proofErr w:type="spellEnd"/>
+            <w:r>
+              <w:rPr>
+                <w:rFonts w:ascii="Leelawadee" w:hAnsi="Leelawadee" w:cs="Leelawadee"/>
+                <w:sz w:val="26"/>
+                <w:szCs w:val="26"/>
+              </w:rPr>
+              <w:t xml:space="preserve"> your business capabilities with a graphics solution that ensures smooth visuals and efficient data visualization, empowering you to achieve professional success with amplified productivity.</w:t>
             </w:r>
           </w:p>
           <w:p>
@@ -6532,7 +8206,16 @@
                 <w:sz w:val="26"/>
                 <w:szCs w:val="26"/>
               </w:rPr>
-              <w:t>Windows 11 Pro</w:t>
+              <w:t xml:space="preserve">Windows 11 </w:t>
+            </w:r>
+            <w:proofErr w:type="spellStart"/>
+            <w:r>
+              <w:rPr>
+                <w:rFonts w:ascii="Leelawadee" w:hAnsi="Leelawadee" w:cs="Leelawadee"/>
+                <w:sz w:val="26"/>
+                <w:szCs w:val="26"/>
+              </w:rPr>
+              <w:t>Pro</w:t>
             </w:r>
             <w:r>
               <w:rPr>
@@ -6548,8 +8231,18 @@
                 <w:sz w:val="26"/>
                 <w:szCs w:val="26"/>
               </w:rPr>
-              <w:t xml:space="preserve">Embrace natural controls that empower you to think, express and create in an efficient way, all within an ultra-secure </w:t>
-            </w:r>
+              <w:t>Embrace</w:t>
+            </w:r>
+            <w:proofErr w:type="spellEnd"/>
+            <w:r>
+              <w:rPr>
+                <w:rFonts w:ascii="Leelawadee" w:hAnsi="Leelawadee" w:cs="Leelawadee"/>
+                <w:sz w:val="26"/>
+                <w:szCs w:val="26"/>
+              </w:rPr>
+              <w:t xml:space="preserve"> natural controls that empower you to think, express and create in an efficient way, all within an ultra-secure </w:t>
+            </w:r>
+            <w:proofErr w:type="spellStart"/>
             <w:proofErr w:type="gramStart"/>
             <w:r>
               <w:rPr>
@@ -6574,7 +8267,16 @@
                 <w:sz w:val="26"/>
                 <w:szCs w:val="26"/>
               </w:rPr>
-              <w:t>Ports &amp; Accessories</w:t>
+              <w:t>Ports</w:t>
+            </w:r>
+            <w:proofErr w:type="spellEnd"/>
+            <w:r>
+              <w:rPr>
+                <w:rFonts w:ascii="Leelawadee" w:hAnsi="Leelawadee" w:cs="Leelawadee"/>
+                <w:sz w:val="26"/>
+                <w:szCs w:val="26"/>
+              </w:rPr>
+              <w:t xml:space="preserve"> &amp; Accessories</w:t>
             </w:r>
             <w:r>
               <w:rPr>
@@ -6590,7 +8292,43 @@
                 <w:sz w:val="26"/>
                 <w:szCs w:val="26"/>
               </w:rPr>
-              <w:t>2 x USB 3.2 Gen 1 Type-A, 1 x USB 3.2 Gen 2 Type-C, 1 x USB Thunderbolt 4, 1 x mini RJ-45, 1 x HDMI 2.0, 1 x Headphone / Mic combo, 1 x MicroSD card reader, 1 x Power Adapter; Wi-Fi 6 and Bluetooth Combo. Bonus 32GB SnowBell USB Card.</w:t>
+              <w:t xml:space="preserve">2 x USB 3.2 Gen 1 Type-A, 1 x USB 3.2 Gen 2 Type-C, 1 x USB Thunderbolt 4, 1 x mini RJ-45, 1 x HDMI 2.0, 1 x Headphone / Mic combo, 1 x </w:t>
+            </w:r>
+            <w:proofErr w:type="spellStart"/>
+            <w:r>
+              <w:rPr>
+                <w:rFonts w:ascii="Leelawadee" w:hAnsi="Leelawadee" w:cs="Leelawadee"/>
+                <w:sz w:val="26"/>
+                <w:szCs w:val="26"/>
+              </w:rPr>
+              <w:t>MicroSD</w:t>
+            </w:r>
+            <w:proofErr w:type="spellEnd"/>
+            <w:r>
+              <w:rPr>
+                <w:rFonts w:ascii="Leelawadee" w:hAnsi="Leelawadee" w:cs="Leelawadee"/>
+                <w:sz w:val="26"/>
+                <w:szCs w:val="26"/>
+              </w:rPr>
+              <w:t xml:space="preserve"> card reader, 1 x Power Adapter; Wi-Fi 6 and Bluetooth Combo. Bonus 32GB </w:t>
+            </w:r>
+            <w:proofErr w:type="spellStart"/>
+            <w:r>
+              <w:rPr>
+                <w:rFonts w:ascii="Leelawadee" w:hAnsi="Leelawadee" w:cs="Leelawadee"/>
+                <w:sz w:val="26"/>
+                <w:szCs w:val="26"/>
+              </w:rPr>
+              <w:t>SnowBell</w:t>
+            </w:r>
+            <w:proofErr w:type="spellEnd"/>
+            <w:r>
+              <w:rPr>
+                <w:rFonts w:ascii="Leelawadee" w:hAnsi="Leelawadee" w:cs="Leelawadee"/>
+                <w:sz w:val="26"/>
+                <w:szCs w:val="26"/>
+              </w:rPr>
+              <w:t xml:space="preserve"> USB Card.</w:t>
             </w:r>
           </w:p>
         </w:tc>
@@ -6652,7 +8390,25 @@
                 <w:sz w:val="26"/>
                 <w:szCs w:val="26"/>
               </w:rPr>
-              <w:t>2023 Newest Lenovo Slim 7i Laptop, 14" 2.8K IPS Touchscreen, Intel Core i7-1260P (12 cores), 16GB DDR5 RAM, 1TB SSD, Intel Iris Xe Graphics, Wi-Fi 6E, Windows 11 Home</w:t>
+              <w:t xml:space="preserve">2023 Newest Lenovo Slim 7i Laptop, 14" 2.8K IPS Touchscreen, Intel Core i7-1260P (12 cores), 16GB DDR5 RAM, 1TB SSD, Intel Iris </w:t>
+            </w:r>
+            <w:proofErr w:type="spellStart"/>
+            <w:r>
+              <w:rPr>
+                <w:rFonts w:ascii="Leelawadee" w:hAnsi="Leelawadee" w:cs="Leelawadee"/>
+                <w:sz w:val="26"/>
+                <w:szCs w:val="26"/>
+              </w:rPr>
+              <w:t>Xe</w:t>
+            </w:r>
+            <w:proofErr w:type="spellEnd"/>
+            <w:r>
+              <w:rPr>
+                <w:rFonts w:ascii="Leelawadee" w:hAnsi="Leelawadee" w:cs="Leelawadee"/>
+                <w:sz w:val="26"/>
+                <w:szCs w:val="26"/>
+              </w:rPr>
+              <w:t xml:space="preserve"> Graphics, Wi-Fi 6E, Windows 11 Home</w:t>
             </w:r>
           </w:p>
         </w:tc>
@@ -6850,7 +8606,25 @@
                 <w:sz w:val="26"/>
                 <w:szCs w:val="26"/>
               </w:rPr>
-              <w:t>Graphics Coprocessor: Intel Iris Xe Graphics</w:t>
+              <w:t xml:space="preserve">Graphics Coprocessor: Intel Iris </w:t>
+            </w:r>
+            <w:proofErr w:type="spellStart"/>
+            <w:r>
+              <w:rPr>
+                <w:rFonts w:ascii="Leelawadee" w:hAnsi="Leelawadee" w:cs="Leelawadee"/>
+                <w:sz w:val="26"/>
+                <w:szCs w:val="26"/>
+              </w:rPr>
+              <w:t>Xe</w:t>
+            </w:r>
+            <w:proofErr w:type="spellEnd"/>
+            <w:r>
+              <w:rPr>
+                <w:rFonts w:ascii="Leelawadee" w:hAnsi="Leelawadee" w:cs="Leelawadee"/>
+                <w:sz w:val="26"/>
+                <w:szCs w:val="26"/>
+              </w:rPr>
+              <w:t xml:space="preserve"> Graphics</w:t>
             </w:r>
           </w:p>
         </w:tc>
@@ -6935,6 +8709,7 @@
               </w:rPr>
               <w:t>【</w:t>
             </w:r>
+            <w:proofErr w:type="spellStart"/>
             <w:r>
               <w:rPr>
                 <w:rFonts w:ascii="Leelawadee" w:hAnsi="Leelawadee" w:cs="Leelawadee"/>
@@ -6957,7 +8732,16 @@
                 <w:sz w:val="26"/>
                 <w:szCs w:val="26"/>
               </w:rPr>
-              <w:t>Equipped with Intel Core i7-1260P, 2.1GHz (Up to Turbo Boost 4.7 GHz, 12 cores, 16 threads). this laptop delivers robust processing power for demanding tasks. The touchscreen capability enhances your experience, making it easy to work, create, and navigate.</w:t>
+              <w:t>Equipped</w:t>
+            </w:r>
+            <w:proofErr w:type="spellEnd"/>
+            <w:r>
+              <w:rPr>
+                <w:rFonts w:ascii="Leelawadee" w:hAnsi="Leelawadee" w:cs="Leelawadee"/>
+                <w:sz w:val="26"/>
+                <w:szCs w:val="26"/>
+              </w:rPr>
+              <w:t xml:space="preserve"> with Intel Core i7-1260P, 2.1GHz (Up to Turbo Boost 4.7 GHz, 12 cores, 16 threads). this laptop delivers robust processing power for demanding tasks. The touchscreen capability enhances your experience, making it easy to work, create, and navigate.</w:t>
             </w:r>
           </w:p>
           <w:p>
@@ -6999,7 +8783,25 @@
                 <w:sz w:val="26"/>
                 <w:szCs w:val="26"/>
               </w:rPr>
-              <w:t>14-Inch 2.8K IPS Display, 2880 x 1800 resolution for stunning clear visuals. Equipped with Intel Iris Xe Graphics, the laptop delivers improved visuals for multimedia experiences, casual gaming, and creative projects.</w:t>
+              <w:t xml:space="preserve">14-Inch 2.8K IPS Display, 2880 x 1800 resolution for stunning clear visuals. Equipped with Intel Iris </w:t>
+            </w:r>
+            <w:proofErr w:type="spellStart"/>
+            <w:r>
+              <w:rPr>
+                <w:rFonts w:ascii="Leelawadee" w:hAnsi="Leelawadee" w:cs="Leelawadee"/>
+                <w:sz w:val="26"/>
+                <w:szCs w:val="26"/>
+              </w:rPr>
+              <w:t>Xe</w:t>
+            </w:r>
+            <w:proofErr w:type="spellEnd"/>
+            <w:r>
+              <w:rPr>
+                <w:rFonts w:ascii="Leelawadee" w:hAnsi="Leelawadee" w:cs="Leelawadee"/>
+                <w:sz w:val="26"/>
+                <w:szCs w:val="26"/>
+              </w:rPr>
+              <w:t xml:space="preserve"> Graphics, the laptop delivers improved visuals for multimedia experiences, casual gaming, and creative projects.</w:t>
             </w:r>
           </w:p>
           <w:p>
@@ -7041,7 +8843,25 @@
                 <w:sz w:val="26"/>
                 <w:szCs w:val="26"/>
               </w:rPr>
-              <w:t xml:space="preserve"> Up to 16GB RAM is designed for basic tasks, the high-bandwith DDR5 RAM run your applications smoothly, as well as </w:t>
+              <w:t xml:space="preserve"> Up to 16GB RAM is designed for basic tasks, the high-</w:t>
+            </w:r>
+            <w:proofErr w:type="spellStart"/>
+            <w:r>
+              <w:rPr>
+                <w:rFonts w:ascii="Leelawadee" w:hAnsi="Leelawadee" w:cs="Leelawadee"/>
+                <w:sz w:val="26"/>
+                <w:szCs w:val="26"/>
+              </w:rPr>
+              <w:t>bandwith</w:t>
+            </w:r>
+            <w:proofErr w:type="spellEnd"/>
+            <w:r>
+              <w:rPr>
+                <w:rFonts w:ascii="Leelawadee" w:hAnsi="Leelawadee" w:cs="Leelawadee"/>
+                <w:sz w:val="26"/>
+                <w:szCs w:val="26"/>
+              </w:rPr>
+              <w:t xml:space="preserve"> DDR5 RAM run your applications smoothly, as well as </w:t>
             </w:r>
             <w:r>
               <w:rPr>
@@ -7070,6 +8890,7 @@
               </w:rPr>
               <w:t>【</w:t>
             </w:r>
+            <w:proofErr w:type="spellStart"/>
             <w:r>
               <w:rPr>
                 <w:rFonts w:ascii="Leelawadee" w:hAnsi="Leelawadee" w:cs="Leelawadee"/>
@@ -7092,7 +8913,34 @@
                 <w:sz w:val="26"/>
                 <w:szCs w:val="26"/>
               </w:rPr>
-              <w:t>Reach another level of gaming realism with the Intel Iris Xe Graphics with the visual fidelity of real-time ray tracing and the ultimate performance of AI-powered DLSS.</w:t>
+              <w:t>Reach</w:t>
+            </w:r>
+            <w:proofErr w:type="spellEnd"/>
+            <w:r>
+              <w:rPr>
+                <w:rFonts w:ascii="Leelawadee" w:hAnsi="Leelawadee" w:cs="Leelawadee"/>
+                <w:sz w:val="26"/>
+                <w:szCs w:val="26"/>
+              </w:rPr>
+              <w:t xml:space="preserve"> another level of gaming realism with the Intel Iris </w:t>
+            </w:r>
+            <w:proofErr w:type="spellStart"/>
+            <w:r>
+              <w:rPr>
+                <w:rFonts w:ascii="Leelawadee" w:hAnsi="Leelawadee" w:cs="Leelawadee"/>
+                <w:sz w:val="26"/>
+                <w:szCs w:val="26"/>
+              </w:rPr>
+              <w:t>Xe</w:t>
+            </w:r>
+            <w:proofErr w:type="spellEnd"/>
+            <w:r>
+              <w:rPr>
+                <w:rFonts w:ascii="Leelawadee" w:hAnsi="Leelawadee" w:cs="Leelawadee"/>
+                <w:sz w:val="26"/>
+                <w:szCs w:val="26"/>
+              </w:rPr>
+              <w:t xml:space="preserve"> Graphics with the visual fidelity of real-time ray tracing and the ultimate performance of AI-powered DLSS.</w:t>
             </w:r>
           </w:p>
           <w:p>
@@ -7118,7 +8966,16 @@
                 <w:sz w:val="26"/>
                 <w:szCs w:val="26"/>
               </w:rPr>
-              <w:t>Operating System</w:t>
+              <w:t xml:space="preserve">Operating </w:t>
+            </w:r>
+            <w:proofErr w:type="spellStart"/>
+            <w:r>
+              <w:rPr>
+                <w:rFonts w:ascii="Leelawadee" w:hAnsi="Leelawadee" w:cs="Leelawadee"/>
+                <w:sz w:val="26"/>
+                <w:szCs w:val="26"/>
+              </w:rPr>
+              <w:t>System</w:t>
             </w:r>
             <w:r>
               <w:rPr>
@@ -7134,7 +8991,34 @@
                 <w:sz w:val="26"/>
                 <w:szCs w:val="26"/>
               </w:rPr>
-              <w:t>Windows 11 Home has all the power and security of Windows 10 with a redesigned and refreshed lookproviding a modern and intuitive interface, enhanced productivity features, and access to a wide range of apps and services.</w:t>
+              <w:t>Windows</w:t>
+            </w:r>
+            <w:proofErr w:type="spellEnd"/>
+            <w:r>
+              <w:rPr>
+                <w:rFonts w:ascii="Leelawadee" w:hAnsi="Leelawadee" w:cs="Leelawadee"/>
+                <w:sz w:val="26"/>
+                <w:szCs w:val="26"/>
+              </w:rPr>
+              <w:t xml:space="preserve"> 11 Home has all the power and security of Windows 10 with a redesigned and refreshed </w:t>
+            </w:r>
+            <w:proofErr w:type="spellStart"/>
+            <w:r>
+              <w:rPr>
+                <w:rFonts w:ascii="Leelawadee" w:hAnsi="Leelawadee" w:cs="Leelawadee"/>
+                <w:sz w:val="26"/>
+                <w:szCs w:val="26"/>
+              </w:rPr>
+              <w:t>lookproviding</w:t>
+            </w:r>
+            <w:proofErr w:type="spellEnd"/>
+            <w:r>
+              <w:rPr>
+                <w:rFonts w:ascii="Leelawadee" w:hAnsi="Leelawadee" w:cs="Leelawadee"/>
+                <w:sz w:val="26"/>
+                <w:szCs w:val="26"/>
+              </w:rPr>
+              <w:t xml:space="preserve"> a modern and intuitive interface, enhanced productivity features, and access to a wide range of apps and services.</w:t>
             </w:r>
           </w:p>
         </w:tc>
@@ -7190,7 +9074,79 @@
                 <w:sz w:val="26"/>
                 <w:szCs w:val="26"/>
               </w:rPr>
-              <w:t>Lenovo Ideapad Flagship 15.6 FHD Touchscreen Laptop Business, Intel 4 Core i5-1135G7 (Beat i7-1065G7, Up to 4.2GHz), 20GB RAM, 1TB PCIe SSD, Iris Xe Graphics, Numpad, Win 11, Grey, GM Accessory</w:t>
+              <w:t xml:space="preserve">Lenovo </w:t>
+            </w:r>
+            <w:proofErr w:type="spellStart"/>
+            <w:r>
+              <w:rPr>
+                <w:rFonts w:ascii="Leelawadee" w:hAnsi="Leelawadee" w:cs="Leelawadee"/>
+                <w:sz w:val="26"/>
+                <w:szCs w:val="26"/>
+              </w:rPr>
+              <w:t>Ideapad</w:t>
+            </w:r>
+            <w:proofErr w:type="spellEnd"/>
+            <w:r>
+              <w:rPr>
+                <w:rFonts w:ascii="Leelawadee" w:hAnsi="Leelawadee" w:cs="Leelawadee"/>
+                <w:sz w:val="26"/>
+                <w:szCs w:val="26"/>
+              </w:rPr>
+              <w:t xml:space="preserve"> Flagship 15.6 FHD Touchscreen Laptop Business, Intel 4 Core i5-1135G7 (Beat i7-1065G7, Up to 4.2GHz), 20GB RAM, 1TB </w:t>
+            </w:r>
+            <w:proofErr w:type="spellStart"/>
+            <w:r>
+              <w:rPr>
+                <w:rFonts w:ascii="Leelawadee" w:hAnsi="Leelawadee" w:cs="Leelawadee"/>
+                <w:sz w:val="26"/>
+                <w:szCs w:val="26"/>
+              </w:rPr>
+              <w:t>PCIe</w:t>
+            </w:r>
+            <w:proofErr w:type="spellEnd"/>
+            <w:r>
+              <w:rPr>
+                <w:rFonts w:ascii="Leelawadee" w:hAnsi="Leelawadee" w:cs="Leelawadee"/>
+                <w:sz w:val="26"/>
+                <w:szCs w:val="26"/>
+              </w:rPr>
+              <w:t xml:space="preserve"> SSD, Iris </w:t>
+            </w:r>
+            <w:proofErr w:type="spellStart"/>
+            <w:r>
+              <w:rPr>
+                <w:rFonts w:ascii="Leelawadee" w:hAnsi="Leelawadee" w:cs="Leelawadee"/>
+                <w:sz w:val="26"/>
+                <w:szCs w:val="26"/>
+              </w:rPr>
+              <w:t>Xe</w:t>
+            </w:r>
+            <w:proofErr w:type="spellEnd"/>
+            <w:r>
+              <w:rPr>
+                <w:rFonts w:ascii="Leelawadee" w:hAnsi="Leelawadee" w:cs="Leelawadee"/>
+                <w:sz w:val="26"/>
+                <w:szCs w:val="26"/>
+              </w:rPr>
+              <w:t xml:space="preserve"> Graphics, </w:t>
+            </w:r>
+            <w:proofErr w:type="spellStart"/>
+            <w:r>
+              <w:rPr>
+                <w:rFonts w:ascii="Leelawadee" w:hAnsi="Leelawadee" w:cs="Leelawadee"/>
+                <w:sz w:val="26"/>
+                <w:szCs w:val="26"/>
+              </w:rPr>
+              <w:t>Numpad</w:t>
+            </w:r>
+            <w:proofErr w:type="spellEnd"/>
+            <w:r>
+              <w:rPr>
+                <w:rFonts w:ascii="Leelawadee" w:hAnsi="Leelawadee" w:cs="Leelawadee"/>
+                <w:sz w:val="26"/>
+                <w:szCs w:val="26"/>
+              </w:rPr>
+              <w:t>, Win 11, Grey, GM Accessory</w:t>
             </w:r>
           </w:p>
         </w:tc>
@@ -7485,7 +9441,25 @@
                 <w:sz w:val="26"/>
                 <w:szCs w:val="26"/>
               </w:rPr>
-              <w:t xml:space="preserve"> The Lenovo IdeaPad 3i laptop features a powerful 11th generation Intel Core i5-1135G7 processor (2.40 GHz, up to 4.20 GHz Max Boost, 4 Cores, 8 Threads, 8 MB Cache). This slim and lightweight Windows laptop is designed for on-the-go use, allowing you to study, work, and create anywhere you go.</w:t>
+              <w:t xml:space="preserve"> The Lenovo </w:t>
+            </w:r>
+            <w:proofErr w:type="spellStart"/>
+            <w:r>
+              <w:rPr>
+                <w:rFonts w:ascii="Leelawadee" w:hAnsi="Leelawadee" w:cs="Leelawadee"/>
+                <w:sz w:val="26"/>
+                <w:szCs w:val="26"/>
+              </w:rPr>
+              <w:t>IdeaPad</w:t>
+            </w:r>
+            <w:proofErr w:type="spellEnd"/>
+            <w:r>
+              <w:rPr>
+                <w:rFonts w:ascii="Leelawadee" w:hAnsi="Leelawadee" w:cs="Leelawadee"/>
+                <w:sz w:val="26"/>
+                <w:szCs w:val="26"/>
+              </w:rPr>
+              <w:t xml:space="preserve"> 3i laptop features a powerful 11th generation Intel Core i5-1135G7 processor (2.40 GHz, up to 4.20 GHz Max Boost, 4 Cores, 8 Threads, 8 MB Cache). This slim and lightweight Windows laptop is designed for on-the-go use, allowing you to study, work, and create anywhere you go.</w:t>
             </w:r>
           </w:p>
           <w:p>
@@ -7562,7 +9536,16 @@
                 <w:sz w:val="26"/>
                 <w:szCs w:val="26"/>
               </w:rPr>
-              <w:t>15.6" FHD IPS Touchscreen Display</w:t>
+              <w:t xml:space="preserve">15.6" FHD IPS Touchscreen </w:t>
+            </w:r>
+            <w:proofErr w:type="spellStart"/>
+            <w:r>
+              <w:rPr>
+                <w:rFonts w:ascii="Leelawadee" w:hAnsi="Leelawadee" w:cs="Leelawadee"/>
+                <w:sz w:val="26"/>
+                <w:szCs w:val="26"/>
+              </w:rPr>
+              <w:t>Display</w:t>
             </w:r>
             <w:r>
               <w:rPr>
@@ -7578,94 +9561,165 @@
                 <w:sz w:val="26"/>
                 <w:szCs w:val="26"/>
               </w:rPr>
-              <w:t>See more detail with less clutter, with narrow bezels on all four sides of a 15.6 inch FHD IPS touchscreen display. It's a pleasure to watch and use. This commitment to screen real estate gives the IdeaPad 3i one of the highest active area ratios of its class.</w:t>
-            </w:r>
-          </w:p>
-          <w:p>
-            <w:pPr>
-              <w:spacing w:line="276" w:lineRule="auto"/>
-              <w:rPr>
-                <w:rFonts w:ascii="Leelawadee" w:hAnsi="Leelawadee" w:cs="Leelawadee"/>
-                <w:sz w:val="26"/>
-                <w:szCs w:val="26"/>
-              </w:rPr>
-            </w:pPr>
-            <w:r>
-              <w:rPr>
-                <w:rFonts w:ascii="MS Gothic" w:eastAsia="MS Gothic" w:hAnsi="MS Gothic" w:cs="MS Gothic" w:hint="eastAsia"/>
-                <w:sz w:val="26"/>
-                <w:szCs w:val="26"/>
-              </w:rPr>
-              <w:t>【</w:t>
-            </w:r>
-            <w:r>
-              <w:rPr>
-                <w:rFonts w:ascii="Leelawadee" w:hAnsi="Leelawadee" w:cs="Leelawadee"/>
-                <w:sz w:val="26"/>
-                <w:szCs w:val="26"/>
-              </w:rPr>
-              <w:t>Connectivity</w:t>
-            </w:r>
-            <w:r>
-              <w:rPr>
-                <w:rFonts w:ascii="MS Gothic" w:eastAsia="MS Gothic" w:hAnsi="MS Gothic" w:cs="MS Gothic" w:hint="eastAsia"/>
-                <w:sz w:val="26"/>
-                <w:szCs w:val="26"/>
-              </w:rPr>
-              <w:t>】</w:t>
-            </w:r>
-            <w:r>
-              <w:rPr>
-                <w:rFonts w:ascii="Leelawadee" w:hAnsi="Leelawadee" w:cs="Leelawadee"/>
-                <w:sz w:val="26"/>
-                <w:szCs w:val="26"/>
-              </w:rPr>
-              <w:t xml:space="preserve"> Stay connected with Wi-Fi 6 (11ax 2x2) and Bluetooth 5.1. The laptop also offers a USB-C port, two USB-A ports, an HDMI port, and an audio jack, ensuring you have versatile connectivity options for various devices.</w:t>
-            </w:r>
-          </w:p>
-          <w:p>
-            <w:pPr>
-              <w:spacing w:line="276" w:lineRule="auto"/>
-              <w:rPr>
-                <w:rFonts w:ascii="Leelawadee" w:hAnsi="Leelawadee" w:cs="Leelawadee"/>
-                <w:sz w:val="26"/>
-                <w:szCs w:val="26"/>
-              </w:rPr>
-            </w:pPr>
-            <w:r>
-              <w:rPr>
-                <w:rFonts w:ascii="MS Gothic" w:eastAsia="MS Gothic" w:hAnsi="MS Gothic" w:cs="MS Gothic" w:hint="eastAsia"/>
-                <w:sz w:val="26"/>
-                <w:szCs w:val="26"/>
-              </w:rPr>
-              <w:t>【</w:t>
-            </w:r>
-            <w:r>
-              <w:rPr>
-                <w:rFonts w:ascii="Leelawadee" w:hAnsi="Leelawadee" w:cs="Leelawadee"/>
-                <w:sz w:val="26"/>
-                <w:szCs w:val="26"/>
-              </w:rPr>
-              <w:t>Cool Performance</w:t>
-            </w:r>
-            <w:r>
-              <w:rPr>
-                <w:rFonts w:ascii="MS Gothic" w:eastAsia="MS Gothic" w:hAnsi="MS Gothic" w:cs="MS Gothic" w:hint="eastAsia"/>
-                <w:sz w:val="26"/>
-                <w:szCs w:val="26"/>
-              </w:rPr>
-              <w:t>】</w:t>
-            </w:r>
-            <w:r>
-              <w:rPr>
-                <w:rFonts w:ascii="Leelawadee" w:hAnsi="Leelawadee" w:cs="Leelawadee"/>
-                <w:sz w:val="26"/>
-                <w:szCs w:val="26"/>
-              </w:rPr>
-              <w:t>The IdeaPad 3i 15 inch Intel laptop is equipped with mechanical and intelligent cooling features, which always keep your processor cool and working optimally.</w:t>
+              <w:t>See</w:t>
+            </w:r>
+            <w:proofErr w:type="spellEnd"/>
+            <w:r>
+              <w:rPr>
+                <w:rFonts w:ascii="Leelawadee" w:hAnsi="Leelawadee" w:cs="Leelawadee"/>
+                <w:sz w:val="26"/>
+                <w:szCs w:val="26"/>
+              </w:rPr>
+              <w:t xml:space="preserve"> more detail with less clutter, with narrow bezels on all </w:t>
             </w:r>
             <w:bookmarkStart w:id="0" w:name="_GoBack"/>
             <w:bookmarkEnd w:id="0"/>
+            <w:r>
+              <w:rPr>
+                <w:rFonts w:ascii="Leelawadee" w:hAnsi="Leelawadee" w:cs="Leelawadee"/>
+                <w:sz w:val="26"/>
+                <w:szCs w:val="26"/>
+              </w:rPr>
+              <w:t xml:space="preserve">four sides of a 15.6 inch FHD IPS touchscreen display. It's a pleasure to watch and use. This commitment to screen real estate gives the </w:t>
+            </w:r>
+            <w:proofErr w:type="spellStart"/>
+            <w:r>
+              <w:rPr>
+                <w:rFonts w:ascii="Leelawadee" w:hAnsi="Leelawadee" w:cs="Leelawadee"/>
+                <w:sz w:val="26"/>
+                <w:szCs w:val="26"/>
+              </w:rPr>
+              <w:t>IdeaPad</w:t>
+            </w:r>
+            <w:proofErr w:type="spellEnd"/>
+            <w:r>
+              <w:rPr>
+                <w:rFonts w:ascii="Leelawadee" w:hAnsi="Leelawadee" w:cs="Leelawadee"/>
+                <w:sz w:val="26"/>
+                <w:szCs w:val="26"/>
+              </w:rPr>
+              <w:t xml:space="preserve"> 3i one of the highest active area ratios of its class.</w:t>
+            </w:r>
+          </w:p>
+          <w:p>
+            <w:pPr>
+              <w:spacing w:line="276" w:lineRule="auto"/>
+              <w:rPr>
+                <w:rFonts w:ascii="Leelawadee" w:hAnsi="Leelawadee" w:cs="Leelawadee"/>
+                <w:sz w:val="26"/>
+                <w:szCs w:val="26"/>
+              </w:rPr>
+            </w:pPr>
+            <w:r>
+              <w:rPr>
+                <w:rFonts w:ascii="MS Gothic" w:eastAsia="MS Gothic" w:hAnsi="MS Gothic" w:cs="MS Gothic" w:hint="eastAsia"/>
+                <w:sz w:val="26"/>
+                <w:szCs w:val="26"/>
+              </w:rPr>
+              <w:t>【</w:t>
+            </w:r>
+            <w:r>
+              <w:rPr>
+                <w:rFonts w:ascii="Leelawadee" w:hAnsi="Leelawadee" w:cs="Leelawadee"/>
+                <w:sz w:val="26"/>
+                <w:szCs w:val="26"/>
+              </w:rPr>
+              <w:t>Connectivity</w:t>
+            </w:r>
+            <w:r>
+              <w:rPr>
+                <w:rFonts w:ascii="MS Gothic" w:eastAsia="MS Gothic" w:hAnsi="MS Gothic" w:cs="MS Gothic" w:hint="eastAsia"/>
+                <w:sz w:val="26"/>
+                <w:szCs w:val="26"/>
+              </w:rPr>
+              <w:t>】</w:t>
+            </w:r>
+            <w:r>
+              <w:rPr>
+                <w:rFonts w:ascii="Leelawadee" w:hAnsi="Leelawadee" w:cs="Leelawadee"/>
+                <w:sz w:val="26"/>
+                <w:szCs w:val="26"/>
+              </w:rPr>
+              <w:t xml:space="preserve"> Stay connected with Wi-Fi 6 (11ax 2x2) and Bluetooth 5.1. The laptop also offers a USB-C port, two USB-A ports, an HDMI port, and an audio jack, ensuring you have versatile connectivity options for various devices.</w:t>
+            </w:r>
+          </w:p>
+          <w:p>
+            <w:pPr>
+              <w:spacing w:line="276" w:lineRule="auto"/>
+              <w:rPr>
+                <w:rFonts w:ascii="Leelawadee" w:hAnsi="Leelawadee" w:cs="Leelawadee"/>
+                <w:sz w:val="26"/>
+                <w:szCs w:val="26"/>
+              </w:rPr>
+            </w:pPr>
+            <w:r>
+              <w:rPr>
+                <w:rFonts w:ascii="MS Gothic" w:eastAsia="MS Gothic" w:hAnsi="MS Gothic" w:cs="MS Gothic" w:hint="eastAsia"/>
+                <w:sz w:val="26"/>
+                <w:szCs w:val="26"/>
+              </w:rPr>
+              <w:t>【</w:t>
+            </w:r>
+            <w:r>
+              <w:rPr>
+                <w:rFonts w:ascii="Leelawadee" w:hAnsi="Leelawadee" w:cs="Leelawadee"/>
+                <w:sz w:val="26"/>
+                <w:szCs w:val="26"/>
+              </w:rPr>
+              <w:t xml:space="preserve">Cool </w:t>
+            </w:r>
+            <w:proofErr w:type="spellStart"/>
+            <w:r>
+              <w:rPr>
+                <w:rFonts w:ascii="Leelawadee" w:hAnsi="Leelawadee" w:cs="Leelawadee"/>
+                <w:sz w:val="26"/>
+                <w:szCs w:val="26"/>
+              </w:rPr>
+              <w:t>Performance</w:t>
+            </w:r>
+            <w:r>
+              <w:rPr>
+                <w:rFonts w:ascii="MS Gothic" w:eastAsia="MS Gothic" w:hAnsi="MS Gothic" w:cs="MS Gothic" w:hint="eastAsia"/>
+                <w:sz w:val="26"/>
+                <w:szCs w:val="26"/>
+              </w:rPr>
+              <w:t>】</w:t>
+            </w:r>
+            <w:r>
+              <w:rPr>
+                <w:rFonts w:ascii="Leelawadee" w:hAnsi="Leelawadee" w:cs="Leelawadee"/>
+                <w:sz w:val="26"/>
+                <w:szCs w:val="26"/>
+              </w:rPr>
+              <w:t>The</w:t>
+            </w:r>
+            <w:proofErr w:type="spellEnd"/>
+            <w:r>
+              <w:rPr>
+                <w:rFonts w:ascii="Leelawadee" w:hAnsi="Leelawadee" w:cs="Leelawadee"/>
+                <w:sz w:val="26"/>
+                <w:szCs w:val="26"/>
+              </w:rPr>
+              <w:t xml:space="preserve"> </w:t>
+            </w:r>
+            <w:proofErr w:type="spellStart"/>
+            <w:r>
+              <w:rPr>
+                <w:rFonts w:ascii="Leelawadee" w:hAnsi="Leelawadee" w:cs="Leelawadee"/>
+                <w:sz w:val="26"/>
+                <w:szCs w:val="26"/>
+              </w:rPr>
+              <w:t>IdeaPad</w:t>
+            </w:r>
+            <w:proofErr w:type="spellEnd"/>
+            <w:r>
+              <w:rPr>
+                <w:rFonts w:ascii="Leelawadee" w:hAnsi="Leelawadee" w:cs="Leelawadee"/>
+                <w:sz w:val="26"/>
+                <w:szCs w:val="26"/>
+              </w:rPr>
+              <w:t xml:space="preserve"> 3i 15 inch Intel laptop is equipped with mechanical and intelligent cooling features, which always keep your processor cool and working optimally.</w:t>
+            </w:r>
           </w:p>
         </w:tc>
       </w:tr>
@@ -8400,7 +10454,7 @@
 </file>
 
 <file path=customXml/itemProps1.xml><?xml version="1.0" encoding="utf-8"?>
-<ds:datastoreItem xmlns:ds="http://schemas.openxmlformats.org/officeDocument/2006/customXml" ds:itemID="{E1C1C06E-BDFC-4C8C-8DC3-AB5871E74CDC}">
+<ds:datastoreItem xmlns:ds="http://schemas.openxmlformats.org/officeDocument/2006/customXml" ds:itemID="{B330BB86-D2E2-4E2F-B2A0-D4DD1F519192}">
   <ds:schemaRefs>
     <ds:schemaRef ds:uri="http://schemas.openxmlformats.org/officeDocument/2006/bibliography"/>
   </ds:schemaRefs>

</xml_diff>

<commit_message>
Change photos of acer laptop to be legal
</commit_message>
<xml_diff>
--- a/images/electronics/laptops/lenovo/all lenovo.docx
+++ b/images/electronics/laptops/lenovo/all lenovo.docx
@@ -771,7 +771,6 @@
                 <w:sz w:val="26"/>
                 <w:szCs w:val="26"/>
               </w:rPr>
-              <w:tab/>
               <w:t>: 20 GB</w:t>
             </w:r>
           </w:p>
@@ -1358,16 +1357,33 @@
                 <w:sz w:val="26"/>
                 <w:szCs w:val="26"/>
               </w:rPr>
-              <w:t>Ram Memory Installed Size</w:t>
-            </w:r>
-            <w:r>
-              <w:rPr>
-                <w:rFonts w:ascii="Leelawadee" w:hAnsi="Leelawadee" w:cs="Leelawadee"/>
-                <w:sz w:val="26"/>
-                <w:szCs w:val="26"/>
-              </w:rPr>
-              <w:tab/>
-              <w:t>: 20 GB</w:t>
+              <w:t xml:space="preserve">Ram Memory Installed </w:t>
+            </w:r>
+            <w:proofErr w:type="gramStart"/>
+            <w:r>
+              <w:rPr>
+                <w:rFonts w:ascii="Leelawadee" w:hAnsi="Leelawadee" w:cs="Leelawadee"/>
+                <w:sz w:val="26"/>
+                <w:szCs w:val="26"/>
+              </w:rPr>
+              <w:t xml:space="preserve">Size </w:t>
+            </w:r>
+            <w:r>
+              <w:rPr>
+                <w:rFonts w:ascii="Leelawadee" w:hAnsi="Leelawadee" w:cs="Leelawadee"/>
+                <w:sz w:val="26"/>
+                <w:szCs w:val="26"/>
+              </w:rPr>
+              <w:t>:</w:t>
+            </w:r>
+            <w:proofErr w:type="gramEnd"/>
+            <w:r>
+              <w:rPr>
+                <w:rFonts w:ascii="Leelawadee" w:hAnsi="Leelawadee" w:cs="Leelawadee"/>
+                <w:sz w:val="26"/>
+                <w:szCs w:val="26"/>
+              </w:rPr>
+              <w:t xml:space="preserve"> 20 GB</w:t>
             </w:r>
           </w:p>
           <w:p>
@@ -2617,7 +2633,15 @@
                 <w:sz w:val="26"/>
                 <w:szCs w:val="26"/>
               </w:rPr>
-              <w:t>Hard Disk Size: 1 TB</w:t>
+              <w:t>Hard Disk Size: 1</w:t>
+            </w:r>
+            <w:r>
+              <w:rPr>
+                <w:rFonts w:ascii="Leelawadee" w:hAnsi="Leelawadee" w:cs="Leelawadee"/>
+                <w:sz w:val="26"/>
+                <w:szCs w:val="26"/>
+              </w:rPr>
+              <w:t>TB</w:t>
             </w:r>
           </w:p>
           <w:p>
@@ -2783,14 +2807,14 @@
             <w:pPr>
               <w:spacing w:line="276" w:lineRule="auto"/>
               <w:rPr>
-                <w:rFonts w:ascii="MS Gothic" w:eastAsia="MS Gothic" w:hAnsi="MS Gothic" w:cs="MS Gothic"/>
-                <w:sz w:val="26"/>
-                <w:szCs w:val="26"/>
-              </w:rPr>
-            </w:pPr>
-            <w:r>
-              <w:rPr>
-                <w:rFonts w:ascii="MS Gothic" w:eastAsia="MS Gothic" w:hAnsi="MS Gothic" w:cs="MS Gothic" w:hint="eastAsia"/>
+                <w:rFonts w:ascii="Leelawadee" w:eastAsia="MS Gothic" w:hAnsi="Leelawadee" w:cs="Leelawadee"/>
+                <w:sz w:val="26"/>
+                <w:szCs w:val="26"/>
+              </w:rPr>
+            </w:pPr>
+            <w:r>
+              <w:rPr>
+                <w:rFonts w:ascii="Leelawadee" w:eastAsia="MS Gothic" w:hAnsi="Leelawadee" w:cs="Leelawadee"/>
                 <w:sz w:val="26"/>
                 <w:szCs w:val="26"/>
               </w:rPr>
@@ -2799,7 +2823,7 @@
             <w:proofErr w:type="spellStart"/>
             <w:r>
               <w:rPr>
-                <w:rFonts w:ascii="MS Gothic" w:eastAsia="MS Gothic" w:hAnsi="MS Gothic" w:cs="MS Gothic"/>
+                <w:rFonts w:ascii="Leelawadee" w:eastAsia="MS Gothic" w:hAnsi="Leelawadee" w:cs="Leelawadee"/>
                 <w:sz w:val="26"/>
                 <w:szCs w:val="26"/>
               </w:rPr>
@@ -2807,7 +2831,7 @@
             </w:r>
             <w:r>
               <w:rPr>
-                <w:rFonts w:ascii="MS Gothic" w:eastAsia="MS Gothic" w:hAnsi="MS Gothic" w:cs="MS Gothic" w:hint="eastAsia"/>
+                <w:rFonts w:ascii="Leelawadee" w:eastAsia="MS Gothic" w:hAnsi="Leelawadee" w:cs="Leelawadee"/>
                 <w:sz w:val="26"/>
                 <w:szCs w:val="26"/>
               </w:rPr>
@@ -2815,7 +2839,7 @@
             </w:r>
             <w:r>
               <w:rPr>
-                <w:rFonts w:ascii="MS Gothic" w:eastAsia="MS Gothic" w:hAnsi="MS Gothic" w:cs="MS Gothic"/>
+                <w:rFonts w:ascii="Leelawadee" w:eastAsia="MS Gothic" w:hAnsi="Leelawadee" w:cs="Leelawadee"/>
                 <w:sz w:val="26"/>
                 <w:szCs w:val="26"/>
               </w:rPr>
@@ -2824,7 +2848,7 @@
             <w:proofErr w:type="spellEnd"/>
             <w:r>
               <w:rPr>
-                <w:rFonts w:ascii="MS Gothic" w:eastAsia="MS Gothic" w:hAnsi="MS Gothic" w:cs="MS Gothic"/>
+                <w:rFonts w:ascii="Leelawadee" w:eastAsia="MS Gothic" w:hAnsi="Leelawadee" w:cs="Leelawadee"/>
                 <w:sz w:val="26"/>
                 <w:szCs w:val="26"/>
               </w:rPr>
@@ -2835,14 +2859,14 @@
             <w:pPr>
               <w:spacing w:line="276" w:lineRule="auto"/>
               <w:rPr>
-                <w:rFonts w:ascii="MS Gothic" w:eastAsia="MS Gothic" w:hAnsi="MS Gothic" w:cs="MS Gothic"/>
-                <w:sz w:val="26"/>
-                <w:szCs w:val="26"/>
-              </w:rPr>
-            </w:pPr>
-            <w:r>
-              <w:rPr>
-                <w:rFonts w:ascii="MS Gothic" w:eastAsia="MS Gothic" w:hAnsi="MS Gothic" w:cs="MS Gothic" w:hint="eastAsia"/>
+                <w:rFonts w:ascii="Leelawadee" w:eastAsia="MS Gothic" w:hAnsi="Leelawadee" w:cs="Leelawadee"/>
+                <w:sz w:val="26"/>
+                <w:szCs w:val="26"/>
+              </w:rPr>
+            </w:pPr>
+            <w:r>
+              <w:rPr>
+                <w:rFonts w:ascii="Leelawadee" w:eastAsia="MS Gothic" w:hAnsi="Leelawadee" w:cs="Leelawadee"/>
                 <w:sz w:val="26"/>
                 <w:szCs w:val="26"/>
               </w:rPr>
@@ -2850,7 +2874,7 @@
             </w:r>
             <w:r>
               <w:rPr>
-                <w:rFonts w:ascii="MS Gothic" w:eastAsia="MS Gothic" w:hAnsi="MS Gothic" w:cs="MS Gothic"/>
+                <w:rFonts w:ascii="Leelawadee" w:eastAsia="MS Gothic" w:hAnsi="Leelawadee" w:cs="Leelawadee"/>
                 <w:sz w:val="26"/>
                 <w:szCs w:val="26"/>
               </w:rPr>
@@ -2858,7 +2882,7 @@
             </w:r>
             <w:r>
               <w:rPr>
-                <w:rFonts w:ascii="MS Gothic" w:eastAsia="MS Gothic" w:hAnsi="MS Gothic" w:cs="MS Gothic" w:hint="eastAsia"/>
+                <w:rFonts w:ascii="Leelawadee" w:eastAsia="MS Gothic" w:hAnsi="Leelawadee" w:cs="Leelawadee"/>
                 <w:sz w:val="26"/>
                 <w:szCs w:val="26"/>
               </w:rPr>
@@ -2866,7 +2890,7 @@
             </w:r>
             <w:r>
               <w:rPr>
-                <w:rFonts w:ascii="MS Gothic" w:eastAsia="MS Gothic" w:hAnsi="MS Gothic" w:cs="MS Gothic"/>
+                <w:rFonts w:ascii="Leelawadee" w:eastAsia="MS Gothic" w:hAnsi="Leelawadee" w:cs="Leelawadee"/>
                 <w:sz w:val="26"/>
                 <w:szCs w:val="26"/>
               </w:rPr>
@@ -2875,7 +2899,7 @@
             <w:proofErr w:type="spellStart"/>
             <w:r>
               <w:rPr>
-                <w:rFonts w:ascii="MS Gothic" w:eastAsia="MS Gothic" w:hAnsi="MS Gothic" w:cs="MS Gothic"/>
+                <w:rFonts w:ascii="Leelawadee" w:eastAsia="MS Gothic" w:hAnsi="Leelawadee" w:cs="Leelawadee"/>
                 <w:sz w:val="26"/>
                 <w:szCs w:val="26"/>
               </w:rPr>
@@ -2884,7 +2908,7 @@
             <w:proofErr w:type="spellEnd"/>
             <w:r>
               <w:rPr>
-                <w:rFonts w:ascii="MS Gothic" w:eastAsia="MS Gothic" w:hAnsi="MS Gothic" w:cs="MS Gothic"/>
+                <w:rFonts w:ascii="Leelawadee" w:eastAsia="MS Gothic" w:hAnsi="Leelawadee" w:cs="Leelawadee"/>
                 <w:sz w:val="26"/>
                 <w:szCs w:val="26"/>
               </w:rPr>
@@ -2895,14 +2919,14 @@
             <w:pPr>
               <w:spacing w:line="276" w:lineRule="auto"/>
               <w:rPr>
-                <w:rFonts w:ascii="MS Gothic" w:eastAsia="MS Gothic" w:hAnsi="MS Gothic" w:cs="MS Gothic"/>
-                <w:sz w:val="26"/>
-                <w:szCs w:val="26"/>
-              </w:rPr>
-            </w:pPr>
-            <w:r>
-              <w:rPr>
-                <w:rFonts w:ascii="MS Gothic" w:eastAsia="MS Gothic" w:hAnsi="MS Gothic" w:cs="MS Gothic" w:hint="eastAsia"/>
+                <w:rFonts w:ascii="Leelawadee" w:eastAsia="MS Gothic" w:hAnsi="Leelawadee" w:cs="Leelawadee"/>
+                <w:sz w:val="26"/>
+                <w:szCs w:val="26"/>
+              </w:rPr>
+            </w:pPr>
+            <w:r>
+              <w:rPr>
+                <w:rFonts w:ascii="Leelawadee" w:eastAsia="MS Gothic" w:hAnsi="Leelawadee" w:cs="Leelawadee"/>
                 <w:sz w:val="26"/>
                 <w:szCs w:val="26"/>
               </w:rPr>
@@ -2910,7 +2934,7 @@
             </w:r>
             <w:r>
               <w:rPr>
-                <w:rFonts w:ascii="MS Gothic" w:eastAsia="MS Gothic" w:hAnsi="MS Gothic" w:cs="MS Gothic"/>
+                <w:rFonts w:ascii="Leelawadee" w:eastAsia="MS Gothic" w:hAnsi="Leelawadee" w:cs="Leelawadee"/>
                 <w:sz w:val="26"/>
                 <w:szCs w:val="26"/>
               </w:rPr>
@@ -2918,7 +2942,7 @@
             </w:r>
             <w:r>
               <w:rPr>
-                <w:rFonts w:ascii="MS Gothic" w:eastAsia="MS Gothic" w:hAnsi="MS Gothic" w:cs="MS Gothic" w:hint="eastAsia"/>
+                <w:rFonts w:ascii="Leelawadee" w:eastAsia="MS Gothic" w:hAnsi="Leelawadee" w:cs="Leelawadee"/>
                 <w:sz w:val="26"/>
                 <w:szCs w:val="26"/>
               </w:rPr>
@@ -2926,7 +2950,7 @@
             </w:r>
             <w:r>
               <w:rPr>
-                <w:rFonts w:ascii="MS Gothic" w:eastAsia="MS Gothic" w:hAnsi="MS Gothic" w:cs="MS Gothic"/>
+                <w:rFonts w:ascii="Leelawadee" w:eastAsia="MS Gothic" w:hAnsi="Leelawadee" w:cs="Leelawadee"/>
                 <w:sz w:val="26"/>
                 <w:szCs w:val="26"/>
               </w:rPr>
@@ -2937,14 +2961,14 @@
             <w:pPr>
               <w:spacing w:line="276" w:lineRule="auto"/>
               <w:rPr>
-                <w:rFonts w:ascii="MS Gothic" w:eastAsia="MS Gothic" w:hAnsi="MS Gothic" w:cs="MS Gothic"/>
-                <w:sz w:val="26"/>
-                <w:szCs w:val="26"/>
-              </w:rPr>
-            </w:pPr>
-            <w:r>
-              <w:rPr>
-                <w:rFonts w:ascii="MS Gothic" w:eastAsia="MS Gothic" w:hAnsi="MS Gothic" w:cs="MS Gothic" w:hint="eastAsia"/>
+                <w:rFonts w:ascii="Leelawadee" w:eastAsia="MS Gothic" w:hAnsi="Leelawadee" w:cs="Leelawadee"/>
+                <w:sz w:val="26"/>
+                <w:szCs w:val="26"/>
+              </w:rPr>
+            </w:pPr>
+            <w:r>
+              <w:rPr>
+                <w:rFonts w:ascii="Leelawadee" w:eastAsia="MS Gothic" w:hAnsi="Leelawadee" w:cs="Leelawadee"/>
                 <w:sz w:val="26"/>
                 <w:szCs w:val="26"/>
               </w:rPr>
@@ -2952,7 +2976,7 @@
             </w:r>
             <w:r>
               <w:rPr>
-                <w:rFonts w:ascii="MS Gothic" w:eastAsia="MS Gothic" w:hAnsi="MS Gothic" w:cs="MS Gothic"/>
+                <w:rFonts w:ascii="Leelawadee" w:eastAsia="MS Gothic" w:hAnsi="Leelawadee" w:cs="Leelawadee"/>
                 <w:sz w:val="26"/>
                 <w:szCs w:val="26"/>
               </w:rPr>
@@ -2961,7 +2985,7 @@
             <w:proofErr w:type="spellStart"/>
             <w:r>
               <w:rPr>
-                <w:rFonts w:ascii="MS Gothic" w:eastAsia="MS Gothic" w:hAnsi="MS Gothic" w:cs="MS Gothic"/>
+                <w:rFonts w:ascii="Leelawadee" w:eastAsia="MS Gothic" w:hAnsi="Leelawadee" w:cs="Leelawadee"/>
                 <w:sz w:val="26"/>
                 <w:szCs w:val="26"/>
               </w:rPr>
@@ -2969,7 +2993,7 @@
             </w:r>
             <w:r>
               <w:rPr>
-                <w:rFonts w:ascii="MS Gothic" w:eastAsia="MS Gothic" w:hAnsi="MS Gothic" w:cs="MS Gothic" w:hint="eastAsia"/>
+                <w:rFonts w:ascii="Leelawadee" w:eastAsia="MS Gothic" w:hAnsi="Leelawadee" w:cs="Leelawadee"/>
                 <w:sz w:val="26"/>
                 <w:szCs w:val="26"/>
               </w:rPr>
@@ -2977,7 +3001,7 @@
             </w:r>
             <w:r>
               <w:rPr>
-                <w:rFonts w:ascii="MS Gothic" w:eastAsia="MS Gothic" w:hAnsi="MS Gothic" w:cs="MS Gothic"/>
+                <w:rFonts w:ascii="Leelawadee" w:eastAsia="MS Gothic" w:hAnsi="Leelawadee" w:cs="Leelawadee"/>
                 <w:sz w:val="26"/>
                 <w:szCs w:val="26"/>
               </w:rPr>
@@ -2986,7 +3010,7 @@
             <w:proofErr w:type="spellEnd"/>
             <w:r>
               <w:rPr>
-                <w:rFonts w:ascii="MS Gothic" w:eastAsia="MS Gothic" w:hAnsi="MS Gothic" w:cs="MS Gothic"/>
+                <w:rFonts w:ascii="Leelawadee" w:eastAsia="MS Gothic" w:hAnsi="Leelawadee" w:cs="Leelawadee"/>
                 <w:sz w:val="26"/>
                 <w:szCs w:val="26"/>
               </w:rPr>
@@ -2995,7 +3019,7 @@
             <w:proofErr w:type="spellStart"/>
             <w:r>
               <w:rPr>
-                <w:rFonts w:ascii="MS Gothic" w:eastAsia="MS Gothic" w:hAnsi="MS Gothic" w:cs="MS Gothic"/>
+                <w:rFonts w:ascii="Leelawadee" w:eastAsia="MS Gothic" w:hAnsi="Leelawadee" w:cs="Leelawadee"/>
                 <w:sz w:val="26"/>
                 <w:szCs w:val="26"/>
               </w:rPr>
@@ -3004,7 +3028,7 @@
             <w:proofErr w:type="spellEnd"/>
             <w:r>
               <w:rPr>
-                <w:rFonts w:ascii="MS Gothic" w:eastAsia="MS Gothic" w:hAnsi="MS Gothic" w:cs="MS Gothic"/>
+                <w:rFonts w:ascii="Leelawadee" w:eastAsia="MS Gothic" w:hAnsi="Leelawadee" w:cs="Leelawadee"/>
                 <w:sz w:val="26"/>
                 <w:szCs w:val="26"/>
               </w:rPr>
@@ -3022,7 +3046,7 @@
             </w:pPr>
             <w:r>
               <w:rPr>
-                <w:rFonts w:ascii="MS Gothic" w:eastAsia="MS Gothic" w:hAnsi="MS Gothic" w:cs="MS Gothic" w:hint="eastAsia"/>
+                <w:rFonts w:ascii="Leelawadee" w:eastAsia="MS Gothic" w:hAnsi="Leelawadee" w:cs="Leelawadee"/>
                 <w:sz w:val="26"/>
                 <w:szCs w:val="26"/>
               </w:rPr>
@@ -3030,7 +3054,7 @@
             </w:r>
             <w:r>
               <w:rPr>
-                <w:rFonts w:ascii="MS Gothic" w:eastAsia="MS Gothic" w:hAnsi="MS Gothic" w:cs="MS Gothic"/>
+                <w:rFonts w:ascii="Leelawadee" w:eastAsia="MS Gothic" w:hAnsi="Leelawadee" w:cs="Leelawadee"/>
                 <w:sz w:val="26"/>
                 <w:szCs w:val="26"/>
               </w:rPr>
@@ -3039,7 +3063,7 @@
             <w:proofErr w:type="spellStart"/>
             <w:r>
               <w:rPr>
-                <w:rFonts w:ascii="MS Gothic" w:eastAsia="MS Gothic" w:hAnsi="MS Gothic" w:cs="MS Gothic"/>
+                <w:rFonts w:ascii="Leelawadee" w:eastAsia="MS Gothic" w:hAnsi="Leelawadee" w:cs="Leelawadee"/>
                 <w:sz w:val="26"/>
                 <w:szCs w:val="26"/>
               </w:rPr>
@@ -3047,7 +3071,7 @@
             </w:r>
             <w:r>
               <w:rPr>
-                <w:rFonts w:ascii="MS Gothic" w:eastAsia="MS Gothic" w:hAnsi="MS Gothic" w:cs="MS Gothic" w:hint="eastAsia"/>
+                <w:rFonts w:ascii="Leelawadee" w:eastAsia="MS Gothic" w:hAnsi="Leelawadee" w:cs="Leelawadee"/>
                 <w:sz w:val="26"/>
                 <w:szCs w:val="26"/>
               </w:rPr>
@@ -3055,7 +3079,7 @@
             </w:r>
             <w:r>
               <w:rPr>
-                <w:rFonts w:ascii="MS Gothic" w:eastAsia="MS Gothic" w:hAnsi="MS Gothic" w:cs="MS Gothic"/>
+                <w:rFonts w:ascii="Leelawadee" w:eastAsia="MS Gothic" w:hAnsi="Leelawadee" w:cs="Leelawadee"/>
                 <w:sz w:val="26"/>
                 <w:szCs w:val="26"/>
               </w:rPr>
@@ -3064,7 +3088,7 @@
             <w:proofErr w:type="spellEnd"/>
             <w:r>
               <w:rPr>
-                <w:rFonts w:ascii="MS Gothic" w:eastAsia="MS Gothic" w:hAnsi="MS Gothic" w:cs="MS Gothic"/>
+                <w:rFonts w:ascii="Leelawadee" w:eastAsia="MS Gothic" w:hAnsi="Leelawadee" w:cs="Leelawadee"/>
                 <w:sz w:val="26"/>
                 <w:szCs w:val="26"/>
               </w:rPr>
@@ -3147,7 +3171,25 @@
                 <w:sz w:val="26"/>
                 <w:szCs w:val="26"/>
               </w:rPr>
-              <w:t xml:space="preserve"> 3 Laptop, 14” FHD Display, Intel i7-</w:t>
+              <w:t xml:space="preserve"> 3 Laptop, 14” FHD Display, Intel i7-1165G7, Intel Iris </w:t>
+            </w:r>
+            <w:proofErr w:type="spellStart"/>
+            <w:r>
+              <w:rPr>
+                <w:rFonts w:ascii="Leelawadee" w:hAnsi="Leelawadee" w:cs="Leelawadee"/>
+                <w:sz w:val="26"/>
+                <w:szCs w:val="26"/>
+              </w:rPr>
+              <w:t>Xe</w:t>
+            </w:r>
+            <w:proofErr w:type="spellEnd"/>
+            <w:r>
+              <w:rPr>
+                <w:rFonts w:ascii="Leelawadee" w:hAnsi="Leelawadee" w:cs="Leelawadee"/>
+                <w:sz w:val="26"/>
+                <w:szCs w:val="26"/>
+              </w:rPr>
+              <w:t xml:space="preserve"> Graphics, Fingerprint Reader, Long Battery Life, Wi-Fi 6, Dolby Audio, Windows 11 (20GB </w:t>
             </w:r>
             <w:r>
               <w:rPr>
@@ -3156,25 +3198,7 @@
                 <w:szCs w:val="26"/>
               </w:rPr>
               <w:lastRenderedPageBreak/>
-              <w:t xml:space="preserve">1165G7, Intel Iris </w:t>
-            </w:r>
-            <w:proofErr w:type="spellStart"/>
-            <w:r>
-              <w:rPr>
-                <w:rFonts w:ascii="Leelawadee" w:hAnsi="Leelawadee" w:cs="Leelawadee"/>
-                <w:sz w:val="26"/>
-                <w:szCs w:val="26"/>
-              </w:rPr>
-              <w:t>Xe</w:t>
-            </w:r>
-            <w:proofErr w:type="spellEnd"/>
-            <w:r>
-              <w:rPr>
-                <w:rFonts w:ascii="Leelawadee" w:hAnsi="Leelawadee" w:cs="Leelawadee"/>
-                <w:sz w:val="26"/>
-                <w:szCs w:val="26"/>
-              </w:rPr>
-              <w:t xml:space="preserve"> Graphics, Fingerprint Reader, Long Battery Life, Wi-Fi 6, Dolby Audio, Windows 11 (20GB RAM | 1TB </w:t>
+              <w:t xml:space="preserve">RAM | 1TB </w:t>
             </w:r>
             <w:proofErr w:type="spellStart"/>
             <w:r>
@@ -3237,61 +3261,61 @@
                 <w:sz w:val="26"/>
                 <w:szCs w:val="26"/>
               </w:rPr>
+              <w:t xml:space="preserve">Model Name: </w:t>
+            </w:r>
+            <w:proofErr w:type="spellStart"/>
+            <w:r>
+              <w:rPr>
+                <w:rFonts w:ascii="Leelawadee" w:hAnsi="Leelawadee" w:cs="Leelawadee"/>
+                <w:sz w:val="26"/>
+                <w:szCs w:val="26"/>
+              </w:rPr>
+              <w:t>IdeaPad</w:t>
+            </w:r>
+            <w:proofErr w:type="spellEnd"/>
+            <w:r>
+              <w:rPr>
+                <w:rFonts w:ascii="Leelawadee" w:hAnsi="Leelawadee" w:cs="Leelawadee"/>
+                <w:sz w:val="26"/>
+                <w:szCs w:val="26"/>
+              </w:rPr>
+              <w:t xml:space="preserve"> 3</w:t>
+            </w:r>
+          </w:p>
+          <w:p>
+            <w:pPr>
+              <w:spacing w:line="276" w:lineRule="auto"/>
+              <w:rPr>
+                <w:rFonts w:ascii="Leelawadee" w:hAnsi="Leelawadee" w:cs="Leelawadee"/>
+                <w:sz w:val="26"/>
+                <w:szCs w:val="26"/>
+              </w:rPr>
+            </w:pPr>
+            <w:r>
+              <w:rPr>
+                <w:rFonts w:ascii="Leelawadee" w:hAnsi="Leelawadee" w:cs="Leelawadee"/>
+                <w:sz w:val="26"/>
+                <w:szCs w:val="26"/>
+              </w:rPr>
+              <w:t>Screen Size: 14 Inches</w:t>
+            </w:r>
+          </w:p>
+          <w:p>
+            <w:pPr>
+              <w:spacing w:line="276" w:lineRule="auto"/>
+              <w:rPr>
+                <w:rFonts w:ascii="Leelawadee" w:hAnsi="Leelawadee" w:cs="Leelawadee"/>
+                <w:sz w:val="26"/>
+                <w:szCs w:val="26"/>
+              </w:rPr>
+            </w:pPr>
+            <w:r>
+              <w:rPr>
+                <w:rFonts w:ascii="Leelawadee" w:hAnsi="Leelawadee" w:cs="Leelawadee"/>
+                <w:sz w:val="26"/>
+                <w:szCs w:val="26"/>
+              </w:rPr>
               <w:lastRenderedPageBreak/>
-              <w:t xml:space="preserve">Model Name: </w:t>
-            </w:r>
-            <w:proofErr w:type="spellStart"/>
-            <w:r>
-              <w:rPr>
-                <w:rFonts w:ascii="Leelawadee" w:hAnsi="Leelawadee" w:cs="Leelawadee"/>
-                <w:sz w:val="26"/>
-                <w:szCs w:val="26"/>
-              </w:rPr>
-              <w:t>IdeaPad</w:t>
-            </w:r>
-            <w:proofErr w:type="spellEnd"/>
-            <w:r>
-              <w:rPr>
-                <w:rFonts w:ascii="Leelawadee" w:hAnsi="Leelawadee" w:cs="Leelawadee"/>
-                <w:sz w:val="26"/>
-                <w:szCs w:val="26"/>
-              </w:rPr>
-              <w:t xml:space="preserve"> 3</w:t>
-            </w:r>
-          </w:p>
-          <w:p>
-            <w:pPr>
-              <w:spacing w:line="276" w:lineRule="auto"/>
-              <w:rPr>
-                <w:rFonts w:ascii="Leelawadee" w:hAnsi="Leelawadee" w:cs="Leelawadee"/>
-                <w:sz w:val="26"/>
-                <w:szCs w:val="26"/>
-              </w:rPr>
-            </w:pPr>
-            <w:r>
-              <w:rPr>
-                <w:rFonts w:ascii="Leelawadee" w:hAnsi="Leelawadee" w:cs="Leelawadee"/>
-                <w:sz w:val="26"/>
-                <w:szCs w:val="26"/>
-              </w:rPr>
-              <w:t>Screen Size: 14 Inches</w:t>
-            </w:r>
-          </w:p>
-          <w:p>
-            <w:pPr>
-              <w:spacing w:line="276" w:lineRule="auto"/>
-              <w:rPr>
-                <w:rFonts w:ascii="Leelawadee" w:hAnsi="Leelawadee" w:cs="Leelawadee"/>
-                <w:sz w:val="26"/>
-                <w:szCs w:val="26"/>
-              </w:rPr>
-            </w:pPr>
-            <w:r>
-              <w:rPr>
-                <w:rFonts w:ascii="Leelawadee" w:hAnsi="Leelawadee" w:cs="Leelawadee"/>
-                <w:sz w:val="26"/>
-                <w:szCs w:val="26"/>
-              </w:rPr>
               <w:t>Hard Disk Size: 1 TB</w:t>
             </w:r>
           </w:p>
@@ -3336,7 +3360,6 @@
                 <w:sz w:val="26"/>
                 <w:szCs w:val="26"/>
               </w:rPr>
-              <w:tab/>
               <w:t>: 20GB</w:t>
             </w:r>
           </w:p>
@@ -4119,68 +4142,76 @@
                 <w:sz w:val="26"/>
                 <w:szCs w:val="26"/>
               </w:rPr>
+              <w:t>【</w:t>
+            </w:r>
+            <w:r>
+              <w:rPr>
+                <w:rFonts w:ascii="Leelawadee" w:hAnsi="Leelawadee" w:cs="Leelawadee"/>
+                <w:sz w:val="26"/>
+                <w:szCs w:val="26"/>
+              </w:rPr>
+              <w:t>High-Speed RAM and Ample Storage</w:t>
+            </w:r>
+            <w:r>
+              <w:rPr>
+                <w:rFonts w:ascii="MS Gothic" w:eastAsia="MS Gothic" w:hAnsi="MS Gothic" w:cs="MS Gothic" w:hint="eastAsia"/>
+                <w:sz w:val="26"/>
+                <w:szCs w:val="26"/>
+              </w:rPr>
+              <w:t>】</w:t>
+            </w:r>
+            <w:r>
+              <w:rPr>
+                <w:rFonts w:ascii="Leelawadee" w:hAnsi="Leelawadee" w:cs="Leelawadee"/>
+                <w:sz w:val="26"/>
+                <w:szCs w:val="26"/>
+              </w:rPr>
+              <w:t xml:space="preserve">48GB high-bandwidth RAM for seamless multitasking and browsing; 2TB </w:t>
+            </w:r>
+            <w:proofErr w:type="spellStart"/>
+            <w:r>
+              <w:rPr>
+                <w:rFonts w:ascii="Leelawadee" w:hAnsi="Leelawadee" w:cs="Leelawadee"/>
+                <w:sz w:val="26"/>
+                <w:szCs w:val="26"/>
+              </w:rPr>
+              <w:t>PCIe</w:t>
+            </w:r>
+            <w:proofErr w:type="spellEnd"/>
+            <w:r>
+              <w:rPr>
+                <w:rFonts w:ascii="Leelawadee" w:hAnsi="Leelawadee" w:cs="Leelawadee"/>
+                <w:sz w:val="26"/>
+                <w:szCs w:val="26"/>
+              </w:rPr>
+              <w:t xml:space="preserve"> </w:t>
+            </w:r>
+            <w:proofErr w:type="spellStart"/>
+            <w:r>
+              <w:rPr>
+                <w:rFonts w:ascii="Leelawadee" w:hAnsi="Leelawadee" w:cs="Leelawadee"/>
+                <w:sz w:val="26"/>
+                <w:szCs w:val="26"/>
+              </w:rPr>
+              <w:t>NVMe</w:t>
+            </w:r>
+            <w:proofErr w:type="spellEnd"/>
+            <w:r>
+              <w:rPr>
+                <w:rFonts w:ascii="Leelawadee" w:hAnsi="Leelawadee" w:cs="Leelawadee"/>
+                <w:sz w:val="26"/>
+                <w:szCs w:val="26"/>
+              </w:rPr>
+              <w:t xml:space="preserve"> M.2 SSD for </w:t>
+            </w:r>
+            <w:r>
+              <w:rPr>
+                <w:rFonts w:ascii="Leelawadee" w:hAnsi="Leelawadee" w:cs="Leelawadee"/>
+                <w:sz w:val="26"/>
+                <w:szCs w:val="26"/>
+              </w:rPr>
               <w:lastRenderedPageBreak/>
-              <w:t>【</w:t>
-            </w:r>
-            <w:r>
-              <w:rPr>
-                <w:rFonts w:ascii="Leelawadee" w:hAnsi="Leelawadee" w:cs="Leelawadee"/>
-                <w:sz w:val="26"/>
-                <w:szCs w:val="26"/>
-              </w:rPr>
-              <w:t>High-Speed RAM and Ample Storage</w:t>
-            </w:r>
-            <w:r>
-              <w:rPr>
-                <w:rFonts w:ascii="MS Gothic" w:eastAsia="MS Gothic" w:hAnsi="MS Gothic" w:cs="MS Gothic" w:hint="eastAsia"/>
-                <w:sz w:val="26"/>
-                <w:szCs w:val="26"/>
-              </w:rPr>
-              <w:t>】</w:t>
-            </w:r>
-            <w:r>
-              <w:rPr>
-                <w:rFonts w:ascii="Leelawadee" w:hAnsi="Leelawadee" w:cs="Leelawadee"/>
-                <w:sz w:val="26"/>
-                <w:szCs w:val="26"/>
-              </w:rPr>
-              <w:t xml:space="preserve">48GB high-bandwidth RAM for seamless multitasking and browsing; 2TB </w:t>
-            </w:r>
-            <w:proofErr w:type="spellStart"/>
-            <w:r>
-              <w:rPr>
-                <w:rFonts w:ascii="Leelawadee" w:hAnsi="Leelawadee" w:cs="Leelawadee"/>
-                <w:sz w:val="26"/>
-                <w:szCs w:val="26"/>
-              </w:rPr>
-              <w:t>PCIe</w:t>
-            </w:r>
-            <w:proofErr w:type="spellEnd"/>
-            <w:r>
-              <w:rPr>
-                <w:rFonts w:ascii="Leelawadee" w:hAnsi="Leelawadee" w:cs="Leelawadee"/>
-                <w:sz w:val="26"/>
-                <w:szCs w:val="26"/>
-              </w:rPr>
-              <w:t xml:space="preserve"> </w:t>
-            </w:r>
-            <w:proofErr w:type="spellStart"/>
-            <w:r>
-              <w:rPr>
-                <w:rFonts w:ascii="Leelawadee" w:hAnsi="Leelawadee" w:cs="Leelawadee"/>
-                <w:sz w:val="26"/>
-                <w:szCs w:val="26"/>
-              </w:rPr>
-              <w:t>NVMe</w:t>
-            </w:r>
-            <w:proofErr w:type="spellEnd"/>
-            <w:r>
-              <w:rPr>
-                <w:rFonts w:ascii="Leelawadee" w:hAnsi="Leelawadee" w:cs="Leelawadee"/>
-                <w:sz w:val="26"/>
-                <w:szCs w:val="26"/>
-              </w:rPr>
-              <w:t xml:space="preserve"> M.2 SSD for quick </w:t>
+              <w:t xml:space="preserve">quick </w:t>
             </w:r>
             <w:proofErr w:type="spellStart"/>
             <w:r>
@@ -4874,7 +4905,59 @@
                 <w:sz w:val="26"/>
                 <w:szCs w:val="26"/>
               </w:rPr>
-              <w:t xml:space="preserve"> and data transfer. The original seal is opened for upgrades ONLY. If modifications (as listed above) are made, the manufacturer box is opened for testing, inspection, and installation of </w:t>
+              <w:t xml:space="preserve"> and data transfer. The original seal is opened for upgrades ONLY. If modifications (as listed above) are made, the manufacturer box is opened for testing, inspection, and installation of upgrades to meet advertised specifications.</w:t>
+            </w:r>
+          </w:p>
+          <w:p>
+            <w:pPr>
+              <w:spacing w:line="276" w:lineRule="auto"/>
+              <w:rPr>
+                <w:rFonts w:ascii="Leelawadee" w:eastAsia="MS Gothic" w:hAnsi="Leelawadee" w:cs="Leelawadee"/>
+                <w:sz w:val="26"/>
+                <w:szCs w:val="26"/>
+              </w:rPr>
+            </w:pPr>
+            <w:r>
+              <w:rPr>
+                <w:rFonts w:ascii="Leelawadee" w:eastAsia="MS Gothic" w:hAnsi="Leelawadee" w:cs="Leelawadee"/>
+                <w:sz w:val="26"/>
+                <w:szCs w:val="26"/>
+              </w:rPr>
+              <w:t>【</w:t>
+            </w:r>
+            <w:proofErr w:type="spellStart"/>
+            <w:r>
+              <w:rPr>
+                <w:rFonts w:ascii="Leelawadee" w:eastAsia="MS Gothic" w:hAnsi="Leelawadee" w:cs="Leelawadee"/>
+                <w:sz w:val="26"/>
+                <w:szCs w:val="26"/>
+              </w:rPr>
+              <w:t>Processor</w:t>
+            </w:r>
+            <w:r>
+              <w:rPr>
+                <w:rFonts w:ascii="Leelawadee" w:eastAsia="MS Gothic" w:hAnsi="Leelawadee" w:cs="Leelawadee"/>
+                <w:sz w:val="26"/>
+                <w:szCs w:val="26"/>
+              </w:rPr>
+              <w:t>】</w:t>
+            </w:r>
+            <w:r>
+              <w:rPr>
+                <w:rFonts w:ascii="Leelawadee" w:eastAsia="MS Gothic" w:hAnsi="Leelawadee" w:cs="Leelawadee"/>
+                <w:sz w:val="26"/>
+                <w:szCs w:val="26"/>
+              </w:rPr>
+              <w:t>AMD</w:t>
+            </w:r>
+            <w:proofErr w:type="spellEnd"/>
+            <w:r>
+              <w:rPr>
+                <w:rFonts w:ascii="Leelawadee" w:eastAsia="MS Gothic" w:hAnsi="Leelawadee" w:cs="Leelawadee"/>
+                <w:sz w:val="26"/>
+                <w:szCs w:val="26"/>
+              </w:rPr>
+              <w:t xml:space="preserve"> Ryzen 7 4700U 2.30GHz 8-Core Processor (12MB </w:t>
             </w:r>
             <w:r>
               <w:rPr>
@@ -4883,59 +4966,7 @@
                 <w:szCs w:val="26"/>
               </w:rPr>
               <w:lastRenderedPageBreak/>
-              <w:t>upgrades to meet advertised specifications.</w:t>
-            </w:r>
-          </w:p>
-          <w:p>
-            <w:pPr>
-              <w:spacing w:line="276" w:lineRule="auto"/>
-              <w:rPr>
-                <w:rFonts w:ascii="Leelawadee" w:eastAsia="MS Gothic" w:hAnsi="Leelawadee" w:cs="Leelawadee"/>
-                <w:sz w:val="26"/>
-                <w:szCs w:val="26"/>
-              </w:rPr>
-            </w:pPr>
-            <w:r>
-              <w:rPr>
-                <w:rFonts w:ascii="Leelawadee" w:eastAsia="MS Gothic" w:hAnsi="Leelawadee" w:cs="Leelawadee"/>
-                <w:sz w:val="26"/>
-                <w:szCs w:val="26"/>
-              </w:rPr>
-              <w:t>【</w:t>
-            </w:r>
-            <w:proofErr w:type="spellStart"/>
-            <w:r>
-              <w:rPr>
-                <w:rFonts w:ascii="Leelawadee" w:eastAsia="MS Gothic" w:hAnsi="Leelawadee" w:cs="Leelawadee"/>
-                <w:sz w:val="26"/>
-                <w:szCs w:val="26"/>
-              </w:rPr>
-              <w:t>Processor</w:t>
-            </w:r>
-            <w:r>
-              <w:rPr>
-                <w:rFonts w:ascii="Leelawadee" w:eastAsia="MS Gothic" w:hAnsi="Leelawadee" w:cs="Leelawadee"/>
-                <w:sz w:val="26"/>
-                <w:szCs w:val="26"/>
-              </w:rPr>
-              <w:t>】</w:t>
-            </w:r>
-            <w:r>
-              <w:rPr>
-                <w:rFonts w:ascii="Leelawadee" w:eastAsia="MS Gothic" w:hAnsi="Leelawadee" w:cs="Leelawadee"/>
-                <w:sz w:val="26"/>
-                <w:szCs w:val="26"/>
-              </w:rPr>
-              <w:t>AMD</w:t>
-            </w:r>
-            <w:proofErr w:type="spellEnd"/>
-            <w:r>
-              <w:rPr>
-                <w:rFonts w:ascii="Leelawadee" w:eastAsia="MS Gothic" w:hAnsi="Leelawadee" w:cs="Leelawadee"/>
-                <w:sz w:val="26"/>
-                <w:szCs w:val="26"/>
-              </w:rPr>
-              <w:t xml:space="preserve"> Ryzen 7 4700U 2.30GHz 8-Core Processor (12MB Cache, up to 4.1GHz)</w:t>
+              <w:t>Cache, up to 4.1GHz)</w:t>
             </w:r>
           </w:p>
           <w:p>
@@ -5351,7 +5382,23 @@
                 <w:sz w:val="26"/>
                 <w:szCs w:val="26"/>
               </w:rPr>
-              <w:t>Hard Disk Size 1TB</w:t>
+              <w:t>Hard Disk Size</w:t>
+            </w:r>
+            <w:r>
+              <w:rPr>
+                <w:rFonts w:ascii="Leelawadee" w:hAnsi="Leelawadee" w:cs="Leelawadee"/>
+                <w:sz w:val="26"/>
+                <w:szCs w:val="26"/>
+              </w:rPr>
+              <w:t>:</w:t>
+            </w:r>
+            <w:r>
+              <w:rPr>
+                <w:rFonts w:ascii="Leelawadee" w:hAnsi="Leelawadee" w:cs="Leelawadee"/>
+                <w:sz w:val="26"/>
+                <w:szCs w:val="26"/>
+              </w:rPr>
+              <w:t xml:space="preserve"> 1TB</w:t>
             </w:r>
           </w:p>
           <w:p>
@@ -5799,86 +5846,94 @@
                 <w:sz w:val="26"/>
                 <w:szCs w:val="26"/>
               </w:rPr>
+              <w:t>【</w:t>
+            </w:r>
+            <w:r>
+              <w:rPr>
+                <w:rFonts w:ascii="Leelawadee" w:eastAsia="MS Gothic" w:hAnsi="Leelawadee" w:cs="Leelawadee"/>
+                <w:sz w:val="26"/>
+                <w:szCs w:val="26"/>
+              </w:rPr>
+              <w:t xml:space="preserve">1TB </w:t>
+            </w:r>
+            <w:proofErr w:type="spellStart"/>
+            <w:r>
+              <w:rPr>
+                <w:rFonts w:ascii="Leelawadee" w:eastAsia="MS Gothic" w:hAnsi="Leelawadee" w:cs="Leelawadee"/>
+                <w:sz w:val="26"/>
+                <w:szCs w:val="26"/>
+              </w:rPr>
+              <w:t>NVMe</w:t>
+            </w:r>
+            <w:proofErr w:type="spellEnd"/>
+            <w:r>
+              <w:rPr>
+                <w:rFonts w:ascii="Leelawadee" w:eastAsia="MS Gothic" w:hAnsi="Leelawadee" w:cs="Leelawadee"/>
+                <w:sz w:val="26"/>
+                <w:szCs w:val="26"/>
+              </w:rPr>
+              <w:t xml:space="preserve"> </w:t>
+            </w:r>
+            <w:proofErr w:type="spellStart"/>
+            <w:r>
+              <w:rPr>
+                <w:rFonts w:ascii="Leelawadee" w:eastAsia="MS Gothic" w:hAnsi="Leelawadee" w:cs="Leelawadee"/>
+                <w:sz w:val="26"/>
+                <w:szCs w:val="26"/>
+              </w:rPr>
+              <w:t>SSD</w:t>
+            </w:r>
+            <w:r>
+              <w:rPr>
+                <w:rFonts w:ascii="Leelawadee" w:eastAsia="MS Gothic" w:hAnsi="Leelawadee" w:cs="Leelawadee"/>
+                <w:sz w:val="26"/>
+                <w:szCs w:val="26"/>
+              </w:rPr>
+              <w:t>】</w:t>
+            </w:r>
+            <w:r>
+              <w:rPr>
+                <w:rFonts w:ascii="Leelawadee" w:eastAsia="MS Gothic" w:hAnsi="Leelawadee" w:cs="Leelawadee"/>
+                <w:sz w:val="26"/>
+                <w:szCs w:val="26"/>
+              </w:rPr>
+              <w:t>Quickly</w:t>
+            </w:r>
+            <w:proofErr w:type="spellEnd"/>
+            <w:r>
+              <w:rPr>
+                <w:rFonts w:ascii="Leelawadee" w:eastAsia="MS Gothic" w:hAnsi="Leelawadee" w:cs="Leelawadee"/>
+                <w:sz w:val="26"/>
+                <w:szCs w:val="26"/>
+              </w:rPr>
+              <w:t xml:space="preserve"> save files and store extensive data. With abundant storage and advanced communication capabilities, </w:t>
+            </w:r>
+            <w:proofErr w:type="spellStart"/>
+            <w:r>
+              <w:rPr>
+                <w:rFonts w:ascii="Leelawadee" w:eastAsia="MS Gothic" w:hAnsi="Leelawadee" w:cs="Leelawadee"/>
+                <w:sz w:val="26"/>
+                <w:szCs w:val="26"/>
+              </w:rPr>
+              <w:t>NVMe</w:t>
+            </w:r>
+            <w:proofErr w:type="spellEnd"/>
+            <w:r>
+              <w:rPr>
+                <w:rFonts w:ascii="Leelawadee" w:eastAsia="MS Gothic" w:hAnsi="Leelawadee" w:cs="Leelawadee"/>
+                <w:sz w:val="26"/>
+                <w:szCs w:val="26"/>
+              </w:rPr>
+              <w:t xml:space="preserve"> </w:t>
+            </w:r>
+            <w:r>
+              <w:rPr>
+                <w:rFonts w:ascii="Leelawadee" w:eastAsia="MS Gothic" w:hAnsi="Leelawadee" w:cs="Leelawadee"/>
+                <w:sz w:val="26"/>
+                <w:szCs w:val="26"/>
+              </w:rPr>
               <w:lastRenderedPageBreak/>
-              <w:t>【</w:t>
-            </w:r>
-            <w:r>
-              <w:rPr>
-                <w:rFonts w:ascii="Leelawadee" w:eastAsia="MS Gothic" w:hAnsi="Leelawadee" w:cs="Leelawadee"/>
-                <w:sz w:val="26"/>
-                <w:szCs w:val="26"/>
-              </w:rPr>
-              <w:t xml:space="preserve">1TB </w:t>
-            </w:r>
-            <w:proofErr w:type="spellStart"/>
-            <w:r>
-              <w:rPr>
-                <w:rFonts w:ascii="Leelawadee" w:eastAsia="MS Gothic" w:hAnsi="Leelawadee" w:cs="Leelawadee"/>
-                <w:sz w:val="26"/>
-                <w:szCs w:val="26"/>
-              </w:rPr>
-              <w:t>NVMe</w:t>
-            </w:r>
-            <w:proofErr w:type="spellEnd"/>
-            <w:r>
-              <w:rPr>
-                <w:rFonts w:ascii="Leelawadee" w:eastAsia="MS Gothic" w:hAnsi="Leelawadee" w:cs="Leelawadee"/>
-                <w:sz w:val="26"/>
-                <w:szCs w:val="26"/>
-              </w:rPr>
-              <w:t xml:space="preserve"> </w:t>
-            </w:r>
-            <w:proofErr w:type="spellStart"/>
-            <w:r>
-              <w:rPr>
-                <w:rFonts w:ascii="Leelawadee" w:eastAsia="MS Gothic" w:hAnsi="Leelawadee" w:cs="Leelawadee"/>
-                <w:sz w:val="26"/>
-                <w:szCs w:val="26"/>
-              </w:rPr>
-              <w:t>SSD</w:t>
-            </w:r>
-            <w:r>
-              <w:rPr>
-                <w:rFonts w:ascii="Leelawadee" w:eastAsia="MS Gothic" w:hAnsi="Leelawadee" w:cs="Leelawadee"/>
-                <w:sz w:val="26"/>
-                <w:szCs w:val="26"/>
-              </w:rPr>
-              <w:t>】</w:t>
-            </w:r>
-            <w:r>
-              <w:rPr>
-                <w:rFonts w:ascii="Leelawadee" w:eastAsia="MS Gothic" w:hAnsi="Leelawadee" w:cs="Leelawadee"/>
-                <w:sz w:val="26"/>
-                <w:szCs w:val="26"/>
-              </w:rPr>
-              <w:t>Quickly</w:t>
-            </w:r>
-            <w:proofErr w:type="spellEnd"/>
-            <w:r>
-              <w:rPr>
-                <w:rFonts w:ascii="Leelawadee" w:eastAsia="MS Gothic" w:hAnsi="Leelawadee" w:cs="Leelawadee"/>
-                <w:sz w:val="26"/>
-                <w:szCs w:val="26"/>
-              </w:rPr>
-              <w:t xml:space="preserve"> save files and store extensive data. With abundant storage and advanced communication capabilities, </w:t>
-            </w:r>
-            <w:proofErr w:type="spellStart"/>
-            <w:r>
-              <w:rPr>
-                <w:rFonts w:ascii="Leelawadee" w:eastAsia="MS Gothic" w:hAnsi="Leelawadee" w:cs="Leelawadee"/>
-                <w:sz w:val="26"/>
-                <w:szCs w:val="26"/>
-              </w:rPr>
-              <w:t>NVMe</w:t>
-            </w:r>
-            <w:proofErr w:type="spellEnd"/>
-            <w:r>
-              <w:rPr>
-                <w:rFonts w:ascii="Leelawadee" w:eastAsia="MS Gothic" w:hAnsi="Leelawadee" w:cs="Leelawadee"/>
-                <w:sz w:val="26"/>
-                <w:szCs w:val="26"/>
-              </w:rPr>
-              <w:t xml:space="preserve"> SSDs are ideal for gaming, multiple servers, daily backups, and more.</w:t>
+              <w:t>SSDs are ideal for gaming, multiple servers, daily backups, and more.</w:t>
             </w:r>
           </w:p>
           <w:p>
@@ -6425,7 +6480,6 @@
                 <w:sz w:val="26"/>
                 <w:szCs w:val="26"/>
               </w:rPr>
-              <w:lastRenderedPageBreak/>
               <w:t>Camera: 5MP RGB+IR with Privacy Shutter and Dual Microphone</w:t>
             </w:r>
           </w:p>
@@ -6457,7 +6511,6 @@
                 <w:sz w:val="26"/>
                 <w:szCs w:val="26"/>
               </w:rPr>
-              <w:lastRenderedPageBreak/>
               <w:t>12</w:t>
             </w:r>
           </w:p>
@@ -6501,7 +6554,16 @@
                 <w:sz w:val="26"/>
                 <w:szCs w:val="26"/>
               </w:rPr>
-              <w:t xml:space="preserve"> 5i 15.6” FHD Touch Screen Laptop, Intel 4-Core i7-1165G7 (up to 4.7GHz), Iris </w:t>
+              <w:t xml:space="preserve"> 5i 15.6” FHD Touch Screen Laptop, Intel </w:t>
+            </w:r>
+            <w:r>
+              <w:rPr>
+                <w:rFonts w:ascii="Leelawadee" w:hAnsi="Leelawadee" w:cs="Leelawadee"/>
+                <w:sz w:val="26"/>
+                <w:szCs w:val="26"/>
+              </w:rPr>
+              <w:lastRenderedPageBreak/>
+              <w:t xml:space="preserve">4-Core i7-1165G7 (up to 4.7GHz), Iris </w:t>
             </w:r>
             <w:proofErr w:type="spellStart"/>
             <w:r>
@@ -6560,6 +6622,7 @@
                 <w:sz w:val="26"/>
                 <w:szCs w:val="26"/>
               </w:rPr>
+              <w:lastRenderedPageBreak/>
               <w:t>Brand: Lenovo</w:t>
             </w:r>
           </w:p>
@@ -6578,6 +6641,7 @@
                 <w:sz w:val="26"/>
                 <w:szCs w:val="26"/>
               </w:rPr>
+              <w:lastRenderedPageBreak/>
               <w:t>Screen Size: 15.6 Inches</w:t>
             </w:r>
           </w:p>
@@ -6604,7 +6668,6 @@
                 <w:sz w:val="26"/>
                 <w:szCs w:val="26"/>
               </w:rPr>
-              <w:tab/>
               <w:t>: Gray</w:t>
             </w:r>
           </w:p>
@@ -6667,7 +6730,6 @@
                 <w:sz w:val="26"/>
                 <w:szCs w:val="26"/>
               </w:rPr>
-              <w:tab/>
               <w:t>: 8 GB</w:t>
             </w:r>
           </w:p>
@@ -6686,65 +6748,57 @@
                 <w:sz w:val="26"/>
                 <w:szCs w:val="26"/>
               </w:rPr>
-              <w:t xml:space="preserve">Operating </w:t>
-            </w:r>
-            <w:proofErr w:type="spellStart"/>
-            <w:proofErr w:type="gramStart"/>
-            <w:r>
-              <w:rPr>
-                <w:rFonts w:ascii="Leelawadee" w:hAnsi="Leelawadee" w:cs="Leelawadee"/>
-                <w:sz w:val="26"/>
-                <w:szCs w:val="26"/>
-              </w:rPr>
-              <w:t>System:Windows</w:t>
-            </w:r>
-            <w:proofErr w:type="spellEnd"/>
-            <w:proofErr w:type="gramEnd"/>
-            <w:r>
-              <w:rPr>
-                <w:rFonts w:ascii="Leelawadee" w:hAnsi="Leelawadee" w:cs="Leelawadee"/>
-                <w:sz w:val="26"/>
-                <w:szCs w:val="26"/>
-              </w:rPr>
-              <w:t xml:space="preserve"> 11</w:t>
-            </w:r>
-          </w:p>
-          <w:p>
-            <w:pPr>
-              <w:spacing w:line="276" w:lineRule="auto"/>
-              <w:rPr>
-                <w:rFonts w:ascii="Leelawadee" w:hAnsi="Leelawadee" w:cs="Leelawadee"/>
-                <w:sz w:val="26"/>
-                <w:szCs w:val="26"/>
-              </w:rPr>
-            </w:pPr>
-            <w:r>
-              <w:rPr>
-                <w:rFonts w:ascii="Leelawadee" w:hAnsi="Leelawadee" w:cs="Leelawadee"/>
-                <w:sz w:val="26"/>
-                <w:szCs w:val="26"/>
-              </w:rPr>
-              <w:t xml:space="preserve">Special Feature: Backlit </w:t>
-            </w:r>
-            <w:proofErr w:type="spellStart"/>
-            <w:proofErr w:type="gramStart"/>
-            <w:r>
-              <w:rPr>
-                <w:rFonts w:ascii="Leelawadee" w:hAnsi="Leelawadee" w:cs="Leelawadee"/>
-                <w:sz w:val="26"/>
-                <w:szCs w:val="26"/>
-              </w:rPr>
-              <w:t>Keyboard,Fingerprint</w:t>
-            </w:r>
-            <w:proofErr w:type="spellEnd"/>
-            <w:proofErr w:type="gramEnd"/>
-            <w:r>
-              <w:rPr>
-                <w:rFonts w:ascii="Leelawadee" w:hAnsi="Leelawadee" w:cs="Leelawadee"/>
-                <w:sz w:val="26"/>
-                <w:szCs w:val="26"/>
-              </w:rPr>
-              <w:t xml:space="preserve"> Reader</w:t>
+              <w:t>Operating System:</w:t>
+            </w:r>
+            <w:r>
+              <w:rPr>
+                <w:rFonts w:ascii="Leelawadee" w:hAnsi="Leelawadee" w:cs="Leelawadee"/>
+                <w:sz w:val="26"/>
+                <w:szCs w:val="26"/>
+              </w:rPr>
+              <w:t xml:space="preserve"> </w:t>
+            </w:r>
+            <w:r>
+              <w:rPr>
+                <w:rFonts w:ascii="Leelawadee" w:hAnsi="Leelawadee" w:cs="Leelawadee"/>
+                <w:sz w:val="26"/>
+                <w:szCs w:val="26"/>
+              </w:rPr>
+              <w:t>Windows 11</w:t>
+            </w:r>
+          </w:p>
+          <w:p>
+            <w:pPr>
+              <w:spacing w:line="276" w:lineRule="auto"/>
+              <w:rPr>
+                <w:rFonts w:ascii="Leelawadee" w:hAnsi="Leelawadee" w:cs="Leelawadee"/>
+                <w:sz w:val="26"/>
+                <w:szCs w:val="26"/>
+              </w:rPr>
+            </w:pPr>
+            <w:r>
+              <w:rPr>
+                <w:rFonts w:ascii="Leelawadee" w:hAnsi="Leelawadee" w:cs="Leelawadee"/>
+                <w:sz w:val="26"/>
+                <w:szCs w:val="26"/>
+              </w:rPr>
+              <w:t>Special Feature: Backlit Keyboard,</w:t>
+            </w:r>
+            <w:r>
+              <w:rPr>
+                <w:rFonts w:ascii="Leelawadee" w:hAnsi="Leelawadee" w:cs="Leelawadee"/>
+                <w:sz w:val="26"/>
+                <w:szCs w:val="26"/>
+              </w:rPr>
+              <w:t xml:space="preserve"> </w:t>
+            </w:r>
+            <w:r>
+              <w:rPr>
+                <w:rFonts w:ascii="Leelawadee" w:hAnsi="Leelawadee" w:cs="Leelawadee"/>
+                <w:sz w:val="26"/>
+                <w:szCs w:val="26"/>
+              </w:rPr>
+              <w:t>Fingerprint Reader</w:t>
             </w:r>
           </w:p>
           <w:p>
@@ -6958,8 +7012,18 @@
                 <w:sz w:val="26"/>
                 <w:szCs w:val="26"/>
               </w:rPr>
-              <w:t xml:space="preserve">Features: Standard Backlit Keyboard, Fingerprint Reader, Windows 10 Home (64-bit) OS. No Optical Drive; 720p Webcam with Privacy Shutter and Dual Array Microphone, making it ideal for home use, </w:t>
-            </w:r>
+              <w:t>Features: Standard Backlit Keyboard, Fingerprint Reader, Windows 10 Home (64-bit) OS. No Optical Drive; 720p Webcam with Privacy Shutter and Dual Array Microphone, making it ideal for home use, students, professionals, small businesses, education, online classes, Google Classroom, and Zoom meetings.</w:t>
+            </w:r>
+          </w:p>
+          <w:p>
+            <w:pPr>
+              <w:spacing w:line="276" w:lineRule="auto"/>
+              <w:rPr>
+                <w:rFonts w:ascii="Leelawadee" w:hAnsi="Leelawadee" w:cs="Leelawadee"/>
+                <w:sz w:val="26"/>
+                <w:szCs w:val="26"/>
+              </w:rPr>
+            </w:pPr>
             <w:r>
               <w:rPr>
                 <w:rFonts w:ascii="Leelawadee" w:eastAsia="MS Gothic" w:hAnsi="Leelawadee" w:cs="Leelawadee"/>
@@ -6967,24 +7031,6 @@
                 <w:szCs w:val="26"/>
               </w:rPr>
               <w:lastRenderedPageBreak/>
-              <w:t>students, professionals, small businesses, education, online classes, Google Classroom, and Zoom meetings.</w:t>
-            </w:r>
-          </w:p>
-          <w:p>
-            <w:pPr>
-              <w:spacing w:line="276" w:lineRule="auto"/>
-              <w:rPr>
-                <w:rFonts w:ascii="Leelawadee" w:hAnsi="Leelawadee" w:cs="Leelawadee"/>
-                <w:sz w:val="26"/>
-                <w:szCs w:val="26"/>
-              </w:rPr>
-            </w:pPr>
-            <w:r>
-              <w:rPr>
-                <w:rFonts w:ascii="Leelawadee" w:eastAsia="MS Gothic" w:hAnsi="Leelawadee" w:cs="Leelawadee"/>
-                <w:sz w:val="26"/>
-                <w:szCs w:val="26"/>
-              </w:rPr>
               <w:t>Ports: Wi-Fi 6 802.11AX (2 x 2), Bluetooth 5.1; 1 x USB-A 3.2 Gen 1, 1 x USB 3.2 Gen 1 (Always On), 1 x USB-C 3.2 Gen 1 (supports data transfer, Power Delivery 3.0, and DisplayPort 1.2), 1 x HDMI 1.4b, 1 x Headphone/Mic Combo, 1 x 4-in-1 Card Reader.</w:t>
             </w:r>
           </w:p>
@@ -7341,7 +7387,17 @@
                 <w:sz w:val="26"/>
                 <w:szCs w:val="26"/>
               </w:rPr>
-              <w:t>13.3" FHD Touchscreen Display: Experience vibrant colors and high resolution at your fingertips, providing vivid details whether you're working on a presentation or enjoying your favorite streaming content.</w:t>
+              <w:t>13.3" FHD Touchscreen Display: E</w:t>
+            </w:r>
+            <w:bookmarkStart w:id="0" w:name="_GoBack"/>
+            <w:bookmarkEnd w:id="0"/>
+            <w:r>
+              <w:rPr>
+                <w:rFonts w:ascii="Leelawadee" w:eastAsia="MS Gothic" w:hAnsi="Leelawadee" w:cs="Leelawadee"/>
+                <w:sz w:val="26"/>
+                <w:szCs w:val="26"/>
+              </w:rPr>
+              <w:t>xperience vibrant colors and high resolution at your fingertips, providing vivid details whether you're working on a presentation or enjoying your favorite streaming content.</w:t>
             </w:r>
           </w:p>
           <w:p>
@@ -7431,25 +7487,25 @@
                 <w:sz w:val="26"/>
                 <w:szCs w:val="26"/>
               </w:rPr>
+              <w:t>Backlit Keyboard: Type comfortably and accurately, even in low light conditions.</w:t>
+            </w:r>
+          </w:p>
+          <w:p>
+            <w:pPr>
+              <w:spacing w:line="276" w:lineRule="auto"/>
+              <w:rPr>
+                <w:rFonts w:ascii="Leelawadee" w:eastAsia="MS Gothic" w:hAnsi="Leelawadee" w:cs="Leelawadee"/>
+                <w:sz w:val="26"/>
+                <w:szCs w:val="26"/>
+              </w:rPr>
+            </w:pPr>
+            <w:r>
+              <w:rPr>
+                <w:rFonts w:ascii="Leelawadee" w:eastAsia="MS Gothic" w:hAnsi="Leelawadee" w:cs="Leelawadee"/>
+                <w:sz w:val="26"/>
+                <w:szCs w:val="26"/>
+              </w:rPr>
               <w:lastRenderedPageBreak/>
-              <w:t>Backlit Keyboard: Type comfortably and accurately, even in low light conditions.</w:t>
-            </w:r>
-          </w:p>
-          <w:p>
-            <w:pPr>
-              <w:spacing w:line="276" w:lineRule="auto"/>
-              <w:rPr>
-                <w:rFonts w:ascii="Leelawadee" w:eastAsia="MS Gothic" w:hAnsi="Leelawadee" w:cs="Leelawadee"/>
-                <w:sz w:val="26"/>
-                <w:szCs w:val="26"/>
-              </w:rPr>
-            </w:pPr>
-            <w:r>
-              <w:rPr>
-                <w:rFonts w:ascii="Leelawadee" w:eastAsia="MS Gothic" w:hAnsi="Leelawadee" w:cs="Leelawadee"/>
-                <w:sz w:val="26"/>
-                <w:szCs w:val="26"/>
-              </w:rPr>
               <w:t xml:space="preserve">Intel Iris </w:t>
             </w:r>
             <w:proofErr w:type="spellStart"/>
@@ -7965,7 +8021,25 @@
                 <w:sz w:val="26"/>
                 <w:szCs w:val="26"/>
               </w:rPr>
-              <w:t xml:space="preserve"> Graphics, the laptop provides enhanced visuals for multimedia experiences, casual gaming, </w:t>
+              <w:t xml:space="preserve"> Graphics, the laptop provides enhanced visuals for multimedia experiences, casual gaming, and creative projects.</w:t>
+            </w:r>
+          </w:p>
+          <w:p>
+            <w:pPr>
+              <w:spacing w:line="276" w:lineRule="auto"/>
+              <w:rPr>
+                <w:rFonts w:ascii="Leelawadee" w:eastAsia="MS Gothic" w:hAnsi="Leelawadee" w:cs="Leelawadee"/>
+                <w:sz w:val="26"/>
+                <w:szCs w:val="26"/>
+              </w:rPr>
+            </w:pPr>
+            <w:r>
+              <w:rPr>
+                <w:rFonts w:ascii="Leelawadee" w:eastAsia="MS Gothic" w:hAnsi="Leelawadee" w:cs="Leelawadee"/>
+                <w:sz w:val="26"/>
+                <w:szCs w:val="26"/>
+              </w:rPr>
+              <w:t xml:space="preserve">Upgraded: With up to 16GB of DDR5 RAM, this laptop is optimized for </w:t>
             </w:r>
             <w:r>
               <w:rPr>
@@ -7974,25 +8048,7 @@
                 <w:szCs w:val="26"/>
               </w:rPr>
               <w:lastRenderedPageBreak/>
-              <w:t>and creative projects.</w:t>
-            </w:r>
-          </w:p>
-          <w:p>
-            <w:pPr>
-              <w:spacing w:line="276" w:lineRule="auto"/>
-              <w:rPr>
-                <w:rFonts w:ascii="Leelawadee" w:eastAsia="MS Gothic" w:hAnsi="Leelawadee" w:cs="Leelawadee"/>
-                <w:sz w:val="26"/>
-                <w:szCs w:val="26"/>
-              </w:rPr>
-            </w:pPr>
-            <w:r>
-              <w:rPr>
-                <w:rFonts w:ascii="Leelawadee" w:eastAsia="MS Gothic" w:hAnsi="Leelawadee" w:cs="Leelawadee"/>
-                <w:sz w:val="26"/>
-                <w:szCs w:val="26"/>
-              </w:rPr>
-              <w:t>Upgraded: With up to 16GB of DDR5 RAM, this laptop is optimized for smooth performance across basic tasks and can easily handle multiple applications and files simultaneously. The storage capacity can reach up to 2TB, providing ample space for all your files and additional data.</w:t>
+              <w:t>smooth performance across basic tasks and can easily handle multiple applications and files simultaneously. The storage capacity can reach up to 2TB, providing ample space for all your files and additional data.</w:t>
             </w:r>
           </w:p>
           <w:p>
@@ -8325,8 +8381,6 @@
               </w:rPr>
               <w:t>Operating System: Windows 11</w:t>
             </w:r>
-            <w:bookmarkStart w:id="0" w:name="_GoBack"/>
-            <w:bookmarkEnd w:id="0"/>
           </w:p>
           <w:p>
             <w:pPr>
@@ -8483,7 +8537,7 @@
                 <w:sz w:val="26"/>
                 <w:szCs w:val="26"/>
               </w:rPr>
-              <w:t xml:space="preserve">Upgraded to 20GB RAM | Upgraded to 1TB SSD: With 20GB of RAM, this laptop provides ample bandwidth for smooth operation of games, </w:t>
+              <w:t xml:space="preserve">Upgraded to 20GB RAM | Upgraded to 1TB SSD: With 20GB of RAM, this laptop provides ample bandwidth for smooth operation of games, photo and video editing applications, as well as multiple programs and browser tabs simultaneously. The 1TB SSD offers generous </w:t>
             </w:r>
             <w:r>
               <w:rPr>
@@ -8492,7 +8546,7 @@
                 <w:szCs w:val="26"/>
               </w:rPr>
               <w:lastRenderedPageBreak/>
-              <w:t>photo and video editing applications, as well as multiple programs and browser tabs simultaneously. The 1TB SSD offers generous storage capacity for large files, allowing you to easily store and manage important digital data. This upgrade enhances the overall performance of the laptop for business, students, and everyday use.</w:t>
+              <w:t>storage capacity for large files, allowing you to easily store and manage important digital data. This upgrade enhances the overall performance of the laptop for business, students, and everyday use.</w:t>
             </w:r>
           </w:p>
           <w:p>
@@ -9318,7 +9372,7 @@
 </file>
 
 <file path=customXml/itemProps1.xml><?xml version="1.0" encoding="utf-8"?>
-<ds:datastoreItem xmlns:ds="http://schemas.openxmlformats.org/officeDocument/2006/customXml" ds:itemID="{377D8819-4799-4EDC-AF3F-72099C9E8FF6}">
+<ds:datastoreItem xmlns:ds="http://schemas.openxmlformats.org/officeDocument/2006/customXml" ds:itemID="{993A621D-3619-4C34-A2AB-F3E9BEC2D731}">
   <ds:schemaRefs>
     <ds:schemaRef ds:uri="http://schemas.openxmlformats.org/officeDocument/2006/bibliography"/>
   </ds:schemaRefs>

</xml_diff>

<commit_message>
Paste Rephrased data of headphone adapter
</commit_message>
<xml_diff>
--- a/images/electronics/laptops/lenovo/all lenovo.docx
+++ b/images/electronics/laptops/lenovo/all lenovo.docx
@@ -90,7 +90,7 @@
                 <w:sz w:val="26"/>
                 <w:szCs w:val="26"/>
               </w:rPr>
-              <w:t xml:space="preserve"> 3 14” FHD Laptop, Intel i5-1135G7, 20GB RAM, 1TB SSD, Windows 11, Intel Iris </w:t>
+              <w:t xml:space="preserve"> 3 14 FHD Laptop, Intel i5-1135G7, 20GB RAM, 1TB SSD, Windows 11, Intel Iris </w:t>
             </w:r>
             <w:proofErr w:type="spellStart"/>
             <w:r>
@@ -488,16 +488,6 @@
                 <w:szCs w:val="26"/>
               </w:rPr>
             </w:pPr>
-          </w:p>
-          <w:p>
-            <w:pPr>
-              <w:spacing w:line="276" w:lineRule="auto"/>
-              <w:rPr>
-                <w:rFonts w:ascii="Leelawadee" w:hAnsi="Leelawadee" w:cs="Leelawadee"/>
-                <w:sz w:val="26"/>
-                <w:szCs w:val="26"/>
-              </w:rPr>
-            </w:pPr>
             <w:r>
               <w:rPr>
                 <w:rFonts w:ascii="Leelawadee" w:hAnsi="Leelawadee" w:cs="Leelawadee"/>
@@ -601,7 +591,7 @@
                 <w:sz w:val="26"/>
                 <w:szCs w:val="26"/>
               </w:rPr>
-              <w:t xml:space="preserve"> 3 15.6” FHD Touchscreen Laptop, Intel i5-1135G7, 20GB RAM, 512GB SSD, Wi-Fi 6, SD Card Reader, HDMI, Webcam, Windows 11 Home, Grey – Ideal for Students and Business</w:t>
+              <w:t xml:space="preserve"> 3 15.6 FHD Touchscreen Laptop, Intel i5-1135G7, 20GB RAM, 512GB SSD, Wi-Fi 6, SD Card Reader, HDMI, Webcam, Windows 11 Home, Grey – Ideal for Students and Business</w:t>
             </w:r>
           </w:p>
         </w:tc>
@@ -744,25 +734,25 @@
                 <w:sz w:val="26"/>
                 <w:szCs w:val="26"/>
               </w:rPr>
+              <w:t>CPU Model: Core i5 Family</w:t>
+            </w:r>
+          </w:p>
+          <w:p>
+            <w:pPr>
+              <w:spacing w:line="276" w:lineRule="auto"/>
+              <w:rPr>
+                <w:rFonts w:ascii="Leelawadee" w:hAnsi="Leelawadee" w:cs="Leelawadee"/>
+                <w:sz w:val="26"/>
+                <w:szCs w:val="26"/>
+              </w:rPr>
+            </w:pPr>
+            <w:r>
+              <w:rPr>
+                <w:rFonts w:ascii="Leelawadee" w:hAnsi="Leelawadee" w:cs="Leelawadee"/>
+                <w:sz w:val="26"/>
+                <w:szCs w:val="26"/>
+              </w:rPr>
               <w:lastRenderedPageBreak/>
-              <w:t>CPU Model: Core i5 Family</w:t>
-            </w:r>
-          </w:p>
-          <w:p>
-            <w:pPr>
-              <w:spacing w:line="276" w:lineRule="auto"/>
-              <w:rPr>
-                <w:rFonts w:ascii="Leelawadee" w:hAnsi="Leelawadee" w:cs="Leelawadee"/>
-                <w:sz w:val="26"/>
-                <w:szCs w:val="26"/>
-              </w:rPr>
-            </w:pPr>
-            <w:r>
-              <w:rPr>
-                <w:rFonts w:ascii="Leelawadee" w:hAnsi="Leelawadee" w:cs="Leelawadee"/>
-                <w:sz w:val="26"/>
-                <w:szCs w:val="26"/>
-              </w:rPr>
               <w:t>Ram Memory Installed Size</w:t>
             </w:r>
             <w:r>
@@ -886,13 +876,17 @@
               <w:jc w:val="both"/>
               <w:rPr>
                 <w:rFonts w:ascii="Leelawadee" w:hAnsi="Leelawadee" w:cs="Leelawadee"/>
-                <w:sz w:val="26"/>
-                <w:szCs w:val="26"/>
-              </w:rPr>
-            </w:pPr>
-            <w:r>
-              <w:rPr>
-                <w:rFonts w:ascii="Leelawadee" w:hAnsi="Leelawadee" w:cs="Leelawadee"/>
+                <w:b/>
+                <w:bCs/>
+                <w:sz w:val="26"/>
+                <w:szCs w:val="26"/>
+              </w:rPr>
+            </w:pPr>
+            <w:r>
+              <w:rPr>
+                <w:rFonts w:ascii="Leelawadee" w:hAnsi="Leelawadee" w:cs="Leelawadee"/>
+                <w:b/>
+                <w:bCs/>
                 <w:sz w:val="26"/>
                 <w:szCs w:val="26"/>
               </w:rPr>
@@ -1076,7 +1070,7 @@
                 <w:sz w:val="26"/>
                 <w:szCs w:val="26"/>
               </w:rPr>
-              <w:t>15.6" FHD (1920 x 1080), IPS, Anti-Glare, Touchscreen, 45% NTSC, 300 nits, 60Hz, LED Backlight, Narrow Bezel</w:t>
+              <w:t>15.6 FHD (1920 x 1080), IPS, Anti-Glare, Touchscreen, 45% NTSC, 300 nits, 60Hz, LED Backlight, Narrow Bezel</w:t>
             </w:r>
           </w:p>
           <w:p>
@@ -1259,7 +1253,7 @@
                 <w:sz w:val="26"/>
                 <w:szCs w:val="26"/>
               </w:rPr>
-              <w:t xml:space="preserve"> 3 15.6” Touchscreen Laptop, Intel i5-1135G7, 20GB RAM, 1TB SSD, FHD Display, Wi-Fi 6, Bluetooth 5, Long Battery Life, Windows 11, Includes 1 Year Microsoft 365</w:t>
+              <w:t xml:space="preserve"> 3 15.6 Touchscreen Laptop, Intel i5-1135G7, 20GB RAM, 1TB SSD, FHD Display, Wi-Fi 6, Bluetooth 5, Long Battery Life, Windows 11, Includes 1 Year Microsoft 365</w:t>
             </w:r>
           </w:p>
         </w:tc>
@@ -1549,13 +1543,17 @@
               <w:spacing w:line="276" w:lineRule="auto"/>
               <w:rPr>
                 <w:rFonts w:ascii="Leelawadee" w:hAnsi="Leelawadee" w:cs="Leelawadee"/>
-                <w:sz w:val="26"/>
-                <w:szCs w:val="26"/>
-              </w:rPr>
-            </w:pPr>
-            <w:r>
-              <w:rPr>
-                <w:rFonts w:ascii="Leelawadee" w:hAnsi="Leelawadee" w:cs="Leelawadee"/>
+                <w:b/>
+                <w:bCs/>
+                <w:sz w:val="26"/>
+                <w:szCs w:val="26"/>
+              </w:rPr>
+            </w:pPr>
+            <w:r>
+              <w:rPr>
+                <w:rFonts w:ascii="Leelawadee" w:hAnsi="Leelawadee" w:cs="Leelawadee"/>
+                <w:b/>
+                <w:bCs/>
                 <w:sz w:val="26"/>
                 <w:szCs w:val="26"/>
               </w:rPr>
@@ -1611,8 +1609,18 @@
                 <w:sz w:val="26"/>
                 <w:szCs w:val="26"/>
               </w:rPr>
-              <w:t xml:space="preserve"> Core i5-1135G7 (2.4 GHz, up to 4.2 GHz with Turbo </w:t>
-            </w:r>
+              <w:t xml:space="preserve"> Core i5-1135G7 (2.4 GHz, up to 4.2 GHz with Turbo Boost, 4 cores) for high-demand tasks</w:t>
+            </w:r>
+          </w:p>
+          <w:p>
+            <w:pPr>
+              <w:spacing w:line="276" w:lineRule="auto"/>
+              <w:rPr>
+                <w:rFonts w:ascii="Leelawadee" w:eastAsia="MS Gothic" w:hAnsi="Leelawadee" w:cs="Leelawadee"/>
+                <w:sz w:val="26"/>
+                <w:szCs w:val="26"/>
+              </w:rPr>
+            </w:pPr>
             <w:r>
               <w:rPr>
                 <w:rFonts w:ascii="Leelawadee" w:eastAsia="MS Gothic" w:hAnsi="Leelawadee" w:cs="Leelawadee"/>
@@ -1620,24 +1628,6 @@
                 <w:szCs w:val="26"/>
               </w:rPr>
               <w:lastRenderedPageBreak/>
-              <w:t>Boost, 4 cores) for high-demand tasks</w:t>
-            </w:r>
-          </w:p>
-          <w:p>
-            <w:pPr>
-              <w:spacing w:line="276" w:lineRule="auto"/>
-              <w:rPr>
-                <w:rFonts w:ascii="Leelawadee" w:eastAsia="MS Gothic" w:hAnsi="Leelawadee" w:cs="Leelawadee"/>
-                <w:sz w:val="26"/>
-                <w:szCs w:val="26"/>
-              </w:rPr>
-            </w:pPr>
-            <w:r>
-              <w:rPr>
-                <w:rFonts w:ascii="Leelawadee" w:eastAsia="MS Gothic" w:hAnsi="Leelawadee" w:cs="Leelawadee"/>
-                <w:sz w:val="26"/>
-                <w:szCs w:val="26"/>
-              </w:rPr>
               <w:t>【</w:t>
             </w:r>
             <w:r>
@@ -1758,7 +1748,7 @@
                 <w:sz w:val="26"/>
                 <w:szCs w:val="26"/>
               </w:rPr>
-              <w:t>15.6" FHD (1920x1080) anti-glare touchscreen</w:t>
+              <w:t>15.6 FHD (1920x1080) anti-glare touchscreen</w:t>
             </w:r>
           </w:p>
           <w:p>
@@ -1977,7 +1967,7 @@
                 <w:sz w:val="26"/>
                 <w:szCs w:val="26"/>
               </w:rPr>
-              <w:t xml:space="preserve"> 3i Everyday Laptop, Intel 12th Gen i5, 14” FHD Display, 8GB RAM, 256GB Storage, Windows 11 Home</w:t>
+              <w:t xml:space="preserve"> 3i Everyday Laptop, Intel 12th Gen i5, 14 FHD Display, 8GB RAM, 256GB Storage, Windows 11 Home</w:t>
             </w:r>
           </w:p>
         </w:tc>
@@ -2230,13 +2220,17 @@
               <w:spacing w:line="276" w:lineRule="auto"/>
               <w:rPr>
                 <w:rFonts w:ascii="Leelawadee" w:hAnsi="Leelawadee" w:cs="Leelawadee"/>
-                <w:sz w:val="26"/>
-                <w:szCs w:val="26"/>
-              </w:rPr>
-            </w:pPr>
-            <w:r>
-              <w:rPr>
-                <w:rFonts w:ascii="Leelawadee" w:hAnsi="Leelawadee" w:cs="Leelawadee"/>
+                <w:b/>
+                <w:bCs/>
+                <w:sz w:val="26"/>
+                <w:szCs w:val="26"/>
+              </w:rPr>
+            </w:pPr>
+            <w:r>
+              <w:rPr>
+                <w:rFonts w:ascii="Leelawadee" w:hAnsi="Leelawadee" w:cs="Leelawadee"/>
+                <w:b/>
+                <w:bCs/>
                 <w:sz w:val="26"/>
                 <w:szCs w:val="26"/>
               </w:rPr>
@@ -2276,7 +2270,7 @@
                 <w:sz w:val="26"/>
                 <w:szCs w:val="26"/>
               </w:rPr>
-              <w:t xml:space="preserve"> 3i features a powerful 12th Gen Intel Core i5-1235U processor, 8GB memory, and 256GB storage. Its 14" FHD display offers wide viewing angles, improved color accuracy, and narrow bezels for more screen space. Enjoy crystal-clear video calls with an HD camera and Smart Noise Cancellation for clearer sound. Slim and lightweight at just 0.78" thick and 3.30 </w:t>
+              <w:t xml:space="preserve"> 3i features a powerful 12th Gen Intel Core i5-1235U processor, 8GB memory, and 256GB storage. Its 14 FHD display offers wide viewing angles, improved color accuracy, and narrow bezels for more screen space. Enjoy crystal-clear video calls with an HD camera and Smart Noise Cancellation for clearer sound. Slim and lightweight at just 0.78 thick and 3.30 </w:t>
             </w:r>
             <w:proofErr w:type="spellStart"/>
             <w:r>
@@ -2343,7 +2337,6 @@
                 <w:sz w:val="26"/>
                 <w:szCs w:val="26"/>
               </w:rPr>
-              <w:lastRenderedPageBreak/>
               <w:t>5</w:t>
             </w:r>
           </w:p>
@@ -2471,6 +2464,7 @@
                 <w:sz w:val="26"/>
                 <w:szCs w:val="26"/>
               </w:rPr>
+              <w:lastRenderedPageBreak/>
               <w:t>6</w:t>
             </w:r>
           </w:p>
@@ -2498,7 +2492,7 @@
                 <w:sz w:val="26"/>
                 <w:szCs w:val="26"/>
               </w:rPr>
-              <w:t xml:space="preserve">Lenovo ThinkPad X13 Gen 2 Business Laptop, 13.3” WUXGA (1920x1200) Display, Intel i5-1135G7, 8GB RAM, 1TB SSD, Backlit Keyboard, Fingerprint Reader, </w:t>
+              <w:t xml:space="preserve">Lenovo ThinkPad X13 Gen 2 Business Laptop, 13.3 WUXGA (1920x1200) Display, Intel i5-1135G7, 8GB RAM, 1TB SSD, Backlit Keyboard, Fingerprint Reader, </w:t>
             </w:r>
             <w:proofErr w:type="spellStart"/>
             <w:r>
@@ -2790,13 +2784,17 @@
               <w:spacing w:line="276" w:lineRule="auto"/>
               <w:rPr>
                 <w:rFonts w:ascii="Leelawadee" w:hAnsi="Leelawadee" w:cs="Leelawadee"/>
-                <w:sz w:val="26"/>
-                <w:szCs w:val="26"/>
-              </w:rPr>
-            </w:pPr>
-            <w:r>
-              <w:rPr>
-                <w:rFonts w:ascii="Leelawadee" w:hAnsi="Leelawadee" w:cs="Leelawadee"/>
+                <w:b/>
+                <w:bCs/>
+                <w:sz w:val="26"/>
+                <w:szCs w:val="26"/>
+              </w:rPr>
+            </w:pPr>
+            <w:r>
+              <w:rPr>
+                <w:rFonts w:ascii="Leelawadee" w:hAnsi="Leelawadee" w:cs="Leelawadee"/>
+                <w:b/>
+                <w:bCs/>
                 <w:sz w:val="26"/>
                 <w:szCs w:val="26"/>
               </w:rPr>
@@ -2894,7 +2892,7 @@
                 <w:sz w:val="26"/>
                 <w:szCs w:val="26"/>
               </w:rPr>
-              <w:t xml:space="preserve">13.3" WUXGA (1920x1200) IPS, 300 nits, Anti-glare, 16:10 ratio; Intel Iris </w:t>
+              <w:t xml:space="preserve">13.3 WUXGA (1920x1200) IPS, 300 nits, Anti-glare, 16:10 ratio; Intel Iris </w:t>
             </w:r>
             <w:proofErr w:type="spellStart"/>
             <w:r>
@@ -3032,7 +3030,7 @@
                 <w:sz w:val="26"/>
                 <w:szCs w:val="26"/>
               </w:rPr>
-              <w:t xml:space="preserve"> and 0.7" thin, the X13 Gen 2 is highly portable with all-day battery life and rapid-charging capability</w:t>
+              <w:t xml:space="preserve"> and 0.7 thin, the X13 Gen 2 is highly portable with all-day battery life and rapid-charging capability</w:t>
             </w:r>
           </w:p>
           <w:p>
@@ -3171,7 +3169,7 @@
                 <w:sz w:val="26"/>
                 <w:szCs w:val="26"/>
               </w:rPr>
-              <w:t xml:space="preserve"> 3 Laptop, 14” FHD Display, Intel i7-1165G7, Intel Iris </w:t>
+              <w:t xml:space="preserve"> 3 Laptop, 14 FHD Display, Intel i7-1165G7, Intel Iris </w:t>
             </w:r>
             <w:proofErr w:type="spellStart"/>
             <w:r>
@@ -3189,16 +3187,7 @@
                 <w:sz w:val="26"/>
                 <w:szCs w:val="26"/>
               </w:rPr>
-              <w:t xml:space="preserve"> Graphics, Fingerprint Reader, Long Battery Life, Wi-Fi 6, Dolby Audio, Windows 11 (20GB </w:t>
-            </w:r>
-            <w:r>
-              <w:rPr>
-                <w:rFonts w:ascii="Leelawadee" w:hAnsi="Leelawadee" w:cs="Leelawadee"/>
-                <w:sz w:val="26"/>
-                <w:szCs w:val="26"/>
-              </w:rPr>
-              <w:lastRenderedPageBreak/>
-              <w:t xml:space="preserve">RAM | 1TB </w:t>
+              <w:t xml:space="preserve"> Graphics, Fingerprint Reader, Long Battery Life, Wi-Fi 6, Dolby Audio, Windows 11 (20GB RAM | 1TB </w:t>
             </w:r>
             <w:proofErr w:type="spellStart"/>
             <w:r>
@@ -3242,98 +3231,97 @@
                 <w:sz w:val="26"/>
                 <w:szCs w:val="26"/>
               </w:rPr>
+              <w:t>Brand: Lenovo</w:t>
+            </w:r>
+          </w:p>
+          <w:p>
+            <w:pPr>
+              <w:spacing w:line="276" w:lineRule="auto"/>
+              <w:rPr>
+                <w:rFonts w:ascii="Leelawadee" w:hAnsi="Leelawadee" w:cs="Leelawadee"/>
+                <w:sz w:val="26"/>
+                <w:szCs w:val="26"/>
+              </w:rPr>
+            </w:pPr>
+            <w:r>
+              <w:rPr>
+                <w:rFonts w:ascii="Leelawadee" w:hAnsi="Leelawadee" w:cs="Leelawadee"/>
+                <w:sz w:val="26"/>
+                <w:szCs w:val="26"/>
+              </w:rPr>
+              <w:t xml:space="preserve">Model Name: </w:t>
+            </w:r>
+            <w:proofErr w:type="spellStart"/>
+            <w:r>
+              <w:rPr>
+                <w:rFonts w:ascii="Leelawadee" w:hAnsi="Leelawadee" w:cs="Leelawadee"/>
+                <w:sz w:val="26"/>
+                <w:szCs w:val="26"/>
+              </w:rPr>
+              <w:t>IdeaPad</w:t>
+            </w:r>
+            <w:proofErr w:type="spellEnd"/>
+            <w:r>
+              <w:rPr>
+                <w:rFonts w:ascii="Leelawadee" w:hAnsi="Leelawadee" w:cs="Leelawadee"/>
+                <w:sz w:val="26"/>
+                <w:szCs w:val="26"/>
+              </w:rPr>
+              <w:t xml:space="preserve"> 3</w:t>
+            </w:r>
+          </w:p>
+          <w:p>
+            <w:pPr>
+              <w:spacing w:line="276" w:lineRule="auto"/>
+              <w:rPr>
+                <w:rFonts w:ascii="Leelawadee" w:hAnsi="Leelawadee" w:cs="Leelawadee"/>
+                <w:sz w:val="26"/>
+                <w:szCs w:val="26"/>
+              </w:rPr>
+            </w:pPr>
+            <w:r>
+              <w:rPr>
+                <w:rFonts w:ascii="Leelawadee" w:hAnsi="Leelawadee" w:cs="Leelawadee"/>
+                <w:sz w:val="26"/>
+                <w:szCs w:val="26"/>
+              </w:rPr>
+              <w:t>Screen Size: 14 Inches</w:t>
+            </w:r>
+          </w:p>
+          <w:p>
+            <w:pPr>
+              <w:spacing w:line="276" w:lineRule="auto"/>
+              <w:rPr>
+                <w:rFonts w:ascii="Leelawadee" w:hAnsi="Leelawadee" w:cs="Leelawadee"/>
+                <w:sz w:val="26"/>
+                <w:szCs w:val="26"/>
+              </w:rPr>
+            </w:pPr>
+            <w:r>
+              <w:rPr>
+                <w:rFonts w:ascii="Leelawadee" w:hAnsi="Leelawadee" w:cs="Leelawadee"/>
+                <w:sz w:val="26"/>
+                <w:szCs w:val="26"/>
+              </w:rPr>
+              <w:t>Hard Disk Size: 1 TB</w:t>
+            </w:r>
+          </w:p>
+          <w:p>
+            <w:pPr>
+              <w:spacing w:line="276" w:lineRule="auto"/>
+              <w:rPr>
+                <w:rFonts w:ascii="Leelawadee" w:hAnsi="Leelawadee" w:cs="Leelawadee"/>
+                <w:sz w:val="26"/>
+                <w:szCs w:val="26"/>
+              </w:rPr>
+            </w:pPr>
+            <w:r>
+              <w:rPr>
+                <w:rFonts w:ascii="Leelawadee" w:hAnsi="Leelawadee" w:cs="Leelawadee"/>
+                <w:sz w:val="26"/>
+                <w:szCs w:val="26"/>
+              </w:rPr>
               <w:lastRenderedPageBreak/>
-              <w:t>Brand: Lenovo</w:t>
-            </w:r>
-          </w:p>
-          <w:p>
-            <w:pPr>
-              <w:spacing w:line="276" w:lineRule="auto"/>
-              <w:rPr>
-                <w:rFonts w:ascii="Leelawadee" w:hAnsi="Leelawadee" w:cs="Leelawadee"/>
-                <w:sz w:val="26"/>
-                <w:szCs w:val="26"/>
-              </w:rPr>
-            </w:pPr>
-            <w:r>
-              <w:rPr>
-                <w:rFonts w:ascii="Leelawadee" w:hAnsi="Leelawadee" w:cs="Leelawadee"/>
-                <w:sz w:val="26"/>
-                <w:szCs w:val="26"/>
-              </w:rPr>
-              <w:t xml:space="preserve">Model Name: </w:t>
-            </w:r>
-            <w:proofErr w:type="spellStart"/>
-            <w:r>
-              <w:rPr>
-                <w:rFonts w:ascii="Leelawadee" w:hAnsi="Leelawadee" w:cs="Leelawadee"/>
-                <w:sz w:val="26"/>
-                <w:szCs w:val="26"/>
-              </w:rPr>
-              <w:t>IdeaPad</w:t>
-            </w:r>
-            <w:proofErr w:type="spellEnd"/>
-            <w:r>
-              <w:rPr>
-                <w:rFonts w:ascii="Leelawadee" w:hAnsi="Leelawadee" w:cs="Leelawadee"/>
-                <w:sz w:val="26"/>
-                <w:szCs w:val="26"/>
-              </w:rPr>
-              <w:t xml:space="preserve"> 3</w:t>
-            </w:r>
-          </w:p>
-          <w:p>
-            <w:pPr>
-              <w:spacing w:line="276" w:lineRule="auto"/>
-              <w:rPr>
-                <w:rFonts w:ascii="Leelawadee" w:hAnsi="Leelawadee" w:cs="Leelawadee"/>
-                <w:sz w:val="26"/>
-                <w:szCs w:val="26"/>
-              </w:rPr>
-            </w:pPr>
-            <w:r>
-              <w:rPr>
-                <w:rFonts w:ascii="Leelawadee" w:hAnsi="Leelawadee" w:cs="Leelawadee"/>
-                <w:sz w:val="26"/>
-                <w:szCs w:val="26"/>
-              </w:rPr>
-              <w:t>Screen Size: 14 Inches</w:t>
-            </w:r>
-          </w:p>
-          <w:p>
-            <w:pPr>
-              <w:spacing w:line="276" w:lineRule="auto"/>
-              <w:rPr>
-                <w:rFonts w:ascii="Leelawadee" w:hAnsi="Leelawadee" w:cs="Leelawadee"/>
-                <w:sz w:val="26"/>
-                <w:szCs w:val="26"/>
-              </w:rPr>
-            </w:pPr>
-            <w:r>
-              <w:rPr>
-                <w:rFonts w:ascii="Leelawadee" w:hAnsi="Leelawadee" w:cs="Leelawadee"/>
-                <w:sz w:val="26"/>
-                <w:szCs w:val="26"/>
-              </w:rPr>
-              <w:lastRenderedPageBreak/>
-              <w:t>Hard Disk Size: 1 TB</w:t>
-            </w:r>
-          </w:p>
-          <w:p>
-            <w:pPr>
-              <w:spacing w:line="276" w:lineRule="auto"/>
-              <w:rPr>
-                <w:rFonts w:ascii="Leelawadee" w:hAnsi="Leelawadee" w:cs="Leelawadee"/>
-                <w:sz w:val="26"/>
-                <w:szCs w:val="26"/>
-              </w:rPr>
-            </w:pPr>
-            <w:r>
-              <w:rPr>
-                <w:rFonts w:ascii="Leelawadee" w:hAnsi="Leelawadee" w:cs="Leelawadee"/>
-                <w:sz w:val="26"/>
-                <w:szCs w:val="26"/>
-              </w:rPr>
               <w:t>CPU Model: Core i7</w:t>
             </w:r>
           </w:p>
@@ -3509,13 +3497,17 @@
               <w:spacing w:line="276" w:lineRule="auto"/>
               <w:rPr>
                 <w:rFonts w:ascii="Leelawadee" w:hAnsi="Leelawadee" w:cs="Leelawadee"/>
-                <w:sz w:val="26"/>
-                <w:szCs w:val="26"/>
-              </w:rPr>
-            </w:pPr>
-            <w:r>
-              <w:rPr>
-                <w:rFonts w:ascii="Leelawadee" w:hAnsi="Leelawadee" w:cs="Leelawadee"/>
+                <w:b/>
+                <w:bCs/>
+                <w:sz w:val="26"/>
+                <w:szCs w:val="26"/>
+              </w:rPr>
+            </w:pPr>
+            <w:r>
+              <w:rPr>
+                <w:rFonts w:ascii="Leelawadee" w:hAnsi="Leelawadee" w:cs="Leelawadee"/>
+                <w:b/>
+                <w:bCs/>
                 <w:sz w:val="26"/>
                 <w:szCs w:val="26"/>
               </w:rPr>
@@ -3751,7 +3743,7 @@
                 <w:sz w:val="26"/>
                 <w:szCs w:val="26"/>
               </w:rPr>
-              <w:t>14" FHD (1920x1080) Anti-glare, 250 nits</w:t>
+              <w:t>14 FHD (1920x1080) Anti-glare, 250 nits</w:t>
             </w:r>
           </w:p>
           <w:p>
@@ -3866,7 +3858,7 @@
                 <w:sz w:val="26"/>
                 <w:szCs w:val="26"/>
               </w:rPr>
-              <w:t>Lenovo ThinkPad P14s Gen 3 Mobile Workstation, 14” FHD+ Touchscreen, Intel i7-1260P, 48GB RAM, 2TB SSD, IR Camera, HDMI, Backlit Keyboard, Fingerprint Reader, Wi-Fi 6, Windows 11 Pro</w:t>
+              <w:t>Lenovo ThinkPad P14s Gen 3 Mobile Workstation, 14 FHD+ Touchscreen, Intel i7-1260P, 48GB RAM, 2TB SSD, IR Camera, HDMI, Backlit Keyboard, Fingerprint Reader, Wi-Fi 6, Windows 11 Pro</w:t>
             </w:r>
           </w:p>
         </w:tc>
@@ -4114,13 +4106,17 @@
               <w:spacing w:line="276" w:lineRule="auto"/>
               <w:rPr>
                 <w:rFonts w:ascii="Leelawadee" w:hAnsi="Leelawadee" w:cs="Leelawadee"/>
-                <w:sz w:val="26"/>
-                <w:szCs w:val="26"/>
-              </w:rPr>
-            </w:pPr>
-            <w:r>
-              <w:rPr>
-                <w:rFonts w:ascii="Leelawadee" w:hAnsi="Leelawadee" w:cs="Leelawadee"/>
+                <w:b/>
+                <w:bCs/>
+                <w:sz w:val="26"/>
+                <w:szCs w:val="26"/>
+              </w:rPr>
+            </w:pPr>
+            <w:r>
+              <w:rPr>
+                <w:rFonts w:ascii="Leelawadee" w:hAnsi="Leelawadee" w:cs="Leelawadee"/>
+                <w:b/>
+                <w:bCs/>
                 <w:sz w:val="26"/>
                 <w:szCs w:val="26"/>
               </w:rPr>
@@ -4202,51 +4198,85 @@
                 <w:sz w:val="26"/>
                 <w:szCs w:val="26"/>
               </w:rPr>
-              <w:t xml:space="preserve"> M.2 SSD for </w:t>
-            </w:r>
-            <w:r>
-              <w:rPr>
-                <w:rFonts w:ascii="Leelawadee" w:hAnsi="Leelawadee" w:cs="Leelawadee"/>
+              <w:t xml:space="preserve"> M.2 SSD for quick </w:t>
+            </w:r>
+            <w:proofErr w:type="spellStart"/>
+            <w:r>
+              <w:rPr>
+                <w:rFonts w:ascii="Leelawadee" w:hAnsi="Leelawadee" w:cs="Leelawadee"/>
+                <w:sz w:val="26"/>
+                <w:szCs w:val="26"/>
+              </w:rPr>
+              <w:t>bootup</w:t>
+            </w:r>
+            <w:proofErr w:type="spellEnd"/>
+            <w:r>
+              <w:rPr>
+                <w:rFonts w:ascii="Leelawadee" w:hAnsi="Leelawadee" w:cs="Leelawadee"/>
+                <w:sz w:val="26"/>
+                <w:szCs w:val="26"/>
+              </w:rPr>
+              <w:t xml:space="preserve"> and fast data transfers.</w:t>
+            </w:r>
+          </w:p>
+          <w:p>
+            <w:pPr>
+              <w:spacing w:line="276" w:lineRule="auto"/>
+              <w:rPr>
+                <w:rFonts w:ascii="Leelawadee" w:hAnsi="Leelawadee" w:cs="Leelawadee"/>
+                <w:sz w:val="26"/>
+                <w:szCs w:val="26"/>
+              </w:rPr>
+            </w:pPr>
+            <w:r>
+              <w:rPr>
+                <w:rFonts w:ascii="MS Gothic" w:eastAsia="MS Gothic" w:hAnsi="MS Gothic" w:cs="MS Gothic" w:hint="eastAsia"/>
                 <w:sz w:val="26"/>
                 <w:szCs w:val="26"/>
               </w:rPr>
               <w:lastRenderedPageBreak/>
-              <w:t xml:space="preserve">quick </w:t>
-            </w:r>
-            <w:proofErr w:type="spellStart"/>
-            <w:r>
-              <w:rPr>
-                <w:rFonts w:ascii="Leelawadee" w:hAnsi="Leelawadee" w:cs="Leelawadee"/>
-                <w:sz w:val="26"/>
-                <w:szCs w:val="26"/>
-              </w:rPr>
-              <w:t>bootup</w:t>
-            </w:r>
-            <w:proofErr w:type="spellEnd"/>
-            <w:r>
-              <w:rPr>
-                <w:rFonts w:ascii="Leelawadee" w:hAnsi="Leelawadee" w:cs="Leelawadee"/>
-                <w:sz w:val="26"/>
-                <w:szCs w:val="26"/>
-              </w:rPr>
-              <w:t xml:space="preserve"> and fast data transfers.</w:t>
-            </w:r>
-          </w:p>
-          <w:p>
-            <w:pPr>
-              <w:spacing w:line="276" w:lineRule="auto"/>
-              <w:rPr>
-                <w:rFonts w:ascii="Leelawadee" w:hAnsi="Leelawadee" w:cs="Leelawadee"/>
-                <w:sz w:val="26"/>
-                <w:szCs w:val="26"/>
-              </w:rPr>
-            </w:pPr>
+              <w:t>【</w:t>
+            </w:r>
+            <w:r>
+              <w:rPr>
+                <w:rFonts w:ascii="Leelawadee" w:hAnsi="Leelawadee" w:cs="Leelawadee"/>
+                <w:sz w:val="26"/>
+                <w:szCs w:val="26"/>
+              </w:rPr>
+              <w:t>Processor</w:t>
+            </w:r>
             <w:r>
               <w:rPr>
                 <w:rFonts w:ascii="MS Gothic" w:eastAsia="MS Gothic" w:hAnsi="MS Gothic" w:cs="MS Gothic" w:hint="eastAsia"/>
                 <w:sz w:val="26"/>
                 <w:szCs w:val="26"/>
               </w:rPr>
+              <w:t>】</w:t>
+            </w:r>
+            <w:r>
+              <w:rPr>
+                <w:rFonts w:ascii="Leelawadee" w:hAnsi="Leelawadee" w:cs="Leelawadee"/>
+                <w:sz w:val="26"/>
+                <w:szCs w:val="26"/>
+              </w:rPr>
+              <w:t>12th Gen Intel Core i7-1260P (12 Cores, 16 Threads, 18MB Intel Smart Cache, 1.5 GHz base frequency, up to 4.7 GHz max turbo frequency)</w:t>
+            </w:r>
+          </w:p>
+          <w:p>
+            <w:pPr>
+              <w:spacing w:line="276" w:lineRule="auto"/>
+              <w:rPr>
+                <w:rFonts w:ascii="Leelawadee" w:hAnsi="Leelawadee" w:cs="Leelawadee"/>
+                <w:sz w:val="26"/>
+                <w:szCs w:val="26"/>
+              </w:rPr>
+            </w:pPr>
+            <w:r>
+              <w:rPr>
+                <w:rFonts w:ascii="MS Gothic" w:eastAsia="MS Gothic" w:hAnsi="MS Gothic" w:cs="MS Gothic" w:hint="eastAsia"/>
+                <w:sz w:val="26"/>
+                <w:szCs w:val="26"/>
+              </w:rPr>
               <w:t>【</w:t>
             </w:r>
             <w:r>
@@ -4255,7 +4285,7 @@
                 <w:sz w:val="26"/>
                 <w:szCs w:val="26"/>
               </w:rPr>
-              <w:t>Processor</w:t>
+              <w:t>Screen</w:t>
             </w:r>
             <w:r>
               <w:rPr>
@@ -4271,49 +4301,7 @@
                 <w:sz w:val="26"/>
                 <w:szCs w:val="26"/>
               </w:rPr>
-              <w:t>12th Gen Intel Core i7-1260P (12 Cores, 16 Threads, 18MB Intel Smart Cache, 1.5 GHz base frequency, up to 4.7 GHz max turbo frequency)</w:t>
-            </w:r>
-          </w:p>
-          <w:p>
-            <w:pPr>
-              <w:spacing w:line="276" w:lineRule="auto"/>
-              <w:rPr>
-                <w:rFonts w:ascii="Leelawadee" w:hAnsi="Leelawadee" w:cs="Leelawadee"/>
-                <w:sz w:val="26"/>
-                <w:szCs w:val="26"/>
-              </w:rPr>
-            </w:pPr>
-            <w:r>
-              <w:rPr>
-                <w:rFonts w:ascii="MS Gothic" w:eastAsia="MS Gothic" w:hAnsi="MS Gothic" w:cs="MS Gothic" w:hint="eastAsia"/>
-                <w:sz w:val="26"/>
-                <w:szCs w:val="26"/>
-              </w:rPr>
-              <w:t>【</w:t>
-            </w:r>
-            <w:r>
-              <w:rPr>
-                <w:rFonts w:ascii="Leelawadee" w:hAnsi="Leelawadee" w:cs="Leelawadee"/>
-                <w:sz w:val="26"/>
-                <w:szCs w:val="26"/>
-              </w:rPr>
-              <w:t>Screen</w:t>
-            </w:r>
-            <w:r>
-              <w:rPr>
-                <w:rFonts w:ascii="MS Gothic" w:eastAsia="MS Gothic" w:hAnsi="MS Gothic" w:cs="MS Gothic" w:hint="eastAsia"/>
-                <w:sz w:val="26"/>
-                <w:szCs w:val="26"/>
-              </w:rPr>
-              <w:t>】</w:t>
-            </w:r>
-            <w:r>
-              <w:rPr>
-                <w:rFonts w:ascii="Leelawadee" w:hAnsi="Leelawadee" w:cs="Leelawadee"/>
-                <w:sz w:val="26"/>
-                <w:szCs w:val="26"/>
-              </w:rPr>
-              <w:t xml:space="preserve">14" FHD+ (1920 x 1200) IPS, touch, anti-glare, 300 </w:t>
+              <w:t xml:space="preserve">14 FHD+ (1920 x 1200) IPS, touch, anti-glare, 300 </w:t>
             </w:r>
             <w:proofErr w:type="gramStart"/>
             <w:r>
@@ -4513,7 +4501,7 @@
                 <w:sz w:val="26"/>
                 <w:szCs w:val="26"/>
               </w:rPr>
-              <w:t xml:space="preserve"> Laptop, 15.6” FHD Display, AMD Ryzen 7 4700U 8-Core Processor (surpassing i7-11375H), 20GB RAM, 512GB </w:t>
+              <w:t xml:space="preserve"> Laptop, 15.6 FHD Display, AMD Ryzen 7 4700U 8-Core Processor (surpassing i7-11375H), 20GB RAM, 512GB </w:t>
             </w:r>
             <w:proofErr w:type="spellStart"/>
             <w:r>
@@ -4789,13 +4777,17 @@
               <w:spacing w:line="276" w:lineRule="auto"/>
               <w:rPr>
                 <w:rFonts w:ascii="Leelawadee" w:hAnsi="Leelawadee" w:cs="Leelawadee"/>
-                <w:sz w:val="26"/>
-                <w:szCs w:val="26"/>
-              </w:rPr>
-            </w:pPr>
-            <w:r>
-              <w:rPr>
-                <w:rFonts w:ascii="Leelawadee" w:hAnsi="Leelawadee" w:cs="Leelawadee"/>
+                <w:b/>
+                <w:bCs/>
+                <w:sz w:val="26"/>
+                <w:szCs w:val="26"/>
+              </w:rPr>
+            </w:pPr>
+            <w:r>
+              <w:rPr>
+                <w:rFonts w:ascii="Leelawadee" w:hAnsi="Leelawadee" w:cs="Leelawadee"/>
+                <w:b/>
+                <w:bCs/>
                 <w:sz w:val="26"/>
                 <w:szCs w:val="26"/>
               </w:rPr>
@@ -4957,8 +4949,18 @@
                 <w:sz w:val="26"/>
                 <w:szCs w:val="26"/>
               </w:rPr>
-              <w:t xml:space="preserve"> Ryzen 7 4700U 2.30GHz 8-Core Processor (12MB </w:t>
-            </w:r>
+              <w:t xml:space="preserve"> Ryzen 7 4700U 2.30GHz 8-Core Processor (12MB Cache, up to 4.1GHz)</w:t>
+            </w:r>
+          </w:p>
+          <w:p>
+            <w:pPr>
+              <w:spacing w:line="276" w:lineRule="auto"/>
+              <w:rPr>
+                <w:rFonts w:ascii="Leelawadee" w:eastAsia="MS Gothic" w:hAnsi="Leelawadee" w:cs="Leelawadee"/>
+                <w:sz w:val="26"/>
+                <w:szCs w:val="26"/>
+              </w:rPr>
+            </w:pPr>
             <w:r>
               <w:rPr>
                 <w:rFonts w:ascii="Leelawadee" w:eastAsia="MS Gothic" w:hAnsi="Leelawadee" w:cs="Leelawadee"/>
@@ -4966,24 +4968,6 @@
                 <w:szCs w:val="26"/>
               </w:rPr>
               <w:lastRenderedPageBreak/>
-              <w:t>Cache, up to 4.1GHz)</w:t>
-            </w:r>
-          </w:p>
-          <w:p>
-            <w:pPr>
-              <w:spacing w:line="276" w:lineRule="auto"/>
-              <w:rPr>
-                <w:rFonts w:ascii="Leelawadee" w:eastAsia="MS Gothic" w:hAnsi="Leelawadee" w:cs="Leelawadee"/>
-                <w:sz w:val="26"/>
-                <w:szCs w:val="26"/>
-              </w:rPr>
-            </w:pPr>
-            <w:r>
-              <w:rPr>
-                <w:rFonts w:ascii="Leelawadee" w:eastAsia="MS Gothic" w:hAnsi="Leelawadee" w:cs="Leelawadee"/>
-                <w:sz w:val="26"/>
-                <w:szCs w:val="26"/>
-              </w:rPr>
               <w:t>【</w:t>
             </w:r>
             <w:r>
@@ -5008,7 +4992,7 @@
                 <w:sz w:val="26"/>
                 <w:szCs w:val="26"/>
               </w:rPr>
-              <w:t>15.6” FHD (1920x1080) TN, 220 nits, Anti-glare</w:t>
+              <w:t>15.6 FHD (1920x1080) TN, 220 nits, Anti-glare</w:t>
             </w:r>
           </w:p>
           <w:p>
@@ -5218,7 +5202,7 @@
                 <w:sz w:val="26"/>
                 <w:szCs w:val="26"/>
               </w:rPr>
-              <w:t xml:space="preserve"> 3 14” FHD Business Laptop [Windows 11 Pro], Intel i7-1165G7 4-Core, 12GB RAM, 1TB </w:t>
+              <w:t xml:space="preserve"> 3 14 FHD Business Laptop [Windows 11 Pro], Intel i7-1165G7 4-Core, 12GB RAM, 1TB </w:t>
             </w:r>
             <w:proofErr w:type="spellStart"/>
             <w:r>
@@ -5584,13 +5568,17 @@
               <w:spacing w:line="276" w:lineRule="auto"/>
               <w:rPr>
                 <w:rFonts w:ascii="Leelawadee" w:hAnsi="Leelawadee" w:cs="Leelawadee"/>
-                <w:sz w:val="26"/>
-                <w:szCs w:val="26"/>
-              </w:rPr>
-            </w:pPr>
-            <w:r>
-              <w:rPr>
-                <w:rFonts w:ascii="Leelawadee" w:hAnsi="Leelawadee" w:cs="Leelawadee"/>
+                <w:b/>
+                <w:bCs/>
+                <w:sz w:val="26"/>
+                <w:szCs w:val="26"/>
+              </w:rPr>
+            </w:pPr>
+            <w:r>
+              <w:rPr>
+                <w:rFonts w:ascii="Leelawadee" w:hAnsi="Leelawadee" w:cs="Leelawadee"/>
+                <w:b/>
+                <w:bCs/>
                 <w:sz w:val="26"/>
                 <w:szCs w:val="26"/>
               </w:rPr>
@@ -5620,7 +5608,7 @@
                 <w:sz w:val="26"/>
                 <w:szCs w:val="26"/>
               </w:rPr>
-              <w:t xml:space="preserve">14” FHD (1920 x 1080) </w:t>
+              <w:t xml:space="preserve">14 FHD (1920 x 1080) </w:t>
             </w:r>
             <w:proofErr w:type="spellStart"/>
             <w:r>
@@ -5924,8 +5912,18 @@
                 <w:sz w:val="26"/>
                 <w:szCs w:val="26"/>
               </w:rPr>
-              <w:t xml:space="preserve"> </w:t>
-            </w:r>
+              <w:t xml:space="preserve"> SSDs are ideal for gaming, multiple servers, daily backups, and more.</w:t>
+            </w:r>
+          </w:p>
+          <w:p>
+            <w:pPr>
+              <w:spacing w:line="276" w:lineRule="auto"/>
+              <w:rPr>
+                <w:rFonts w:ascii="Leelawadee" w:hAnsi="Leelawadee" w:cs="Leelawadee"/>
+                <w:sz w:val="26"/>
+                <w:szCs w:val="26"/>
+              </w:rPr>
+            </w:pPr>
             <w:r>
               <w:rPr>
                 <w:rFonts w:ascii="Leelawadee" w:eastAsia="MS Gothic" w:hAnsi="Leelawadee" w:cs="Leelawadee"/>
@@ -5933,24 +5931,6 @@
                 <w:szCs w:val="26"/>
               </w:rPr>
               <w:lastRenderedPageBreak/>
-              <w:t>SSDs are ideal for gaming, multiple servers, daily backups, and more.</w:t>
-            </w:r>
-          </w:p>
-          <w:p>
-            <w:pPr>
-              <w:spacing w:line="276" w:lineRule="auto"/>
-              <w:rPr>
-                <w:rFonts w:ascii="Leelawadee" w:hAnsi="Leelawadee" w:cs="Leelawadee"/>
-                <w:sz w:val="26"/>
-                <w:szCs w:val="26"/>
-              </w:rPr>
-            </w:pPr>
-            <w:r>
-              <w:rPr>
-                <w:rFonts w:ascii="Leelawadee" w:eastAsia="MS Gothic" w:hAnsi="Leelawadee" w:cs="Leelawadee"/>
-                <w:sz w:val="26"/>
-                <w:szCs w:val="26"/>
-              </w:rPr>
               <w:t>【</w:t>
             </w:r>
             <w:r>
@@ -6055,7 +6035,7 @@
                 <w:sz w:val="26"/>
                 <w:szCs w:val="26"/>
               </w:rPr>
-              <w:t>Lenovo ThinkPad P16v Mobile Workstation, Intel Core i7-13700H, 16” WQUXGA 4K (3840 x 2400) IPS Anti-Glare Display, 800 nits, 32GB DDR5 RAM, 2TB SSD, NVIDIA RTX A1000, Windows 11 Pro – Black</w:t>
+              <w:t>Lenovo ThinkPad P16v Mobile Workstation, Intel Core i7-13700H, 16 WQUXGA 4K (3840 x 2400) IPS Anti-Glare Display, 800 nits, 32GB DDR5 RAM, 2TB SSD, NVIDIA RTX A1000, Windows 11 Pro – Black</w:t>
             </w:r>
           </w:p>
         </w:tc>
@@ -6308,13 +6288,17 @@
               <w:spacing w:line="276" w:lineRule="auto"/>
               <w:rPr>
                 <w:rFonts w:ascii="Leelawadee" w:hAnsi="Leelawadee" w:cs="Leelawadee"/>
-                <w:sz w:val="26"/>
-                <w:szCs w:val="26"/>
-              </w:rPr>
-            </w:pPr>
-            <w:r>
-              <w:rPr>
-                <w:rFonts w:ascii="Leelawadee" w:hAnsi="Leelawadee" w:cs="Leelawadee"/>
+                <w:b/>
+                <w:bCs/>
+                <w:sz w:val="26"/>
+                <w:szCs w:val="26"/>
+              </w:rPr>
+            </w:pPr>
+            <w:r>
+              <w:rPr>
+                <w:rFonts w:ascii="Leelawadee" w:hAnsi="Leelawadee" w:cs="Leelawadee"/>
+                <w:b/>
+                <w:bCs/>
                 <w:sz w:val="26"/>
                 <w:szCs w:val="26"/>
               </w:rPr>
@@ -6372,7 +6356,7 @@
                 <w:sz w:val="26"/>
                 <w:szCs w:val="26"/>
               </w:rPr>
-              <w:t>Display: 16" WQUXGA (3840 x 2400), IPS, Anti-Glare, Non-Touch, HDR 400, 100% DCI-P3, 800 nits, 60Hz, Low Blue Light, LED Backlight, Dolby Vision, Eye Safe</w:t>
+              <w:t>Display: 16 WQUXGA (3840 x 2400), IPS, Anti-Glare, Non-Touch, HDR 400, 100% DCI-P3, 800 nits, 60Hz, Low Blue Light, LED Backlight, Dolby Vision, Eye Safe</w:t>
             </w:r>
           </w:p>
           <w:p>
@@ -6554,7 +6538,25 @@
                 <w:sz w:val="26"/>
                 <w:szCs w:val="26"/>
               </w:rPr>
-              <w:t xml:space="preserve"> 5i 15.6” FHD Touch Screen Laptop, Intel </w:t>
+              <w:t xml:space="preserve"> 5i 15.6 FHD Touch Screen Laptop, Intel 4-Core i7-1165G7 (up to 4.7GHz), Iris </w:t>
+            </w:r>
+            <w:proofErr w:type="spellStart"/>
+            <w:r>
+              <w:rPr>
+                <w:rFonts w:ascii="Leelawadee" w:hAnsi="Leelawadee" w:cs="Leelawadee"/>
+                <w:sz w:val="26"/>
+                <w:szCs w:val="26"/>
+              </w:rPr>
+              <w:t>Xe</w:t>
+            </w:r>
+            <w:proofErr w:type="spellEnd"/>
+            <w:r>
+              <w:rPr>
+                <w:rFonts w:ascii="Leelawadee" w:hAnsi="Leelawadee" w:cs="Leelawadee"/>
+                <w:sz w:val="26"/>
+                <w:szCs w:val="26"/>
+              </w:rPr>
+              <w:t xml:space="preserve"> Graphics, 8GB </w:t>
             </w:r>
             <w:r>
               <w:rPr>
@@ -6563,25 +6565,7 @@
                 <w:szCs w:val="26"/>
               </w:rPr>
               <w:lastRenderedPageBreak/>
-              <w:t xml:space="preserve">4-Core i7-1165G7 (up to 4.7GHz), Iris </w:t>
-            </w:r>
-            <w:proofErr w:type="spellStart"/>
-            <w:r>
-              <w:rPr>
-                <w:rFonts w:ascii="Leelawadee" w:hAnsi="Leelawadee" w:cs="Leelawadee"/>
-                <w:sz w:val="26"/>
-                <w:szCs w:val="26"/>
-              </w:rPr>
-              <w:t>Xe</w:t>
-            </w:r>
-            <w:proofErr w:type="spellEnd"/>
-            <w:r>
-              <w:rPr>
-                <w:rFonts w:ascii="Leelawadee" w:hAnsi="Leelawadee" w:cs="Leelawadee"/>
-                <w:sz w:val="26"/>
-                <w:szCs w:val="26"/>
-              </w:rPr>
-              <w:t xml:space="preserve"> Graphics, 8GB RAM, 512GB </w:t>
+              <w:t xml:space="preserve">RAM, 512GB </w:t>
             </w:r>
             <w:proofErr w:type="spellStart"/>
             <w:r>
@@ -6641,25 +6625,25 @@
                 <w:sz w:val="26"/>
                 <w:szCs w:val="26"/>
               </w:rPr>
+              <w:t>Screen Size: 15.6 Inches</w:t>
+            </w:r>
+          </w:p>
+          <w:p>
+            <w:pPr>
+              <w:spacing w:line="276" w:lineRule="auto"/>
+              <w:rPr>
+                <w:rFonts w:ascii="Leelawadee" w:hAnsi="Leelawadee" w:cs="Leelawadee"/>
+                <w:sz w:val="26"/>
+                <w:szCs w:val="26"/>
+              </w:rPr>
+            </w:pPr>
+            <w:r>
+              <w:rPr>
+                <w:rFonts w:ascii="Leelawadee" w:hAnsi="Leelawadee" w:cs="Leelawadee"/>
+                <w:sz w:val="26"/>
+                <w:szCs w:val="26"/>
+              </w:rPr>
               <w:lastRenderedPageBreak/>
-              <w:t>Screen Size: 15.6 Inches</w:t>
-            </w:r>
-          </w:p>
-          <w:p>
-            <w:pPr>
-              <w:spacing w:line="276" w:lineRule="auto"/>
-              <w:rPr>
-                <w:rFonts w:ascii="Leelawadee" w:hAnsi="Leelawadee" w:cs="Leelawadee"/>
-                <w:sz w:val="26"/>
-                <w:szCs w:val="26"/>
-              </w:rPr>
-            </w:pPr>
-            <w:r>
-              <w:rPr>
-                <w:rFonts w:ascii="Leelawadee" w:hAnsi="Leelawadee" w:cs="Leelawadee"/>
-                <w:sz w:val="26"/>
-                <w:szCs w:val="26"/>
-              </w:rPr>
               <w:t>Color</w:t>
             </w:r>
             <w:r>
@@ -6912,13 +6896,17 @@
               <w:spacing w:line="276" w:lineRule="auto"/>
               <w:rPr>
                 <w:rFonts w:ascii="Leelawadee" w:hAnsi="Leelawadee" w:cs="Leelawadee"/>
-                <w:sz w:val="26"/>
-                <w:szCs w:val="26"/>
-              </w:rPr>
-            </w:pPr>
-            <w:r>
-              <w:rPr>
-                <w:rFonts w:ascii="Leelawadee" w:hAnsi="Leelawadee" w:cs="Leelawadee"/>
+                <w:b/>
+                <w:bCs/>
+                <w:sz w:val="26"/>
+                <w:szCs w:val="26"/>
+              </w:rPr>
+            </w:pPr>
+            <w:r>
+              <w:rPr>
+                <w:rFonts w:ascii="Leelawadee" w:hAnsi="Leelawadee" w:cs="Leelawadee"/>
+                <w:b/>
+                <w:bCs/>
                 <w:sz w:val="26"/>
                 <w:szCs w:val="26"/>
               </w:rPr>
@@ -6958,7 +6946,7 @@
                 <w:sz w:val="26"/>
                 <w:szCs w:val="26"/>
               </w:rPr>
-              <w:t xml:space="preserve">Display &amp; Graphics: 15.6" LED-Backlit IPS Touch Screen FHD (1920 x 1080) Display, 300 nits Anti-glare, 45% NTSC. The touchscreen offers impressive color and clarity, powered by the all-new Integrated Intel Iris </w:t>
+              <w:t xml:space="preserve">Display &amp; Graphics: 15.6 LED-Backlit IPS Touch Screen FHD (1920 x 1080) Display, 300 nits Anti-glare, 45% NTSC. The touchscreen offers impressive color and clarity, powered by the all-new Integrated Intel Iris </w:t>
             </w:r>
             <w:proofErr w:type="spellStart"/>
             <w:r>
@@ -7030,8 +7018,16 @@
                 <w:sz w:val="26"/>
                 <w:szCs w:val="26"/>
               </w:rPr>
+              <w:t xml:space="preserve">Ports: Wi-Fi 6 802.11AX (2 x 2), Bluetooth 5.1; 1 x USB-A 3.2 Gen 1, 1 x </w:t>
+            </w:r>
+            <w:r>
+              <w:rPr>
+                <w:rFonts w:ascii="Leelawadee" w:eastAsia="MS Gothic" w:hAnsi="Leelawadee" w:cs="Leelawadee"/>
+                <w:sz w:val="26"/>
+                <w:szCs w:val="26"/>
+              </w:rPr>
               <w:lastRenderedPageBreak/>
-              <w:t>Ports: Wi-Fi 6 802.11AX (2 x 2), Bluetooth 5.1; 1 x USB-A 3.2 Gen 1, 1 x USB 3.2 Gen 1 (Always On), 1 x USB-C 3.2 Gen 1 (supports data transfer, Power Delivery 3.0, and DisplayPort 1.2), 1 x HDMI 1.4b, 1 x Headphone/Mic Combo, 1 x 4-in-1 Card Reader.</w:t>
+              <w:t>USB 3.2 Gen 1 (Always On), 1 x USB-C 3.2 Gen 1 (supports data transfer, Power Delivery 3.0, and DisplayPort 1.2), 1 x HDMI 1.4b, 1 x Headphone/Mic Combo, 1 x 4-in-1 Card Reader.</w:t>
             </w:r>
           </w:p>
         </w:tc>
@@ -7093,7 +7089,7 @@
                 <w:sz w:val="26"/>
                 <w:szCs w:val="26"/>
               </w:rPr>
-              <w:t xml:space="preserve">Lenovo ThinkPad L13 Yoga 2-in-1 13.3” FHD Touchscreen Laptop, Intel Core i7-1165G7, 16GB RAM, 512GB SSD, Iris </w:t>
+              <w:t xml:space="preserve">Lenovo ThinkPad L13 Yoga 2-in-1 13.3 FHD Touchscreen Laptop, Intel Core i7-1165G7, 16GB RAM, 512GB SSD, Iris </w:t>
             </w:r>
             <w:proofErr w:type="spellStart"/>
             <w:r>
@@ -7359,13 +7355,17 @@
               <w:spacing w:line="276" w:lineRule="auto"/>
               <w:rPr>
                 <w:rFonts w:ascii="Leelawadee" w:hAnsi="Leelawadee" w:cs="Leelawadee"/>
-                <w:sz w:val="26"/>
-                <w:szCs w:val="26"/>
-              </w:rPr>
-            </w:pPr>
-            <w:r>
-              <w:rPr>
-                <w:rFonts w:ascii="Leelawadee" w:hAnsi="Leelawadee" w:cs="Leelawadee"/>
+                <w:b/>
+                <w:bCs/>
+                <w:sz w:val="26"/>
+                <w:szCs w:val="26"/>
+              </w:rPr>
+            </w:pPr>
+            <w:r>
+              <w:rPr>
+                <w:rFonts w:ascii="Leelawadee" w:hAnsi="Leelawadee" w:cs="Leelawadee"/>
+                <w:b/>
+                <w:bCs/>
                 <w:sz w:val="26"/>
                 <w:szCs w:val="26"/>
               </w:rPr>
@@ -7387,17 +7387,7 @@
                 <w:sz w:val="26"/>
                 <w:szCs w:val="26"/>
               </w:rPr>
-              <w:t>13.3" FHD Touchscreen Display: E</w:t>
-            </w:r>
-            <w:bookmarkStart w:id="0" w:name="_GoBack"/>
-            <w:bookmarkEnd w:id="0"/>
-            <w:r>
-              <w:rPr>
-                <w:rFonts w:ascii="Leelawadee" w:eastAsia="MS Gothic" w:hAnsi="Leelawadee" w:cs="Leelawadee"/>
-                <w:sz w:val="26"/>
-                <w:szCs w:val="26"/>
-              </w:rPr>
-              <w:t>xperience vibrant colors and high resolution at your fingertips, providing vivid details whether you're working on a presentation or enjoying your favorite streaming content.</w:t>
+              <w:t>13.3 FHD Touchscreen Display: Experience vibrant colors and high resolution at your fingertips, providing vivid details whether you're working on a presentation or enjoying your favorite streaming content.</w:t>
             </w:r>
           </w:p>
           <w:p>
@@ -7505,26 +7495,34 @@
                 <w:sz w:val="26"/>
                 <w:szCs w:val="26"/>
               </w:rPr>
+              <w:t xml:space="preserve">Intel Iris </w:t>
+            </w:r>
+            <w:proofErr w:type="spellStart"/>
+            <w:r>
+              <w:rPr>
+                <w:rFonts w:ascii="Leelawadee" w:eastAsia="MS Gothic" w:hAnsi="Leelawadee" w:cs="Leelawadee"/>
+                <w:sz w:val="26"/>
+                <w:szCs w:val="26"/>
+              </w:rPr>
+              <w:t>Xe</w:t>
+            </w:r>
+            <w:proofErr w:type="spellEnd"/>
+            <w:r>
+              <w:rPr>
+                <w:rFonts w:ascii="Leelawadee" w:eastAsia="MS Gothic" w:hAnsi="Leelawadee" w:cs="Leelawadee"/>
+                <w:sz w:val="26"/>
+                <w:szCs w:val="26"/>
+              </w:rPr>
+              <w:t xml:space="preserve"> Graphics: Elevate your business capabilities with smooth </w:t>
+            </w:r>
+            <w:r>
+              <w:rPr>
+                <w:rFonts w:ascii="Leelawadee" w:eastAsia="MS Gothic" w:hAnsi="Leelawadee" w:cs="Leelawadee"/>
+                <w:sz w:val="26"/>
+                <w:szCs w:val="26"/>
+              </w:rPr>
               <w:lastRenderedPageBreak/>
-              <w:t xml:space="preserve">Intel Iris </w:t>
-            </w:r>
-            <w:proofErr w:type="spellStart"/>
-            <w:r>
-              <w:rPr>
-                <w:rFonts w:ascii="Leelawadee" w:eastAsia="MS Gothic" w:hAnsi="Leelawadee" w:cs="Leelawadee"/>
-                <w:sz w:val="26"/>
-                <w:szCs w:val="26"/>
-              </w:rPr>
-              <w:t>Xe</w:t>
-            </w:r>
-            <w:proofErr w:type="spellEnd"/>
-            <w:r>
-              <w:rPr>
-                <w:rFonts w:ascii="Leelawadee" w:eastAsia="MS Gothic" w:hAnsi="Leelawadee" w:cs="Leelawadee"/>
-                <w:sz w:val="26"/>
-                <w:szCs w:val="26"/>
-              </w:rPr>
-              <w:t xml:space="preserve"> Graphics: Elevate your business capabilities with smooth visuals and efficient data visualization, enabling you to achieve professional success and enhanced productivity.</w:t>
+              <w:t>visuals and efficient data visualization, enabling you to achieve professional success and enhanced productivity.</w:t>
             </w:r>
           </w:p>
           <w:p>
@@ -7668,7 +7666,7 @@
                 <w:sz w:val="26"/>
                 <w:szCs w:val="26"/>
               </w:rPr>
-              <w:t xml:space="preserve">2023 Latest Lenovo Slim 7i Laptop, 14" 2.8K IPS Touchscreen, Intel Core i7-1260P (12 cores), 16GB DDR5 RAM, 1TB SSD, Intel Iris </w:t>
+              <w:t xml:space="preserve">2023 Latest Lenovo Slim 7i Laptop, 14 2.8K IPS Touchscreen, Intel Core i7-1260P (12 cores), 16GB DDR5 RAM, 1TB SSD, Intel Iris </w:t>
             </w:r>
             <w:proofErr w:type="spellStart"/>
             <w:r>
@@ -7686,7 +7684,15 @@
                 <w:sz w:val="26"/>
                 <w:szCs w:val="26"/>
               </w:rPr>
-              <w:t xml:space="preserve"> Graphics, Wi-Fi 6E, Windows 11 Home.</w:t>
+              <w:t xml:space="preserve"> Grap</w:t>
+            </w:r>
+            <w:r>
+              <w:rPr>
+                <w:rFonts w:ascii="Leelawadee" w:hAnsi="Leelawadee" w:cs="Leelawadee"/>
+                <w:sz w:val="26"/>
+                <w:szCs w:val="26"/>
+              </w:rPr>
+              <w:t>hics, Wi-Fi 6E, Windows 11 Home</w:t>
             </w:r>
           </w:p>
         </w:tc>
@@ -7957,13 +7963,17 @@
               <w:spacing w:line="276" w:lineRule="auto"/>
               <w:rPr>
                 <w:rFonts w:ascii="Leelawadee" w:hAnsi="Leelawadee" w:cs="Leelawadee"/>
-                <w:sz w:val="26"/>
-                <w:szCs w:val="26"/>
-              </w:rPr>
-            </w:pPr>
-            <w:r>
-              <w:rPr>
-                <w:rFonts w:ascii="Leelawadee" w:hAnsi="Leelawadee" w:cs="Leelawadee"/>
+                <w:b/>
+                <w:bCs/>
+                <w:sz w:val="26"/>
+                <w:szCs w:val="26"/>
+              </w:rPr>
+            </w:pPr>
+            <w:r>
+              <w:rPr>
+                <w:rFonts w:ascii="Leelawadee" w:hAnsi="Leelawadee" w:cs="Leelawadee"/>
+                <w:b/>
+                <w:bCs/>
                 <w:sz w:val="26"/>
                 <w:szCs w:val="26"/>
               </w:rPr>
@@ -8039,7 +8049,7 @@
                 <w:sz w:val="26"/>
                 <w:szCs w:val="26"/>
               </w:rPr>
-              <w:t xml:space="preserve">Upgraded: With up to 16GB of DDR5 RAM, this laptop is optimized for </w:t>
+              <w:t xml:space="preserve">Upgraded: With up to 16GB of DDR5 RAM, this laptop is optimized for smooth performance across basic tasks and can easily handle multiple </w:t>
             </w:r>
             <w:r>
               <w:rPr>
@@ -8048,7 +8058,7 @@
                 <w:szCs w:val="26"/>
               </w:rPr>
               <w:lastRenderedPageBreak/>
-              <w:t>smooth performance across basic tasks and can easily handle multiple applications and files simultaneously. The storage capacity can reach up to 2TB, providing ample space for all your files and additional data.</w:t>
+              <w:t>applications and files simultaneously. The storage capacity can reach up to 2TB, providing ample space for all your files and additional data.</w:t>
             </w:r>
           </w:p>
           <w:p>
@@ -8176,7 +8186,7 @@
                 <w:sz w:val="26"/>
                 <w:szCs w:val="26"/>
               </w:rPr>
-              <w:t xml:space="preserve"> Flagship 15.6" FHD Touchscreen Laptop for Business, Intel 4-Core i5-1135G7 (superior to i7-1065G7, up to 4.2GHz), 20GB RAM, 1TB </w:t>
+              <w:t xml:space="preserve"> Flagship 15.6 FHD Touchscreen Laptop for Business, Intel 4-Core i5-1135G7 (superior to i7-1065G7, up to 4.2GHz), 20GB RAM, 1TB </w:t>
             </w:r>
             <w:proofErr w:type="spellStart"/>
             <w:r>
@@ -8473,13 +8483,17 @@
               <w:spacing w:line="276" w:lineRule="auto"/>
               <w:rPr>
                 <w:rFonts w:ascii="Leelawadee" w:hAnsi="Leelawadee" w:cs="Leelawadee"/>
-                <w:sz w:val="26"/>
-                <w:szCs w:val="26"/>
-              </w:rPr>
-            </w:pPr>
-            <w:r>
-              <w:rPr>
-                <w:rFonts w:ascii="Leelawadee" w:hAnsi="Leelawadee" w:cs="Leelawadee"/>
+                <w:b/>
+                <w:bCs/>
+                <w:sz w:val="26"/>
+                <w:szCs w:val="26"/>
+              </w:rPr>
+            </w:pPr>
+            <w:r>
+              <w:rPr>
+                <w:rFonts w:ascii="Leelawadee" w:hAnsi="Leelawadee" w:cs="Leelawadee"/>
+                <w:b/>
+                <w:bCs/>
                 <w:sz w:val="26"/>
                 <w:szCs w:val="26"/>
               </w:rPr>
@@ -8537,7 +8551,7 @@
                 <w:sz w:val="26"/>
                 <w:szCs w:val="26"/>
               </w:rPr>
-              <w:t xml:space="preserve">Upgraded to 20GB RAM | Upgraded to 1TB SSD: With 20GB of RAM, this laptop provides ample bandwidth for smooth operation of games, photo and video editing applications, as well as multiple programs and browser tabs simultaneously. The 1TB SSD offers generous </w:t>
+              <w:t xml:space="preserve">Upgraded to 20GB RAM | Upgraded to 1TB SSD: With 20GB of RAM, this laptop provides ample bandwidth for smooth operation of games, photo and video editing applications, as well as multiple programs and browser tabs simultaneously. The 1TB SSD offers generous storage capacity for large files, allowing you to easily store and </w:t>
             </w:r>
             <w:r>
               <w:rPr>
@@ -8546,25 +8560,35 @@
                 <w:szCs w:val="26"/>
               </w:rPr>
               <w:lastRenderedPageBreak/>
-              <w:t>storage capacity for large files, allowing you to easily store and manage important digital data. This upgrade enhances the overall performance of the laptop for business, students, and everyday use.</w:t>
-            </w:r>
-          </w:p>
-          <w:p>
-            <w:pPr>
-              <w:spacing w:line="276" w:lineRule="auto"/>
-              <w:rPr>
-                <w:rFonts w:ascii="Leelawadee" w:eastAsia="MS Gothic" w:hAnsi="Leelawadee" w:cs="Leelawadee"/>
-                <w:sz w:val="26"/>
-                <w:szCs w:val="26"/>
-              </w:rPr>
-            </w:pPr>
-            <w:r>
-              <w:rPr>
-                <w:rFonts w:ascii="Leelawadee" w:eastAsia="MS Gothic" w:hAnsi="Leelawadee" w:cs="Leelawadee"/>
-                <w:sz w:val="26"/>
-                <w:szCs w:val="26"/>
-              </w:rPr>
-              <w:t xml:space="preserve">15.6" FHD IPS Touchscreen Display: Enjoy a clutter-free viewing experience with the narrow bezels surrounding the 15.6-inch FHD IPS touchscreen display. This focus on screen real estate provides the </w:t>
+              <w:t>manage important digital data. This upgrade enhances the overall performance of the laptop for business, students, and everyday use.</w:t>
+            </w:r>
+          </w:p>
+          <w:p>
+            <w:pPr>
+              <w:spacing w:line="276" w:lineRule="auto"/>
+              <w:rPr>
+                <w:rFonts w:ascii="Leelawadee" w:eastAsia="MS Gothic" w:hAnsi="Leelawadee" w:cs="Leelawadee"/>
+                <w:sz w:val="26"/>
+                <w:szCs w:val="26"/>
+              </w:rPr>
+            </w:pPr>
+            <w:r>
+              <w:rPr>
+                <w:rFonts w:ascii="Leelawadee" w:eastAsia="MS Gothic" w:hAnsi="Leelawadee" w:cs="Leelawadee"/>
+                <w:sz w:val="26"/>
+                <w:szCs w:val="26"/>
+              </w:rPr>
+              <w:t>15.6 FHD IPS Touchscreen Display: Enjoy a clutter-fre</w:t>
+            </w:r>
+            <w:bookmarkStart w:id="0" w:name="_GoBack"/>
+            <w:bookmarkEnd w:id="0"/>
+            <w:r>
+              <w:rPr>
+                <w:rFonts w:ascii="Leelawadee" w:eastAsia="MS Gothic" w:hAnsi="Leelawadee" w:cs="Leelawadee"/>
+                <w:sz w:val="26"/>
+                <w:szCs w:val="26"/>
+              </w:rPr>
+              <w:t xml:space="preserve">e viewing experience with the narrow bezels surrounding the 15.6-inch FHD IPS touchscreen display. This focus on screen real estate provides the </w:t>
             </w:r>
             <w:proofErr w:type="spellStart"/>
             <w:r>
@@ -9372,7 +9396,7 @@
 </file>
 
 <file path=customXml/itemProps1.xml><?xml version="1.0" encoding="utf-8"?>
-<ds:datastoreItem xmlns:ds="http://schemas.openxmlformats.org/officeDocument/2006/customXml" ds:itemID="{993A621D-3619-4C34-A2AB-F3E9BEC2D731}">
+<ds:datastoreItem xmlns:ds="http://schemas.openxmlformats.org/officeDocument/2006/customXml" ds:itemID="{FDCCF7DA-D216-4260-AD53-9968E4A7287B}">
   <ds:schemaRefs>
     <ds:schemaRef ds:uri="http://schemas.openxmlformats.org/officeDocument/2006/bibliography"/>
   </ds:schemaRefs>

</xml_diff>